<commit_message>
Some position adjustments on Report
</commit_message>
<xml_diff>
--- a/Reports/Simulation Report/SimulationReportCombined.docx
+++ b/Reports/Simulation Report/SimulationReportCombined.docx
@@ -190,6 +190,7 @@
           <w:lang w:val="en-US" w:eastAsia="tr-TR"/>
         </w:rPr>
       </w:pPr>
+      <w:proofErr w:type="spellStart"/>
       <w:r>
         <w:rPr>
           <w:rFonts w:ascii="Times New Roman" w:eastAsia="Times New Roman" w:hAnsi="Times New Roman" w:cs="Times New Roman"/>
@@ -200,8 +201,9 @@
           <w:szCs w:val="32"/>
           <w:lang w:val="en-US" w:eastAsia="tr-TR"/>
         </w:rPr>
-        <w:t>Halid Filiz</w:t>
-      </w:r>
+        <w:t>Halid</w:t>
+      </w:r>
+      <w:proofErr w:type="spellEnd"/>
       <w:r>
         <w:rPr>
           <w:rFonts w:ascii="Times New Roman" w:eastAsia="Times New Roman" w:hAnsi="Times New Roman" w:cs="Times New Roman"/>
@@ -212,8 +214,9 @@
           <w:szCs w:val="32"/>
           <w:lang w:val="en-US" w:eastAsia="tr-TR"/>
         </w:rPr>
-        <w:tab/>
-      </w:r>
+        <w:t xml:space="preserve"> </w:t>
+      </w:r>
+      <w:proofErr w:type="spellStart"/>
       <w:r>
         <w:rPr>
           <w:rFonts w:ascii="Times New Roman" w:eastAsia="Times New Roman" w:hAnsi="Times New Roman" w:cs="Times New Roman"/>
@@ -224,23 +227,9 @@
           <w:szCs w:val="32"/>
           <w:lang w:val="en-US" w:eastAsia="tr-TR"/>
         </w:rPr>
-        <w:tab/>
-        <w:t>2304632</w:t>
-      </w:r>
-    </w:p>
-    <w:p>
-      <w:pPr>
-        <w:spacing w:after="0" w:line="360" w:lineRule="auto"/>
-        <w:jc w:val="center"/>
-        <w:rPr>
-          <w:rFonts w:ascii="Times New Roman" w:eastAsia="Times New Roman" w:hAnsi="Times New Roman" w:cs="Times New Roman"/>
-          <w:b/>
-          <w:bCs/>
-          <w:sz w:val="32"/>
-          <w:szCs w:val="32"/>
-          <w:lang w:val="en-US" w:eastAsia="tr-TR"/>
-        </w:rPr>
-      </w:pPr>
+        <w:t>Filiz</w:t>
+      </w:r>
+      <w:proofErr w:type="spellEnd"/>
       <w:r>
         <w:rPr>
           <w:rFonts w:ascii="Times New Roman" w:eastAsia="Times New Roman" w:hAnsi="Times New Roman" w:cs="Times New Roman"/>
@@ -251,8 +240,61 @@
           <w:szCs w:val="32"/>
           <w:lang w:val="en-US" w:eastAsia="tr-TR"/>
         </w:rPr>
-        <w:t>Mehmet Kılıç</w:t>
-      </w:r>
+        <w:tab/>
+      </w:r>
+      <w:r>
+        <w:rPr>
+          <w:rFonts w:ascii="Times New Roman" w:eastAsia="Times New Roman" w:hAnsi="Times New Roman" w:cs="Times New Roman"/>
+          <w:b/>
+          <w:bCs/>
+          <w:color w:val="000000"/>
+          <w:sz w:val="32"/>
+          <w:szCs w:val="32"/>
+          <w:lang w:val="en-US" w:eastAsia="tr-TR"/>
+        </w:rPr>
+        <w:tab/>
+        <w:t>2304632</w:t>
+      </w:r>
+    </w:p>
+    <w:p>
+      <w:pPr>
+        <w:spacing w:after="0" w:line="360" w:lineRule="auto"/>
+        <w:jc w:val="center"/>
+        <w:rPr>
+          <w:rFonts w:ascii="Times New Roman" w:eastAsia="Times New Roman" w:hAnsi="Times New Roman" w:cs="Times New Roman"/>
+          <w:b/>
+          <w:bCs/>
+          <w:sz w:val="32"/>
+          <w:szCs w:val="32"/>
+          <w:lang w:val="en-US" w:eastAsia="tr-TR"/>
+        </w:rPr>
+      </w:pPr>
+      <w:r>
+        <w:rPr>
+          <w:rFonts w:ascii="Times New Roman" w:eastAsia="Times New Roman" w:hAnsi="Times New Roman" w:cs="Times New Roman"/>
+          <w:b/>
+          <w:bCs/>
+          <w:color w:val="000000"/>
+          <w:sz w:val="32"/>
+          <w:szCs w:val="32"/>
+          <w:lang w:val="en-US" w:eastAsia="tr-TR"/>
+        </w:rPr>
+        <w:t xml:space="preserve">Mehmet </w:t>
+      </w:r>
+      <w:proofErr w:type="spellStart"/>
+      <w:r>
+        <w:rPr>
+          <w:rFonts w:ascii="Times New Roman" w:eastAsia="Times New Roman" w:hAnsi="Times New Roman" w:cs="Times New Roman"/>
+          <w:b/>
+          <w:bCs/>
+          <w:color w:val="000000"/>
+          <w:sz w:val="32"/>
+          <w:szCs w:val="32"/>
+          <w:lang w:val="en-US" w:eastAsia="tr-TR"/>
+        </w:rPr>
+        <w:t>Kılıç</w:t>
+      </w:r>
+      <w:proofErr w:type="spellEnd"/>
       <w:r>
         <w:rPr>
           <w:rFonts w:ascii="Times New Roman" w:eastAsia="Times New Roman" w:hAnsi="Times New Roman" w:cs="Times New Roman"/>
@@ -394,7 +436,7 @@
       <w:sdtContent>
         <w:p>
           <w:pPr>
-            <w:pStyle w:val="TBal"/>
+            <w:pStyle w:val="TOCHeading"/>
             <w:spacing w:line="360" w:lineRule="auto"/>
           </w:pPr>
           <w:r>
@@ -403,7 +445,7 @@
         </w:p>
         <w:p>
           <w:pPr>
-            <w:pStyle w:val="T1"/>
+            <w:pStyle w:val="TOC1"/>
             <w:tabs>
               <w:tab w:val="left" w:pos="440"/>
               <w:tab w:val="right" w:leader="dot" w:pos="9062"/>
@@ -436,7 +478,7 @@
           <w:hyperlink w:anchor="_Toc70883422" w:history="1">
             <w:r>
               <w:rPr>
-                <w:rStyle w:val="Kpr"/>
+                <w:rStyle w:val="Hyperlink"/>
                 <w:noProof/>
                 <w:lang w:val="en-US"/>
                 <w14:scene3d>
@@ -458,7 +500,7 @@
             </w:r>
             <w:r>
               <w:rPr>
-                <w:rStyle w:val="Kpr"/>
+                <w:rStyle w:val="Hyperlink"/>
                 <w:noProof/>
                 <w:lang w:val="en-US"/>
               </w:rPr>
@@ -516,7 +558,7 @@
         </w:p>
         <w:p>
           <w:pPr>
-            <w:pStyle w:val="T1"/>
+            <w:pStyle w:val="TOC1"/>
             <w:tabs>
               <w:tab w:val="left" w:pos="440"/>
               <w:tab w:val="right" w:leader="dot" w:pos="9062"/>
@@ -531,7 +573,7 @@
           <w:hyperlink w:anchor="_Toc70883423" w:history="1">
             <w:r>
               <w:rPr>
-                <w:rStyle w:val="Kpr"/>
+                <w:rStyle w:val="Hyperlink"/>
                 <w:noProof/>
                 <w:lang w:val="en-US"/>
                 <w14:scene3d>
@@ -553,7 +595,7 @@
             </w:r>
             <w:r>
               <w:rPr>
-                <w:rStyle w:val="Kpr"/>
+                <w:rStyle w:val="Hyperlink"/>
                 <w:noProof/>
                 <w:lang w:val="en-US"/>
               </w:rPr>
@@ -611,7 +653,7 @@
         </w:p>
         <w:p>
           <w:pPr>
-            <w:pStyle w:val="T1"/>
+            <w:pStyle w:val="TOC1"/>
             <w:tabs>
               <w:tab w:val="left" w:pos="440"/>
               <w:tab w:val="right" w:leader="dot" w:pos="9062"/>
@@ -626,7 +668,7 @@
           <w:hyperlink w:anchor="_Toc70883424" w:history="1">
             <w:r>
               <w:rPr>
-                <w:rStyle w:val="Kpr"/>
+                <w:rStyle w:val="Hyperlink"/>
                 <w:noProof/>
                 <w:lang w:val="en-US"/>
                 <w14:scene3d>
@@ -648,7 +690,7 @@
             </w:r>
             <w:r>
               <w:rPr>
-                <w:rStyle w:val="Kpr"/>
+                <w:rStyle w:val="Hyperlink"/>
                 <w:noProof/>
                 <w:lang w:val="en-US"/>
               </w:rPr>
@@ -706,7 +748,7 @@
         </w:p>
         <w:p>
           <w:pPr>
-            <w:pStyle w:val="T1"/>
+            <w:pStyle w:val="TOC1"/>
             <w:tabs>
               <w:tab w:val="left" w:pos="440"/>
               <w:tab w:val="right" w:leader="dot" w:pos="9062"/>
@@ -721,7 +763,7 @@
           <w:hyperlink w:anchor="_Toc70883425" w:history="1">
             <w:r>
               <w:rPr>
-                <w:rStyle w:val="Kpr"/>
+                <w:rStyle w:val="Hyperlink"/>
                 <w:noProof/>
                 <w:lang w:val="en-US"/>
                 <w14:scene3d>
@@ -743,7 +785,7 @@
             </w:r>
             <w:r>
               <w:rPr>
-                <w:rStyle w:val="Kpr"/>
+                <w:rStyle w:val="Hyperlink"/>
                 <w:noProof/>
                 <w:lang w:val="en-US"/>
               </w:rPr>
@@ -788,7 +830,7 @@
                 <w:noProof/>
                 <w:webHidden/>
               </w:rPr>
-              <w:t>6</w:t>
+              <w:t>7</w:t>
             </w:r>
             <w:r>
               <w:rPr>
@@ -801,7 +843,7 @@
         </w:p>
         <w:p>
           <w:pPr>
-            <w:pStyle w:val="T2"/>
+            <w:pStyle w:val="TOC2"/>
             <w:tabs>
               <w:tab w:val="left" w:pos="880"/>
               <w:tab w:val="right" w:leader="dot" w:pos="9062"/>
@@ -816,7 +858,7 @@
           <w:hyperlink w:anchor="_Toc70883430" w:history="1">
             <w:r>
               <w:rPr>
-                <w:rStyle w:val="Kpr"/>
+                <w:rStyle w:val="Hyperlink"/>
                 <w:noProof/>
                 <w:lang w:val="en-US"/>
               </w:rPr>
@@ -832,7 +874,7 @@
             </w:r>
             <w:r>
               <w:rPr>
-                <w:rStyle w:val="Kpr"/>
+                <w:rStyle w:val="Hyperlink"/>
                 <w:noProof/>
                 <w:lang w:val="en-US"/>
               </w:rPr>
@@ -877,7 +919,7 @@
                 <w:noProof/>
                 <w:webHidden/>
               </w:rPr>
-              <w:t>8</w:t>
+              <w:t>9</w:t>
             </w:r>
             <w:r>
               <w:rPr>
@@ -890,7 +932,7 @@
         </w:p>
         <w:p>
           <w:pPr>
-            <w:pStyle w:val="T3"/>
+            <w:pStyle w:val="TOC3"/>
             <w:tabs>
               <w:tab w:val="left" w:pos="880"/>
               <w:tab w:val="right" w:leader="dot" w:pos="9062"/>
@@ -905,7 +947,7 @@
           <w:hyperlink w:anchor="_Toc70883431" w:history="1">
             <w:r>
               <w:rPr>
-                <w:rStyle w:val="Kpr"/>
+                <w:rStyle w:val="Hyperlink"/>
                 <w:noProof/>
                 <w:lang w:val="en-US"/>
               </w:rPr>
@@ -921,7 +963,7 @@
             </w:r>
             <w:r>
               <w:rPr>
-                <w:rStyle w:val="Kpr"/>
+                <w:rStyle w:val="Hyperlink"/>
                 <w:noProof/>
                 <w:lang w:val="en-US"/>
               </w:rPr>
@@ -929,7 +971,7 @@
             </w:r>
             <w:r>
               <w:rPr>
-                <w:rStyle w:val="Kpr"/>
+                <w:rStyle w:val="Hyperlink"/>
                 <w:noProof/>
                 <w:vertAlign w:val="subscript"/>
                 <w:lang w:val="en-US"/>
@@ -938,7 +980,7 @@
             </w:r>
             <w:r>
               <w:rPr>
-                <w:rStyle w:val="Kpr"/>
+                <w:rStyle w:val="Hyperlink"/>
                 <w:noProof/>
                 <w:lang w:val="en-US"/>
               </w:rPr>
@@ -983,7 +1025,7 @@
                 <w:noProof/>
                 <w:webHidden/>
               </w:rPr>
-              <w:t>8</w:t>
+              <w:t>9</w:t>
             </w:r>
             <w:r>
               <w:rPr>
@@ -996,7 +1038,7 @@
         </w:p>
         <w:p>
           <w:pPr>
-            <w:pStyle w:val="T3"/>
+            <w:pStyle w:val="TOC3"/>
             <w:tabs>
               <w:tab w:val="left" w:pos="880"/>
               <w:tab w:val="right" w:leader="dot" w:pos="9062"/>
@@ -1011,7 +1053,7 @@
           <w:hyperlink w:anchor="_Toc70883432" w:history="1">
             <w:r>
               <w:rPr>
-                <w:rStyle w:val="Kpr"/>
+                <w:rStyle w:val="Hyperlink"/>
                 <w:noProof/>
                 <w:lang w:val="en-US"/>
               </w:rPr>
@@ -1027,7 +1069,7 @@
             </w:r>
             <w:r>
               <w:rPr>
-                <w:rStyle w:val="Kpr"/>
+                <w:rStyle w:val="Hyperlink"/>
                 <w:noProof/>
                 <w:lang w:val="en-US"/>
               </w:rPr>
@@ -1035,7 +1077,7 @@
             </w:r>
             <w:r>
               <w:rPr>
-                <w:rStyle w:val="Kpr"/>
+                <w:rStyle w:val="Hyperlink"/>
                 <w:noProof/>
                 <w:vertAlign w:val="subscript"/>
                 <w:lang w:val="en-US"/>
@@ -1044,7 +1086,7 @@
             </w:r>
             <w:r>
               <w:rPr>
-                <w:rStyle w:val="Kpr"/>
+                <w:rStyle w:val="Hyperlink"/>
                 <w:noProof/>
                 <w:lang w:val="en-US"/>
               </w:rPr>
@@ -1089,7 +1131,7 @@
                 <w:noProof/>
                 <w:webHidden/>
               </w:rPr>
-              <w:t>8</w:t>
+              <w:t>9</w:t>
             </w:r>
             <w:r>
               <w:rPr>
@@ -1102,7 +1144,7 @@
         </w:p>
         <w:p>
           <w:pPr>
-            <w:pStyle w:val="T3"/>
+            <w:pStyle w:val="TOC3"/>
             <w:tabs>
               <w:tab w:val="left" w:pos="1100"/>
               <w:tab w:val="right" w:leader="dot" w:pos="9062"/>
@@ -1117,7 +1159,7 @@
           <w:hyperlink w:anchor="_Toc70883433" w:history="1">
             <w:r>
               <w:rPr>
-                <w:rStyle w:val="Kpr"/>
+                <w:rStyle w:val="Hyperlink"/>
                 <w:noProof/>
                 <w:lang w:val="en-US"/>
               </w:rPr>
@@ -1133,7 +1175,7 @@
             </w:r>
             <w:r>
               <w:rPr>
-                <w:rStyle w:val="Kpr"/>
+                <w:rStyle w:val="Hyperlink"/>
                 <w:noProof/>
                 <w:lang w:val="en-US"/>
               </w:rPr>
@@ -1178,7 +1220,7 @@
                 <w:noProof/>
                 <w:webHidden/>
               </w:rPr>
-              <w:t>8</w:t>
+              <w:t>9</w:t>
             </w:r>
             <w:r>
               <w:rPr>
@@ -1191,7 +1233,7 @@
         </w:p>
         <w:p>
           <w:pPr>
-            <w:pStyle w:val="T3"/>
+            <w:pStyle w:val="TOC3"/>
             <w:tabs>
               <w:tab w:val="left" w:pos="1100"/>
               <w:tab w:val="right" w:leader="dot" w:pos="9062"/>
@@ -1206,7 +1248,7 @@
           <w:hyperlink w:anchor="_Toc70883434" w:history="1">
             <w:r>
               <w:rPr>
-                <w:rStyle w:val="Kpr"/>
+                <w:rStyle w:val="Hyperlink"/>
                 <w:noProof/>
                 <w:lang w:val="en-US"/>
               </w:rPr>
@@ -1222,7 +1264,7 @@
             </w:r>
             <w:r>
               <w:rPr>
-                <w:rStyle w:val="Kpr"/>
+                <w:rStyle w:val="Hyperlink"/>
                 <w:noProof/>
                 <w:lang w:val="en-US"/>
               </w:rPr>
@@ -1267,7 +1309,7 @@
                 <w:noProof/>
                 <w:webHidden/>
               </w:rPr>
-              <w:t>9</w:t>
+              <w:t>10</w:t>
             </w:r>
             <w:r>
               <w:rPr>
@@ -1280,7 +1322,7 @@
         </w:p>
         <w:p>
           <w:pPr>
-            <w:pStyle w:val="T2"/>
+            <w:pStyle w:val="TOC2"/>
             <w:tabs>
               <w:tab w:val="left" w:pos="880"/>
               <w:tab w:val="right" w:leader="dot" w:pos="9062"/>
@@ -1295,7 +1337,7 @@
           <w:hyperlink w:anchor="_Toc70883435" w:history="1">
             <w:r>
               <w:rPr>
-                <w:rStyle w:val="Kpr"/>
+                <w:rStyle w:val="Hyperlink"/>
                 <w:noProof/>
                 <w:lang w:val="en-US"/>
               </w:rPr>
@@ -1311,7 +1353,7 @@
             </w:r>
             <w:r>
               <w:rPr>
-                <w:rStyle w:val="Kpr"/>
+                <w:rStyle w:val="Hyperlink"/>
                 <w:noProof/>
                 <w:lang w:val="en-US"/>
               </w:rPr>
@@ -1356,7 +1398,7 @@
                 <w:noProof/>
                 <w:webHidden/>
               </w:rPr>
-              <w:t>9</w:t>
+              <w:t>10</w:t>
             </w:r>
             <w:r>
               <w:rPr>
@@ -1369,7 +1411,7 @@
         </w:p>
         <w:p>
           <w:pPr>
-            <w:pStyle w:val="T2"/>
+            <w:pStyle w:val="TOC2"/>
             <w:tabs>
               <w:tab w:val="left" w:pos="880"/>
               <w:tab w:val="right" w:leader="dot" w:pos="9062"/>
@@ -1384,7 +1426,7 @@
           <w:hyperlink w:anchor="_Toc70883436" w:history="1">
             <w:r>
               <w:rPr>
-                <w:rStyle w:val="Kpr"/>
+                <w:rStyle w:val="Hyperlink"/>
                 <w:noProof/>
                 <w:lang w:val="en-US"/>
               </w:rPr>
@@ -1400,7 +1442,7 @@
             </w:r>
             <w:r>
               <w:rPr>
-                <w:rStyle w:val="Kpr"/>
+                <w:rStyle w:val="Hyperlink"/>
                 <w:noProof/>
                 <w:lang w:val="en-US"/>
               </w:rPr>
@@ -1445,7 +1487,7 @@
                 <w:noProof/>
                 <w:webHidden/>
               </w:rPr>
-              <w:t>10</w:t>
+              <w:t>11</w:t>
             </w:r>
             <w:r>
               <w:rPr>
@@ -1458,7 +1500,7 @@
         </w:p>
         <w:p>
           <w:pPr>
-            <w:pStyle w:val="T2"/>
+            <w:pStyle w:val="TOC2"/>
             <w:tabs>
               <w:tab w:val="left" w:pos="880"/>
               <w:tab w:val="right" w:leader="dot" w:pos="9062"/>
@@ -1473,7 +1515,7 @@
           <w:hyperlink w:anchor="_Toc70883437" w:history="1">
             <w:r>
               <w:rPr>
-                <w:rStyle w:val="Kpr"/>
+                <w:rStyle w:val="Hyperlink"/>
                 <w:noProof/>
                 <w:lang w:val="en-US"/>
               </w:rPr>
@@ -1489,7 +1531,7 @@
             </w:r>
             <w:r>
               <w:rPr>
-                <w:rStyle w:val="Kpr"/>
+                <w:rStyle w:val="Hyperlink"/>
                 <w:noProof/>
                 <w:lang w:val="en-US"/>
               </w:rPr>
@@ -1534,7 +1576,7 @@
                 <w:noProof/>
                 <w:webHidden/>
               </w:rPr>
-              <w:t>12</w:t>
+              <w:t>13</w:t>
             </w:r>
             <w:r>
               <w:rPr>
@@ -1547,7 +1589,7 @@
         </w:p>
         <w:p>
           <w:pPr>
-            <w:pStyle w:val="T3"/>
+            <w:pStyle w:val="TOC3"/>
             <w:tabs>
               <w:tab w:val="left" w:pos="880"/>
               <w:tab w:val="right" w:leader="dot" w:pos="9062"/>
@@ -1562,7 +1604,7 @@
           <w:hyperlink w:anchor="_Toc70883438" w:history="1">
             <w:r>
               <w:rPr>
-                <w:rStyle w:val="Kpr"/>
+                <w:rStyle w:val="Hyperlink"/>
                 <w:noProof/>
                 <w:lang w:val="en-US"/>
               </w:rPr>
@@ -1578,7 +1620,7 @@
             </w:r>
             <w:r>
               <w:rPr>
-                <w:rStyle w:val="Kpr"/>
+                <w:rStyle w:val="Hyperlink"/>
                 <w:noProof/>
                 <w:lang w:val="en-US"/>
               </w:rPr>
@@ -1623,7 +1665,7 @@
                 <w:noProof/>
                 <w:webHidden/>
               </w:rPr>
-              <w:t>12</w:t>
+              <w:t>13</w:t>
             </w:r>
             <w:r>
               <w:rPr>
@@ -1636,7 +1678,7 @@
         </w:p>
         <w:p>
           <w:pPr>
-            <w:pStyle w:val="T3"/>
+            <w:pStyle w:val="TOC3"/>
             <w:tabs>
               <w:tab w:val="left" w:pos="880"/>
               <w:tab w:val="right" w:leader="dot" w:pos="9062"/>
@@ -1651,7 +1693,7 @@
           <w:hyperlink w:anchor="_Toc70883439" w:history="1">
             <w:r>
               <w:rPr>
-                <w:rStyle w:val="Kpr"/>
+                <w:rStyle w:val="Hyperlink"/>
                 <w:noProof/>
                 <w:lang w:val="en-US"/>
               </w:rPr>
@@ -1667,7 +1709,7 @@
             </w:r>
             <w:r>
               <w:rPr>
-                <w:rStyle w:val="Kpr"/>
+                <w:rStyle w:val="Hyperlink"/>
                 <w:noProof/>
                 <w:lang w:val="en-US"/>
               </w:rPr>
@@ -1725,7 +1767,7 @@
         </w:p>
         <w:p>
           <w:pPr>
-            <w:pStyle w:val="T3"/>
+            <w:pStyle w:val="TOC3"/>
             <w:tabs>
               <w:tab w:val="left" w:pos="1100"/>
               <w:tab w:val="right" w:leader="dot" w:pos="9062"/>
@@ -1740,7 +1782,7 @@
           <w:hyperlink w:anchor="_Toc70883440" w:history="1">
             <w:r>
               <w:rPr>
-                <w:rStyle w:val="Kpr"/>
+                <w:rStyle w:val="Hyperlink"/>
                 <w:noProof/>
                 <w:lang w:val="en-US"/>
               </w:rPr>
@@ -1756,7 +1798,7 @@
             </w:r>
             <w:r>
               <w:rPr>
-                <w:rStyle w:val="Kpr"/>
+                <w:rStyle w:val="Hyperlink"/>
                 <w:noProof/>
                 <w:lang w:val="en-US"/>
               </w:rPr>
@@ -1801,7 +1843,7 @@
                 <w:noProof/>
                 <w:webHidden/>
               </w:rPr>
-              <w:t>13</w:t>
+              <w:t>14</w:t>
             </w:r>
             <w:r>
               <w:rPr>
@@ -1814,7 +1856,7 @@
         </w:p>
         <w:p>
           <w:pPr>
-            <w:pStyle w:val="T2"/>
+            <w:pStyle w:val="TOC2"/>
             <w:tabs>
               <w:tab w:val="left" w:pos="880"/>
               <w:tab w:val="right" w:leader="dot" w:pos="9062"/>
@@ -1829,7 +1871,7 @@
           <w:hyperlink w:anchor="_Toc70883441" w:history="1">
             <w:r>
               <w:rPr>
-                <w:rStyle w:val="Kpr"/>
+                <w:rStyle w:val="Hyperlink"/>
                 <w:noProof/>
                 <w:lang w:val="en-US"/>
               </w:rPr>
@@ -1845,7 +1887,7 @@
             </w:r>
             <w:r>
               <w:rPr>
-                <w:rStyle w:val="Kpr"/>
+                <w:rStyle w:val="Hyperlink"/>
                 <w:noProof/>
                 <w:lang w:val="en-US"/>
               </w:rPr>
@@ -1903,7 +1945,7 @@
         </w:p>
         <w:p>
           <w:pPr>
-            <w:pStyle w:val="T1"/>
+            <w:pStyle w:val="TOC1"/>
             <w:tabs>
               <w:tab w:val="left" w:pos="440"/>
               <w:tab w:val="right" w:leader="dot" w:pos="9062"/>
@@ -1918,7 +1960,7 @@
           <w:hyperlink w:anchor="_Toc70883442" w:history="1">
             <w:r>
               <w:rPr>
-                <w:rStyle w:val="Kpr"/>
+                <w:rStyle w:val="Hyperlink"/>
                 <w:noProof/>
                 <w:lang w:val="en-US"/>
                 <w14:scene3d>
@@ -1940,7 +1982,7 @@
             </w:r>
             <w:r>
               <w:rPr>
-                <w:rStyle w:val="Kpr"/>
+                <w:rStyle w:val="Hyperlink"/>
                 <w:noProof/>
                 <w:lang w:val="en-US"/>
               </w:rPr>
@@ -1998,7 +2040,7 @@
         </w:p>
         <w:p>
           <w:pPr>
-            <w:pStyle w:val="T1"/>
+            <w:pStyle w:val="TOC1"/>
             <w:tabs>
               <w:tab w:val="left" w:pos="440"/>
               <w:tab w:val="right" w:leader="dot" w:pos="9062"/>
@@ -2013,7 +2055,7 @@
           <w:hyperlink w:anchor="_Toc70883443" w:history="1">
             <w:r>
               <w:rPr>
-                <w:rStyle w:val="Kpr"/>
+                <w:rStyle w:val="Hyperlink"/>
                 <w:noProof/>
                 <w:lang w:val="en-US"/>
                 <w14:scene3d>
@@ -2035,7 +2077,7 @@
             </w:r>
             <w:r>
               <w:rPr>
-                <w:rStyle w:val="Kpr"/>
+                <w:rStyle w:val="Hyperlink"/>
                 <w:noProof/>
                 <w:lang w:val="en-US"/>
               </w:rPr>
@@ -2093,7 +2135,7 @@
         </w:p>
         <w:p>
           <w:pPr>
-            <w:pStyle w:val="T1"/>
+            <w:pStyle w:val="TOC1"/>
             <w:tabs>
               <w:tab w:val="left" w:pos="440"/>
               <w:tab w:val="right" w:leader="dot" w:pos="9062"/>
@@ -2108,7 +2150,7 @@
           <w:hyperlink w:anchor="_Toc70883444" w:history="1">
             <w:r>
               <w:rPr>
-                <w:rStyle w:val="Kpr"/>
+                <w:rStyle w:val="Hyperlink"/>
                 <w:noProof/>
                 <w:lang w:val="en-US"/>
                 <w14:scene3d>
@@ -2130,7 +2172,7 @@
             </w:r>
             <w:r>
               <w:rPr>
-                <w:rStyle w:val="Kpr"/>
+                <w:rStyle w:val="Hyperlink"/>
                 <w:noProof/>
                 <w:lang w:val="en-US"/>
               </w:rPr>
@@ -2188,7 +2230,7 @@
         </w:p>
         <w:p>
           <w:pPr>
-            <w:pStyle w:val="T1"/>
+            <w:pStyle w:val="TOC1"/>
             <w:tabs>
               <w:tab w:val="left" w:pos="440"/>
               <w:tab w:val="right" w:leader="dot" w:pos="9062"/>
@@ -2203,7 +2245,7 @@
           <w:hyperlink w:anchor="_Toc70883445" w:history="1">
             <w:r>
               <w:rPr>
-                <w:rStyle w:val="Kpr"/>
+                <w:rStyle w:val="Hyperlink"/>
                 <w:noProof/>
                 <w:lang w:val="en-US"/>
                 <w14:scene3d>
@@ -2225,7 +2267,7 @@
             </w:r>
             <w:r>
               <w:rPr>
-                <w:rStyle w:val="Kpr"/>
+                <w:rStyle w:val="Hyperlink"/>
                 <w:noProof/>
                 <w:lang w:val="en-US"/>
               </w:rPr>
@@ -2321,7 +2363,7 @@
     </w:p>
     <w:p>
       <w:pPr>
-        <w:pStyle w:val="Balk1"/>
+        <w:pStyle w:val="Heading1"/>
         <w:spacing w:line="360" w:lineRule="auto"/>
         <w:rPr>
           <w:lang w:val="en-US"/>
@@ -2356,7 +2398,29 @@
           <w:szCs w:val="24"/>
           <w:lang w:val="en-US" w:eastAsia="tr-TR"/>
         </w:rPr>
-        <w:t>In this project, we are expected to design an isolated DC-DC converter that is similar to one that is used in Tesla Model S. For this purpose, requirements are analyzed first. The designed circuit should satisfy the requirements below.</w:t>
+        <w:t xml:space="preserve">In this project, we are expected to design an isolated DC-DC converter that is </w:t>
+      </w:r>
+      <w:proofErr w:type="gramStart"/>
+      <w:r>
+        <w:rPr>
+          <w:rFonts w:ascii="Times New Roman" w:eastAsia="Times New Roman" w:hAnsi="Times New Roman" w:cs="Times New Roman"/>
+          <w:color w:val="000000"/>
+          <w:sz w:val="24"/>
+          <w:szCs w:val="24"/>
+          <w:lang w:val="en-US" w:eastAsia="tr-TR"/>
+        </w:rPr>
+        <w:t>similar to</w:t>
+      </w:r>
+      <w:proofErr w:type="gramEnd"/>
+      <w:r>
+        <w:rPr>
+          <w:rFonts w:ascii="Times New Roman" w:eastAsia="Times New Roman" w:hAnsi="Times New Roman" w:cs="Times New Roman"/>
+          <w:color w:val="000000"/>
+          <w:sz w:val="24"/>
+          <w:szCs w:val="24"/>
+          <w:lang w:val="en-US" w:eastAsia="tr-TR"/>
+        </w:rPr>
+        <w:t xml:space="preserve"> one that is used in Tesla Model S. For this purpose, requirements are analyzed first. The designed circuit should satisfy the requirements below.</w:t>
       </w:r>
     </w:p>
     <w:p>
@@ -2596,7 +2660,29 @@
           <w:szCs w:val="24"/>
           <w:lang w:val="en-US" w:eastAsia="tr-TR"/>
         </w:rPr>
-        <w:t>After assessing the requirements carefully, the design process is started. First, a suitable topology is selected by discussing the advantages or disadvantages of each topology. After determining the topology, a controller IC options are discussed and the most suitable one is selected. Circuit design process is started with controller IC and other circuit parameters are selected by considering the limitations and requirements of the controller, which are stated şn the datasheet.</w:t>
+        <w:t xml:space="preserve">After assessing the requirements carefully, the design process is started. First, a suitable topology is selected by discussing the advantages or disadvantages of each topology. After determining the topology, a controller IC options are discussed and the most suitable one is selected. Circuit design process is started with controller IC and other circuit parameters are selected by considering the limitations and requirements of the controller, which are stated </w:t>
+      </w:r>
+      <w:proofErr w:type="spellStart"/>
+      <w:r>
+        <w:rPr>
+          <w:rFonts w:ascii="Times New Roman" w:eastAsia="Times New Roman" w:hAnsi="Times New Roman" w:cs="Times New Roman"/>
+          <w:color w:val="000000"/>
+          <w:sz w:val="24"/>
+          <w:szCs w:val="24"/>
+          <w:lang w:val="en-US" w:eastAsia="tr-TR"/>
+        </w:rPr>
+        <w:t>şn</w:t>
+      </w:r>
+      <w:proofErr w:type="spellEnd"/>
+      <w:r>
+        <w:rPr>
+          <w:rFonts w:ascii="Times New Roman" w:eastAsia="Times New Roman" w:hAnsi="Times New Roman" w:cs="Times New Roman"/>
+          <w:color w:val="000000"/>
+          <w:sz w:val="24"/>
+          <w:szCs w:val="24"/>
+          <w:lang w:val="en-US" w:eastAsia="tr-TR"/>
+        </w:rPr>
+        <w:t xml:space="preserve"> the datasheet.</w:t>
       </w:r>
     </w:p>
     <w:p>
@@ -2629,7 +2715,51 @@
           <w:szCs w:val="24"/>
           <w:lang w:val="en-US" w:eastAsia="tr-TR"/>
         </w:rPr>
-        <w:t>After determining the circuit parameters, ideal and non ideal simulations are conducted. According to the simulation results, some changes are made and commercial products are selected for some important power components like switches, capacitors and inductances. Also, magnetic design for the transformer is started.</w:t>
+        <w:t xml:space="preserve">After determining the circuit parameters, ideal and </w:t>
+      </w:r>
+      <w:proofErr w:type="spellStart"/>
+      <w:r>
+        <w:rPr>
+          <w:rFonts w:ascii="Times New Roman" w:eastAsia="Times New Roman" w:hAnsi="Times New Roman" w:cs="Times New Roman"/>
+          <w:color w:val="000000"/>
+          <w:sz w:val="24"/>
+          <w:szCs w:val="24"/>
+          <w:lang w:val="en-US" w:eastAsia="tr-TR"/>
+        </w:rPr>
+        <w:t>non ideal</w:t>
+      </w:r>
+      <w:proofErr w:type="spellEnd"/>
+      <w:r>
+        <w:rPr>
+          <w:rFonts w:ascii="Times New Roman" w:eastAsia="Times New Roman" w:hAnsi="Times New Roman" w:cs="Times New Roman"/>
+          <w:color w:val="000000"/>
+          <w:sz w:val="24"/>
+          <w:szCs w:val="24"/>
+          <w:lang w:val="en-US" w:eastAsia="tr-TR"/>
+        </w:rPr>
+        <w:t xml:space="preserve"> simulations are conducted. According to the simulation results, some changes are </w:t>
+      </w:r>
+      <w:proofErr w:type="gramStart"/>
+      <w:r>
+        <w:rPr>
+          <w:rFonts w:ascii="Times New Roman" w:eastAsia="Times New Roman" w:hAnsi="Times New Roman" w:cs="Times New Roman"/>
+          <w:color w:val="000000"/>
+          <w:sz w:val="24"/>
+          <w:szCs w:val="24"/>
+          <w:lang w:val="en-US" w:eastAsia="tr-TR"/>
+        </w:rPr>
+        <w:t>made</w:t>
+      </w:r>
+      <w:proofErr w:type="gramEnd"/>
+      <w:r>
+        <w:rPr>
+          <w:rFonts w:ascii="Times New Roman" w:eastAsia="Times New Roman" w:hAnsi="Times New Roman" w:cs="Times New Roman"/>
+          <w:color w:val="000000"/>
+          <w:sz w:val="24"/>
+          <w:szCs w:val="24"/>
+          <w:lang w:val="en-US" w:eastAsia="tr-TR"/>
+        </w:rPr>
+        <w:t xml:space="preserve"> and commercial products are selected for some important power components like switches, capacitors and inductances. Also, magnetic design for the transformer is started.</w:t>
       </w:r>
     </w:p>
     <w:p>
@@ -2690,7 +2820,7 @@
     </w:p>
     <w:p>
       <w:pPr>
-        <w:pStyle w:val="Balk1"/>
+        <w:pStyle w:val="Heading1"/>
         <w:spacing w:line="360" w:lineRule="auto"/>
         <w:rPr>
           <w:lang w:val="en-US"/>
@@ -2825,7 +2955,51 @@
           <w:szCs w:val="24"/>
           <w:lang w:val="en-US" w:eastAsia="tr-TR"/>
         </w:rPr>
-        <w:t>While the topologies themselves are important, we must also consider the available IC controllers on the market while making our decision since if we do not have an proper IC for our topology the design is pretty much impossible. There are certain large IC controller manufacturers that have simulation models for their ICs like Analog Devices and Texas Instruments which would make our design process much easier. Therefore, controller ic election holds a crucial role in converter design.</w:t>
+        <w:t xml:space="preserve">While the topologies themselves are important, we must also consider the available IC controllers on the market while making our decision since if we do not have </w:t>
+      </w:r>
+      <w:proofErr w:type="gramStart"/>
+      <w:r>
+        <w:rPr>
+          <w:rFonts w:ascii="Times New Roman" w:eastAsia="Times New Roman" w:hAnsi="Times New Roman" w:cs="Times New Roman"/>
+          <w:color w:val="000000"/>
+          <w:sz w:val="24"/>
+          <w:szCs w:val="24"/>
+          <w:lang w:val="en-US" w:eastAsia="tr-TR"/>
+        </w:rPr>
+        <w:t>an</w:t>
+      </w:r>
+      <w:proofErr w:type="gramEnd"/>
+      <w:r>
+        <w:rPr>
+          <w:rFonts w:ascii="Times New Roman" w:eastAsia="Times New Roman" w:hAnsi="Times New Roman" w:cs="Times New Roman"/>
+          <w:color w:val="000000"/>
+          <w:sz w:val="24"/>
+          <w:szCs w:val="24"/>
+          <w:lang w:val="en-US" w:eastAsia="tr-TR"/>
+        </w:rPr>
+        <w:t xml:space="preserve"> proper IC for our topology the design is pretty much impossible. There are certain large IC controller manufacturers that have simulation models for their ICs like Analog Devices and Texas Instruments which would make our design process much easier. Therefore, controller </w:t>
+      </w:r>
+      <w:proofErr w:type="spellStart"/>
+      <w:r>
+        <w:rPr>
+          <w:rFonts w:ascii="Times New Roman" w:eastAsia="Times New Roman" w:hAnsi="Times New Roman" w:cs="Times New Roman"/>
+          <w:color w:val="000000"/>
+          <w:sz w:val="24"/>
+          <w:szCs w:val="24"/>
+          <w:lang w:val="en-US" w:eastAsia="tr-TR"/>
+        </w:rPr>
+        <w:t>ic</w:t>
+      </w:r>
+      <w:proofErr w:type="spellEnd"/>
+      <w:r>
+        <w:rPr>
+          <w:rFonts w:ascii="Times New Roman" w:eastAsia="Times New Roman" w:hAnsi="Times New Roman" w:cs="Times New Roman"/>
+          <w:color w:val="000000"/>
+          <w:sz w:val="24"/>
+          <w:szCs w:val="24"/>
+          <w:lang w:val="en-US" w:eastAsia="tr-TR"/>
+        </w:rPr>
+        <w:t xml:space="preserve"> election holds a crucial role in converter design.</w:t>
       </w:r>
     </w:p>
     <w:p>
@@ -2852,7 +3026,7 @@
     </w:p>
     <w:p>
       <w:pPr>
-        <w:pStyle w:val="Balk1"/>
+        <w:pStyle w:val="Heading1"/>
         <w:spacing w:line="360" w:lineRule="auto"/>
         <w:rPr>
           <w:lang w:val="en-US"/>
@@ -2887,7 +3061,29 @@
           <w:szCs w:val="24"/>
           <w:lang w:val="en-US" w:eastAsia="tr-TR"/>
         </w:rPr>
-        <w:t>After researching the conventional controllers, some ics are determined to be possible options are their advantages and disadvantages are discussed. The first option was InnoSwitch3-EP.</w:t>
+        <w:t xml:space="preserve">After researching the conventional controllers, some </w:t>
+      </w:r>
+      <w:proofErr w:type="spellStart"/>
+      <w:r>
+        <w:rPr>
+          <w:rFonts w:ascii="Times New Roman" w:eastAsia="Times New Roman" w:hAnsi="Times New Roman" w:cs="Times New Roman"/>
+          <w:color w:val="000000"/>
+          <w:sz w:val="24"/>
+          <w:szCs w:val="24"/>
+          <w:lang w:val="en-US" w:eastAsia="tr-TR"/>
+        </w:rPr>
+        <w:t>ics</w:t>
+      </w:r>
+      <w:proofErr w:type="spellEnd"/>
+      <w:r>
+        <w:rPr>
+          <w:rFonts w:ascii="Times New Roman" w:eastAsia="Times New Roman" w:hAnsi="Times New Roman" w:cs="Times New Roman"/>
+          <w:color w:val="000000"/>
+          <w:sz w:val="24"/>
+          <w:szCs w:val="24"/>
+          <w:lang w:val="en-US" w:eastAsia="tr-TR"/>
+        </w:rPr>
+        <w:t xml:space="preserve"> are determined to be possible options are their advantages and disadvantages are discussed. The first option was InnoSwitch3-EP.</w:t>
       </w:r>
     </w:p>
     <w:p>
@@ -2976,7 +3172,7 @@
     </w:p>
     <w:p>
       <w:pPr>
-        <w:pStyle w:val="ResimYazs"/>
+        <w:pStyle w:val="Caption"/>
         <w:spacing w:line="360" w:lineRule="auto"/>
         <w:jc w:val="center"/>
         <w:rPr>
@@ -3056,8 +3252,9 @@
           <w:szCs w:val="24"/>
           <w:lang w:val="en-US" w:eastAsia="tr-TR"/>
         </w:rPr>
-        <w:t>This controller has an internal GaN MOSFET, which increases the switching efficiency.</w:t>
-      </w:r>
+        <w:t xml:space="preserve">This controller has an internal </w:t>
+      </w:r>
+      <w:proofErr w:type="spellStart"/>
       <w:r>
         <w:rPr>
           <w:rFonts w:ascii="Times New Roman" w:eastAsia="Times New Roman" w:hAnsi="Times New Roman" w:cs="Times New Roman"/>
@@ -3066,7 +3263,50 @@
           <w:szCs w:val="24"/>
           <w:lang w:val="en-US" w:eastAsia="tr-TR"/>
         </w:rPr>
-        <w:t xml:space="preserve"> Also it provides synchronous drive in a single chip.</w:t>
+        <w:t>GaN</w:t>
+      </w:r>
+      <w:proofErr w:type="spellEnd"/>
+      <w:r>
+        <w:rPr>
+          <w:rFonts w:ascii="Times New Roman" w:eastAsia="Times New Roman" w:hAnsi="Times New Roman" w:cs="Times New Roman"/>
+          <w:color w:val="000000"/>
+          <w:sz w:val="24"/>
+          <w:szCs w:val="24"/>
+          <w:lang w:val="en-US" w:eastAsia="tr-TR"/>
+        </w:rPr>
+        <w:t xml:space="preserve"> MOSFET, which increases the switching efficiency.</w:t>
+      </w:r>
+      <w:r>
+        <w:rPr>
+          <w:rFonts w:ascii="Times New Roman" w:eastAsia="Times New Roman" w:hAnsi="Times New Roman" w:cs="Times New Roman"/>
+          <w:color w:val="000000"/>
+          <w:sz w:val="24"/>
+          <w:szCs w:val="24"/>
+          <w:lang w:val="en-US" w:eastAsia="tr-TR"/>
+        </w:rPr>
+        <w:t xml:space="preserve"> </w:t>
+      </w:r>
+      <w:proofErr w:type="gramStart"/>
+      <w:r>
+        <w:rPr>
+          <w:rFonts w:ascii="Times New Roman" w:eastAsia="Times New Roman" w:hAnsi="Times New Roman" w:cs="Times New Roman"/>
+          <w:color w:val="000000"/>
+          <w:sz w:val="24"/>
+          <w:szCs w:val="24"/>
+          <w:lang w:val="en-US" w:eastAsia="tr-TR"/>
+        </w:rPr>
+        <w:t>Also</w:t>
+      </w:r>
+      <w:proofErr w:type="gramEnd"/>
+      <w:r>
+        <w:rPr>
+          <w:rFonts w:ascii="Times New Roman" w:eastAsia="Times New Roman" w:hAnsi="Times New Roman" w:cs="Times New Roman"/>
+          <w:color w:val="000000"/>
+          <w:sz w:val="24"/>
+          <w:szCs w:val="24"/>
+          <w:lang w:val="en-US" w:eastAsia="tr-TR"/>
+        </w:rPr>
+        <w:t xml:space="preserve"> it provides synchronous drive in a single chip.</w:t>
       </w:r>
       <w:r>
         <w:rPr>
@@ -3129,7 +3369,51 @@
           <w:szCs w:val="24"/>
           <w:lang w:val="en-US" w:eastAsia="tr-TR"/>
         </w:rPr>
-        <w:t xml:space="preserve">Other two options are LT8316 and LTC3805 manufactured by Analog Devices. Since these devices have built-in models in LTSpice, it is logical to use ICs manufactured by AD. Both of these ICs are used </w:t>
+        <w:t xml:space="preserve">Other two options are LT8316 and LTC3805 manufactured by Analog Devices. Since these devices have built-in models in </w:t>
+      </w:r>
+      <w:proofErr w:type="spellStart"/>
+      <w:r>
+        <w:rPr>
+          <w:rFonts w:ascii="Times New Roman" w:eastAsia="Times New Roman" w:hAnsi="Times New Roman" w:cs="Times New Roman"/>
+          <w:color w:val="000000"/>
+          <w:sz w:val="24"/>
+          <w:szCs w:val="24"/>
+          <w:lang w:val="en-US" w:eastAsia="tr-TR"/>
+        </w:rPr>
+        <w:t>LTSpice</w:t>
+      </w:r>
+      <w:proofErr w:type="spellEnd"/>
+      <w:r>
+        <w:rPr>
+          <w:rFonts w:ascii="Times New Roman" w:eastAsia="Times New Roman" w:hAnsi="Times New Roman" w:cs="Times New Roman"/>
+          <w:color w:val="000000"/>
+          <w:sz w:val="24"/>
+          <w:szCs w:val="24"/>
+          <w:lang w:val="en-US" w:eastAsia="tr-TR"/>
+        </w:rPr>
+        <w:t xml:space="preserve">, it is logical to use ICs manufactured by AD. </w:t>
+      </w:r>
+      <w:proofErr w:type="gramStart"/>
+      <w:r>
+        <w:rPr>
+          <w:rFonts w:ascii="Times New Roman" w:eastAsia="Times New Roman" w:hAnsi="Times New Roman" w:cs="Times New Roman"/>
+          <w:color w:val="000000"/>
+          <w:sz w:val="24"/>
+          <w:szCs w:val="24"/>
+          <w:lang w:val="en-US" w:eastAsia="tr-TR"/>
+        </w:rPr>
+        <w:t>Both of these</w:t>
+      </w:r>
+      <w:proofErr w:type="gramEnd"/>
+      <w:r>
+        <w:rPr>
+          <w:rFonts w:ascii="Times New Roman" w:eastAsia="Times New Roman" w:hAnsi="Times New Roman" w:cs="Times New Roman"/>
+          <w:color w:val="000000"/>
+          <w:sz w:val="24"/>
+          <w:szCs w:val="24"/>
+          <w:lang w:val="en-US" w:eastAsia="tr-TR"/>
+        </w:rPr>
+        <w:t xml:space="preserve"> ICs are used </w:t>
       </w:r>
       <w:r>
         <w:rPr>
@@ -3204,8 +3488,9 @@
           <w:lang w:val="en-US" w:eastAsia="tr-TR"/>
         </w:rPr>
         <w:lastRenderedPageBreak/>
-        <w:t xml:space="preserve">The LT8316 on the other hand is a Quasi-resonant boundary operation mode controller and takes its feedback from the third wind of the transformer. The operation frequency of this controller changes depending on the load and while it has very good load and line regulation compared to other no-opto controllers, it does not give the same performance as a controller with an opto-coupler. The main advantage of the LT8316 is that it uses less parts since there is no need for an opto and also that it can be naturally started and then fed from the input and third windings. Both ICs are </w:t>
-      </w:r>
+        <w:t>The LT8316 on the other hand is a Quasi-resonant boundary operation mode controller and takes its feedback from the third wind of the transformer. The operation frequency of this controller changes depending on the load and while it has very good load and line regulation compared to other no-</w:t>
+      </w:r>
+      <w:proofErr w:type="spellStart"/>
       <w:r>
         <w:rPr>
           <w:rFonts w:ascii="Times New Roman" w:eastAsia="Times New Roman" w:hAnsi="Times New Roman" w:cs="Times New Roman"/>
@@ -3214,6 +3499,71 @@
           <w:szCs w:val="24"/>
           <w:lang w:val="en-US" w:eastAsia="tr-TR"/>
         </w:rPr>
+        <w:t>opto</w:t>
+      </w:r>
+      <w:proofErr w:type="spellEnd"/>
+      <w:r>
+        <w:rPr>
+          <w:rFonts w:ascii="Times New Roman" w:eastAsia="Times New Roman" w:hAnsi="Times New Roman" w:cs="Times New Roman"/>
+          <w:color w:val="000000"/>
+          <w:sz w:val="24"/>
+          <w:szCs w:val="24"/>
+          <w:lang w:val="en-US" w:eastAsia="tr-TR"/>
+        </w:rPr>
+        <w:t xml:space="preserve"> controllers, it does not give the same performance as a controller with an opto-coupler. The main advantage of the LT8316 is that it uses less parts since there is no need for an </w:t>
+      </w:r>
+      <w:proofErr w:type="spellStart"/>
+      <w:r>
+        <w:rPr>
+          <w:rFonts w:ascii="Times New Roman" w:eastAsia="Times New Roman" w:hAnsi="Times New Roman" w:cs="Times New Roman"/>
+          <w:color w:val="000000"/>
+          <w:sz w:val="24"/>
+          <w:szCs w:val="24"/>
+          <w:lang w:val="en-US" w:eastAsia="tr-TR"/>
+        </w:rPr>
+        <w:t>opto</w:t>
+      </w:r>
+      <w:proofErr w:type="spellEnd"/>
+      <w:r>
+        <w:rPr>
+          <w:rFonts w:ascii="Times New Roman" w:eastAsia="Times New Roman" w:hAnsi="Times New Roman" w:cs="Times New Roman"/>
+          <w:color w:val="000000"/>
+          <w:sz w:val="24"/>
+          <w:szCs w:val="24"/>
+          <w:lang w:val="en-US" w:eastAsia="tr-TR"/>
+        </w:rPr>
+        <w:t xml:space="preserve"> </w:t>
+      </w:r>
+      <w:proofErr w:type="gramStart"/>
+      <w:r>
+        <w:rPr>
+          <w:rFonts w:ascii="Times New Roman" w:eastAsia="Times New Roman" w:hAnsi="Times New Roman" w:cs="Times New Roman"/>
+          <w:color w:val="000000"/>
+          <w:sz w:val="24"/>
+          <w:szCs w:val="24"/>
+          <w:lang w:val="en-US" w:eastAsia="tr-TR"/>
+        </w:rPr>
+        <w:t>and also</w:t>
+      </w:r>
+      <w:proofErr w:type="gramEnd"/>
+      <w:r>
+        <w:rPr>
+          <w:rFonts w:ascii="Times New Roman" w:eastAsia="Times New Roman" w:hAnsi="Times New Roman" w:cs="Times New Roman"/>
+          <w:color w:val="000000"/>
+          <w:sz w:val="24"/>
+          <w:szCs w:val="24"/>
+          <w:lang w:val="en-US" w:eastAsia="tr-TR"/>
+        </w:rPr>
+        <w:t xml:space="preserve"> that it can be naturally started and then fed from the input and third windings. Both ICs are </w:t>
+      </w:r>
+      <w:r>
+        <w:rPr>
+          <w:rFonts w:ascii="Times New Roman" w:eastAsia="Times New Roman" w:hAnsi="Times New Roman" w:cs="Times New Roman"/>
+          <w:color w:val="000000"/>
+          <w:sz w:val="24"/>
+          <w:szCs w:val="24"/>
+          <w:lang w:val="en-US" w:eastAsia="tr-TR"/>
+        </w:rPr>
         <w:t>simulated,</w:t>
       </w:r>
       <w:r>
@@ -3224,12 +3574,77 @@
           <w:szCs w:val="24"/>
           <w:lang w:val="en-US" w:eastAsia="tr-TR"/>
         </w:rPr>
-        <w:t xml:space="preserve"> and it is seen that both of them satisfy the given conditions and are both suitable designs but in the end we must decide on one of them to continue with our project. Since LT8316 requires less parts, a simpler and cheaper design is possible if it is used. Therefore, LT8316 is selected as the controller of the designed circuit. Datasheets of each IC are provided in the Github repository.</w:t>
+        <w:t xml:space="preserve"> and it is seen that both of them satisfy the given conditions and are both suitable designs but in the </w:t>
+      </w:r>
+      <w:proofErr w:type="gramStart"/>
+      <w:r>
+        <w:rPr>
+          <w:rFonts w:ascii="Times New Roman" w:eastAsia="Times New Roman" w:hAnsi="Times New Roman" w:cs="Times New Roman"/>
+          <w:color w:val="000000"/>
+          <w:sz w:val="24"/>
+          <w:szCs w:val="24"/>
+          <w:lang w:val="en-US" w:eastAsia="tr-TR"/>
+        </w:rPr>
+        <w:t>end</w:t>
+      </w:r>
+      <w:proofErr w:type="gramEnd"/>
+      <w:r>
+        <w:rPr>
+          <w:rFonts w:ascii="Times New Roman" w:eastAsia="Times New Roman" w:hAnsi="Times New Roman" w:cs="Times New Roman"/>
+          <w:color w:val="000000"/>
+          <w:sz w:val="24"/>
+          <w:szCs w:val="24"/>
+          <w:lang w:val="en-US" w:eastAsia="tr-TR"/>
+        </w:rPr>
+        <w:t xml:space="preserve"> we must decide on one of them to continue with our project. Since LT8316 requires less parts, a simpler and cheaper design is possible if it is used. Therefore, LT8316 is selected as the controller of the designed circuit. Datasheets of each IC are provided in the </w:t>
+      </w:r>
+      <w:proofErr w:type="spellStart"/>
+      <w:r>
+        <w:rPr>
+          <w:rFonts w:ascii="Times New Roman" w:eastAsia="Times New Roman" w:hAnsi="Times New Roman" w:cs="Times New Roman"/>
+          <w:color w:val="000000"/>
+          <w:sz w:val="24"/>
+          <w:szCs w:val="24"/>
+          <w:lang w:val="en-US" w:eastAsia="tr-TR"/>
+        </w:rPr>
+        <w:t>Github</w:t>
+      </w:r>
+      <w:proofErr w:type="spellEnd"/>
+      <w:r>
+        <w:rPr>
+          <w:rFonts w:ascii="Times New Roman" w:eastAsia="Times New Roman" w:hAnsi="Times New Roman" w:cs="Times New Roman"/>
+          <w:color w:val="000000"/>
+          <w:sz w:val="24"/>
+          <w:szCs w:val="24"/>
+          <w:lang w:val="en-US" w:eastAsia="tr-TR"/>
+        </w:rPr>
+        <w:t xml:space="preserve"> repository.</w:t>
       </w:r>
     </w:p>
     <w:p>
       <w:pPr>
-        <w:pStyle w:val="Balk1"/>
+        <w:rPr>
+          <w:rFonts w:ascii="Times New Roman" w:eastAsia="Times New Roman" w:hAnsi="Times New Roman" w:cs="Times New Roman"/>
+          <w:color w:val="000000"/>
+          <w:sz w:val="24"/>
+          <w:szCs w:val="24"/>
+          <w:lang w:val="en-US" w:eastAsia="tr-TR"/>
+        </w:rPr>
+      </w:pPr>
+      <w:r>
+        <w:rPr>
+          <w:rFonts w:ascii="Times New Roman" w:eastAsia="Times New Roman" w:hAnsi="Times New Roman" w:cs="Times New Roman"/>
+          <w:color w:val="000000"/>
+          <w:sz w:val="24"/>
+          <w:szCs w:val="24"/>
+          <w:lang w:val="en-US" w:eastAsia="tr-TR"/>
+        </w:rPr>
+        <w:br w:type="page"/>
+      </w:r>
+    </w:p>
+    <w:p>
+      <w:pPr>
+        <w:pStyle w:val="Heading1"/>
         <w:spacing w:line="360" w:lineRule="auto"/>
         <w:rPr>
           <w:lang w:val="en-US"/>
@@ -3240,6 +3655,7 @@
         <w:rPr>
           <w:lang w:val="en-US"/>
         </w:rPr>
+        <w:lastRenderedPageBreak/>
         <w:t>Transformer Design</w:t>
       </w:r>
       <w:bookmarkEnd w:id="3"/>
@@ -3329,7 +3745,7 @@
     </w:p>
     <w:tbl>
       <w:tblPr>
-        <w:tblStyle w:val="TabloKlavuzu"/>
+        <w:tblStyle w:val="TableGrid"/>
         <w:tblW w:w="0" w:type="auto"/>
         <w:tblLook w:val="04A0" w:firstRow="1" w:lastRow="0" w:firstColumn="1" w:lastColumn="0" w:noHBand="0" w:noVBand="1"/>
       </w:tblPr>
@@ -3723,7 +4139,7 @@
     </w:p>
     <w:p>
       <w:pPr>
-        <w:pStyle w:val="ResimYazs"/>
+        <w:pStyle w:val="Caption"/>
         <w:keepNext/>
         <w:spacing w:line="360" w:lineRule="auto"/>
         <w:jc w:val="center"/>
@@ -3787,7 +4203,7 @@
     </w:p>
     <w:tbl>
       <w:tblPr>
-        <w:tblStyle w:val="TabloKlavuzu"/>
+        <w:tblStyle w:val="TableGrid"/>
         <w:tblW w:w="0" w:type="auto"/>
         <w:tblLook w:val="04A0" w:firstRow="1" w:lastRow="0" w:firstColumn="1" w:lastColumn="0" w:noHBand="0" w:noVBand="1"/>
       </w:tblPr>
@@ -3907,6 +4323,8 @@
                 <w:lang w:val="en-US"/>
               </w:rPr>
             </w:pPr>
+            <w:proofErr w:type="spellStart"/>
+            <w:proofErr w:type="gramStart"/>
             <w:r>
               <w:rPr>
                 <w:rFonts w:ascii="Times New Roman" w:hAnsi="Times New Roman" w:cs="Times New Roman"/>
@@ -3922,12 +4340,22 @@
               </w:rPr>
               <w:t>in,min</w:t>
             </w:r>
+            <w:proofErr w:type="spellEnd"/>
+            <w:proofErr w:type="gramEnd"/>
             <w:r>
               <w:rPr>
                 <w:rFonts w:ascii="Times New Roman" w:hAnsi="Times New Roman" w:cs="Times New Roman"/>
                 <w:lang w:val="en-US"/>
               </w:rPr>
-              <w:t xml:space="preserve"> - V</w:t>
+              <w:t xml:space="preserve"> - </w:t>
+            </w:r>
+            <w:proofErr w:type="spellStart"/>
+            <w:r>
+              <w:rPr>
+                <w:rFonts w:ascii="Times New Roman" w:hAnsi="Times New Roman" w:cs="Times New Roman"/>
+                <w:lang w:val="en-US"/>
+              </w:rPr>
+              <w:t>V</w:t>
             </w:r>
             <w:r>
               <w:rPr>
@@ -3937,6 +4365,7 @@
               </w:rPr>
               <w:t>in,max</w:t>
             </w:r>
+            <w:proofErr w:type="spellEnd"/>
           </w:p>
         </w:tc>
         <w:tc>
@@ -4126,7 +4555,6 @@
                 <w:rFonts w:ascii="Times New Roman" w:hAnsi="Times New Roman" w:cs="Times New Roman"/>
                 <w:lang w:val="en-US"/>
               </w:rPr>
-              <w:lastRenderedPageBreak/>
               <w:t>Max. switching frequency</w:t>
             </w:r>
           </w:p>
@@ -4217,6 +4645,8 @@
                 <w:lang w:val="en-US"/>
               </w:rPr>
             </w:pPr>
+            <w:proofErr w:type="spellStart"/>
+            <w:proofErr w:type="gramStart"/>
             <w:r>
               <w:rPr>
                 <w:rFonts w:ascii="Times New Roman" w:hAnsi="Times New Roman" w:cs="Times New Roman"/>
@@ -4230,7 +4660,25 @@
                 <w:vertAlign w:val="subscript"/>
                 <w:lang w:val="en-US"/>
               </w:rPr>
-              <w:t>OFF(MIN)</w:t>
+              <w:t>OFF</w:t>
+            </w:r>
+            <w:proofErr w:type="spellEnd"/>
+            <w:r>
+              <w:rPr>
+                <w:rFonts w:ascii="Times New Roman" w:hAnsi="Times New Roman" w:cs="Times New Roman"/>
+                <w:vertAlign w:val="subscript"/>
+                <w:lang w:val="en-US"/>
+              </w:rPr>
+              <w:t>(</w:t>
+            </w:r>
+            <w:proofErr w:type="gramEnd"/>
+            <w:r>
+              <w:rPr>
+                <w:rFonts w:ascii="Times New Roman" w:hAnsi="Times New Roman" w:cs="Times New Roman"/>
+                <w:vertAlign w:val="subscript"/>
+                <w:lang w:val="en-US"/>
+              </w:rPr>
+              <w:t>MIN)</w:t>
             </w:r>
           </w:p>
         </w:tc>
@@ -4290,6 +4738,8 @@
                 <w:lang w:val="en-US"/>
               </w:rPr>
             </w:pPr>
+            <w:proofErr w:type="spellStart"/>
+            <w:proofErr w:type="gramStart"/>
             <w:r>
               <w:rPr>
                 <w:rFonts w:ascii="Times New Roman" w:hAnsi="Times New Roman" w:cs="Times New Roman"/>
@@ -4303,7 +4753,25 @@
                 <w:vertAlign w:val="subscript"/>
                 <w:lang w:val="en-US"/>
               </w:rPr>
-              <w:t>ON(MIN)</w:t>
+              <w:t>ON</w:t>
+            </w:r>
+            <w:proofErr w:type="spellEnd"/>
+            <w:r>
+              <w:rPr>
+                <w:rFonts w:ascii="Times New Roman" w:hAnsi="Times New Roman" w:cs="Times New Roman"/>
+                <w:vertAlign w:val="subscript"/>
+                <w:lang w:val="en-US"/>
+              </w:rPr>
+              <w:t>(</w:t>
+            </w:r>
+            <w:proofErr w:type="gramEnd"/>
+            <w:r>
+              <w:rPr>
+                <w:rFonts w:ascii="Times New Roman" w:hAnsi="Times New Roman" w:cs="Times New Roman"/>
+                <w:vertAlign w:val="subscript"/>
+                <w:lang w:val="en-US"/>
+              </w:rPr>
+              <w:t>MIN)</w:t>
             </w:r>
           </w:p>
         </w:tc>
@@ -4364,6 +4832,7 @@
                 <w:lang w:val="en-US"/>
               </w:rPr>
             </w:pPr>
+            <w:proofErr w:type="spellStart"/>
             <w:r>
               <w:rPr>
                 <w:rFonts w:ascii="Times New Roman" w:hAnsi="Times New Roman" w:cs="Times New Roman"/>
@@ -4379,6 +4848,7 @@
               </w:rPr>
               <w:t>BU</w:t>
             </w:r>
+            <w:proofErr w:type="spellEnd"/>
           </w:p>
         </w:tc>
         <w:tc>
@@ -4522,7 +4992,18 @@
           <w:szCs w:val="24"/>
           <w:lang w:val="en-US"/>
         </w:rPr>
-        <w:t xml:space="preserve"> such as t</w:t>
+        <w:t xml:space="preserve"> such as </w:t>
+      </w:r>
+      <w:proofErr w:type="spellStart"/>
+      <w:proofErr w:type="gramStart"/>
+      <w:r>
+        <w:rPr>
+          <w:rFonts w:ascii="Times New Roman" w:hAnsi="Times New Roman" w:cs="Times New Roman"/>
+          <w:sz w:val="24"/>
+          <w:szCs w:val="24"/>
+          <w:lang w:val="en-US"/>
+        </w:rPr>
+        <w:t>t</w:t>
       </w:r>
       <w:r>
         <w:rPr>
@@ -4532,17 +5013,9 @@
           <w:vertAlign w:val="subscript"/>
           <w:lang w:val="en-US"/>
         </w:rPr>
-        <w:t>OFF(MIN)</w:t>
-      </w:r>
-      <w:r>
-        <w:rPr>
-          <w:rFonts w:ascii="Times New Roman" w:hAnsi="Times New Roman" w:cs="Times New Roman"/>
-          <w:sz w:val="24"/>
-          <w:szCs w:val="24"/>
-          <w:lang w:val="en-US"/>
-        </w:rPr>
-        <w:t>, t</w:t>
-      </w:r>
+        <w:t>OFF</w:t>
+      </w:r>
+      <w:proofErr w:type="spellEnd"/>
       <w:r>
         <w:rPr>
           <w:rFonts w:ascii="Times New Roman" w:hAnsi="Times New Roman" w:cs="Times New Roman"/>
@@ -4551,17 +5024,9 @@
           <w:vertAlign w:val="subscript"/>
           <w:lang w:val="en-US"/>
         </w:rPr>
-        <w:t>ON(MIN)</w:t>
-      </w:r>
-      <w:r>
-        <w:rPr>
-          <w:rFonts w:ascii="Times New Roman" w:hAnsi="Times New Roman" w:cs="Times New Roman"/>
-          <w:sz w:val="24"/>
-          <w:szCs w:val="24"/>
-          <w:lang w:val="en-US"/>
-        </w:rPr>
-        <w:t xml:space="preserve"> and t</w:t>
-      </w:r>
+        <w:t>(</w:t>
+      </w:r>
+      <w:proofErr w:type="gramEnd"/>
       <w:r>
         <w:rPr>
           <w:rFonts w:ascii="Times New Roman" w:hAnsi="Times New Roman" w:cs="Times New Roman"/>
@@ -4570,8 +5035,78 @@
           <w:vertAlign w:val="subscript"/>
           <w:lang w:val="en-US"/>
         </w:rPr>
+        <w:t>MIN)</w:t>
+      </w:r>
+      <w:r>
+        <w:rPr>
+          <w:rFonts w:ascii="Times New Roman" w:hAnsi="Times New Roman" w:cs="Times New Roman"/>
+          <w:sz w:val="24"/>
+          <w:szCs w:val="24"/>
+          <w:lang w:val="en-US"/>
+        </w:rPr>
+        <w:t xml:space="preserve">, </w:t>
+      </w:r>
+      <w:proofErr w:type="spellStart"/>
+      <w:r>
+        <w:rPr>
+          <w:rFonts w:ascii="Times New Roman" w:hAnsi="Times New Roman" w:cs="Times New Roman"/>
+          <w:sz w:val="24"/>
+          <w:szCs w:val="24"/>
+          <w:lang w:val="en-US"/>
+        </w:rPr>
+        <w:t>t</w:t>
+      </w:r>
+      <w:r>
+        <w:rPr>
+          <w:rFonts w:ascii="Times New Roman" w:hAnsi="Times New Roman" w:cs="Times New Roman"/>
+          <w:sz w:val="24"/>
+          <w:szCs w:val="24"/>
+          <w:vertAlign w:val="subscript"/>
+          <w:lang w:val="en-US"/>
+        </w:rPr>
+        <w:t>ON</w:t>
+      </w:r>
+      <w:proofErr w:type="spellEnd"/>
+      <w:r>
+        <w:rPr>
+          <w:rFonts w:ascii="Times New Roman" w:hAnsi="Times New Roman" w:cs="Times New Roman"/>
+          <w:sz w:val="24"/>
+          <w:szCs w:val="24"/>
+          <w:vertAlign w:val="subscript"/>
+          <w:lang w:val="en-US"/>
+        </w:rPr>
+        <w:t>(MIN)</w:t>
+      </w:r>
+      <w:r>
+        <w:rPr>
+          <w:rFonts w:ascii="Times New Roman" w:hAnsi="Times New Roman" w:cs="Times New Roman"/>
+          <w:sz w:val="24"/>
+          <w:szCs w:val="24"/>
+          <w:lang w:val="en-US"/>
+        </w:rPr>
+        <w:t xml:space="preserve"> and </w:t>
+      </w:r>
+      <w:proofErr w:type="spellStart"/>
+      <w:r>
+        <w:rPr>
+          <w:rFonts w:ascii="Times New Roman" w:hAnsi="Times New Roman" w:cs="Times New Roman"/>
+          <w:sz w:val="24"/>
+          <w:szCs w:val="24"/>
+          <w:lang w:val="en-US"/>
+        </w:rPr>
+        <w:t>t</w:t>
+      </w:r>
+      <w:r>
+        <w:rPr>
+          <w:rFonts w:ascii="Times New Roman" w:hAnsi="Times New Roman" w:cs="Times New Roman"/>
+          <w:sz w:val="24"/>
+          <w:szCs w:val="24"/>
+          <w:vertAlign w:val="subscript"/>
+          <w:lang w:val="en-US"/>
+        </w:rPr>
         <w:t>BU</w:t>
       </w:r>
+      <w:proofErr w:type="spellEnd"/>
       <w:r>
         <w:rPr>
           <w:rFonts w:ascii="Times New Roman" w:hAnsi="Times New Roman" w:cs="Times New Roman"/>
@@ -4597,7 +5132,28 @@
           <w:szCs w:val="24"/>
           <w:lang w:val="en-US"/>
         </w:rPr>
-        <w:t xml:space="preserve"> current limit of the controller affects the limitations of primary inductance due to t</w:t>
+        <w:t xml:space="preserve"> current limit of the controller affects the limitations of primary </w:t>
+      </w:r>
+      <w:r>
+        <w:rPr>
+          <w:rFonts w:ascii="Times New Roman" w:hAnsi="Times New Roman" w:cs="Times New Roman"/>
+          <w:sz w:val="24"/>
+          <w:szCs w:val="24"/>
+          <w:lang w:val="en-US"/>
+        </w:rPr>
+        <w:lastRenderedPageBreak/>
+        <w:t xml:space="preserve">inductance due to </w:t>
+      </w:r>
+      <w:proofErr w:type="spellStart"/>
+      <w:proofErr w:type="gramStart"/>
+      <w:r>
+        <w:rPr>
+          <w:rFonts w:ascii="Times New Roman" w:hAnsi="Times New Roman" w:cs="Times New Roman"/>
+          <w:sz w:val="24"/>
+          <w:szCs w:val="24"/>
+          <w:lang w:val="en-US"/>
+        </w:rPr>
+        <w:t>t</w:t>
       </w:r>
       <w:r>
         <w:rPr>
@@ -4607,17 +5163,9 @@
           <w:vertAlign w:val="subscript"/>
           <w:lang w:val="en-US"/>
         </w:rPr>
-        <w:t>OFF(MIN)</w:t>
-      </w:r>
-      <w:r>
-        <w:rPr>
-          <w:rFonts w:ascii="Times New Roman" w:hAnsi="Times New Roman" w:cs="Times New Roman"/>
-          <w:sz w:val="24"/>
-          <w:szCs w:val="24"/>
-          <w:lang w:val="en-US"/>
-        </w:rPr>
-        <w:t xml:space="preserve"> and t</w:t>
-      </w:r>
+        <w:t>OFF</w:t>
+      </w:r>
+      <w:proofErr w:type="spellEnd"/>
       <w:r>
         <w:rPr>
           <w:rFonts w:ascii="Times New Roman" w:hAnsi="Times New Roman" w:cs="Times New Roman"/>
@@ -4626,7 +5174,58 @@
           <w:vertAlign w:val="subscript"/>
           <w:lang w:val="en-US"/>
         </w:rPr>
-        <w:t>ON(MIN)</w:t>
+        <w:t>(</w:t>
+      </w:r>
+      <w:proofErr w:type="gramEnd"/>
+      <w:r>
+        <w:rPr>
+          <w:rFonts w:ascii="Times New Roman" w:hAnsi="Times New Roman" w:cs="Times New Roman"/>
+          <w:sz w:val="24"/>
+          <w:szCs w:val="24"/>
+          <w:vertAlign w:val="subscript"/>
+          <w:lang w:val="en-US"/>
+        </w:rPr>
+        <w:t>MIN)</w:t>
+      </w:r>
+      <w:r>
+        <w:rPr>
+          <w:rFonts w:ascii="Times New Roman" w:hAnsi="Times New Roman" w:cs="Times New Roman"/>
+          <w:sz w:val="24"/>
+          <w:szCs w:val="24"/>
+          <w:lang w:val="en-US"/>
+        </w:rPr>
+        <w:t xml:space="preserve"> and </w:t>
+      </w:r>
+      <w:proofErr w:type="spellStart"/>
+      <w:r>
+        <w:rPr>
+          <w:rFonts w:ascii="Times New Roman" w:hAnsi="Times New Roman" w:cs="Times New Roman"/>
+          <w:sz w:val="24"/>
+          <w:szCs w:val="24"/>
+          <w:lang w:val="en-US"/>
+        </w:rPr>
+        <w:t>t</w:t>
+      </w:r>
+      <w:r>
+        <w:rPr>
+          <w:rFonts w:ascii="Times New Roman" w:hAnsi="Times New Roman" w:cs="Times New Roman"/>
+          <w:sz w:val="24"/>
+          <w:szCs w:val="24"/>
+          <w:vertAlign w:val="subscript"/>
+          <w:lang w:val="en-US"/>
+        </w:rPr>
+        <w:t>ON</w:t>
+      </w:r>
+      <w:proofErr w:type="spellEnd"/>
+      <w:r>
+        <w:rPr>
+          <w:rFonts w:ascii="Times New Roman" w:hAnsi="Times New Roman" w:cs="Times New Roman"/>
+          <w:sz w:val="24"/>
+          <w:szCs w:val="24"/>
+          <w:vertAlign w:val="subscript"/>
+          <w:lang w:val="en-US"/>
+        </w:rPr>
+        <w:t>(MIN)</w:t>
       </w:r>
       <w:r>
         <w:rPr>
@@ -4702,7 +5301,7 @@
     </w:p>
     <w:tbl>
       <w:tblPr>
-        <w:tblStyle w:val="TabloKlavuzu"/>
+        <w:tblStyle w:val="TableGrid"/>
         <w:tblW w:w="0" w:type="auto"/>
         <w:tblLook w:val="04A0" w:firstRow="1" w:lastRow="0" w:firstColumn="1" w:lastColumn="0" w:noHBand="0" w:noVBand="1"/>
       </w:tblPr>
@@ -5025,7 +5624,7 @@
     </w:p>
     <w:tbl>
       <w:tblPr>
-        <w:tblStyle w:val="TabloKlavuzu"/>
+        <w:tblStyle w:val="TableGrid"/>
         <w:tblW w:w="0" w:type="auto"/>
         <w:tblLook w:val="04A0" w:firstRow="1" w:lastRow="0" w:firstColumn="1" w:lastColumn="0" w:noHBand="0" w:noVBand="1"/>
       </w:tblPr>
@@ -5429,7 +6028,7 @@
     </w:p>
     <w:p>
       <w:pPr>
-        <w:pStyle w:val="ListeParagraf"/>
+        <w:pStyle w:val="ListParagraph"/>
         <w:keepNext/>
         <w:keepLines/>
         <w:numPr>
@@ -5455,7 +6054,7 @@
     </w:p>
     <w:p>
       <w:pPr>
-        <w:pStyle w:val="ListeParagraf"/>
+        <w:pStyle w:val="ListParagraph"/>
         <w:keepNext/>
         <w:keepLines/>
         <w:numPr>
@@ -5481,7 +6080,7 @@
     </w:p>
     <w:p>
       <w:pPr>
-        <w:pStyle w:val="ListeParagraf"/>
+        <w:pStyle w:val="ListParagraph"/>
         <w:keepNext/>
         <w:keepLines/>
         <w:numPr>
@@ -5507,7 +6106,7 @@
     </w:p>
     <w:p>
       <w:pPr>
-        <w:pStyle w:val="ListeParagraf"/>
+        <w:pStyle w:val="ListParagraph"/>
         <w:keepNext/>
         <w:keepLines/>
         <w:numPr>
@@ -5533,7 +6132,7 @@
     </w:p>
     <w:p>
       <w:pPr>
-        <w:pStyle w:val="Balk2"/>
+        <w:pStyle w:val="Heading2"/>
         <w:numPr>
           <w:ilvl w:val="1"/>
           <w:numId w:val="5"/>
@@ -5555,7 +6154,7 @@
     </w:p>
     <w:p>
       <w:pPr>
-        <w:pStyle w:val="Balk3"/>
+        <w:pStyle w:val="Heading3"/>
         <w:numPr>
           <w:ilvl w:val="0"/>
           <w:numId w:val="6"/>
@@ -5566,6 +6165,8 @@
         </w:rPr>
       </w:pPr>
       <w:bookmarkStart w:id="18" w:name="_Toc70883431"/>
+      <w:proofErr w:type="spellStart"/>
+      <w:proofErr w:type="gramStart"/>
       <w:r>
         <w:rPr>
           <w:lang w:val="en-US"/>
@@ -5577,7 +6178,23 @@
           <w:vertAlign w:val="subscript"/>
           <w:lang w:val="en-US"/>
         </w:rPr>
-        <w:t>OFF(MIN)</w:t>
+        <w:t>OFF</w:t>
+      </w:r>
+      <w:proofErr w:type="spellEnd"/>
+      <w:r>
+        <w:rPr>
+          <w:vertAlign w:val="subscript"/>
+          <w:lang w:val="en-US"/>
+        </w:rPr>
+        <w:t>(</w:t>
+      </w:r>
+      <w:proofErr w:type="gramEnd"/>
+      <w:r>
+        <w:rPr>
+          <w:vertAlign w:val="subscript"/>
+          <w:lang w:val="en-US"/>
+        </w:rPr>
+        <w:t>MIN)</w:t>
       </w:r>
       <w:r>
         <w:rPr>
@@ -5651,7 +6268,18 @@
           <w:szCs w:val="24"/>
           <w:lang w:val="en-US"/>
         </w:rPr>
-        <w:t>] The limitation due to t</w:t>
+        <w:t xml:space="preserve">] The limitation due to </w:t>
+      </w:r>
+      <w:proofErr w:type="spellStart"/>
+      <w:proofErr w:type="gramStart"/>
+      <w:r>
+        <w:rPr>
+          <w:rFonts w:ascii="Times New Roman" w:hAnsi="Times New Roman" w:cs="Times New Roman"/>
+          <w:sz w:val="24"/>
+          <w:szCs w:val="24"/>
+          <w:lang w:val="en-US"/>
+        </w:rPr>
+        <w:t>t</w:t>
       </w:r>
       <w:r>
         <w:rPr>
@@ -5661,7 +6289,29 @@
           <w:vertAlign w:val="subscript"/>
           <w:lang w:val="en-US"/>
         </w:rPr>
-        <w:t>OFF(MIN)</w:t>
+        <w:t>OFF</w:t>
+      </w:r>
+      <w:proofErr w:type="spellEnd"/>
+      <w:r>
+        <w:rPr>
+          <w:rFonts w:ascii="Times New Roman" w:hAnsi="Times New Roman" w:cs="Times New Roman"/>
+          <w:sz w:val="24"/>
+          <w:szCs w:val="24"/>
+          <w:vertAlign w:val="subscript"/>
+          <w:lang w:val="en-US"/>
+        </w:rPr>
+        <w:t>(</w:t>
+      </w:r>
+      <w:proofErr w:type="gramEnd"/>
+      <w:r>
+        <w:rPr>
+          <w:rFonts w:ascii="Times New Roman" w:hAnsi="Times New Roman" w:cs="Times New Roman"/>
+          <w:sz w:val="24"/>
+          <w:szCs w:val="24"/>
+          <w:vertAlign w:val="subscript"/>
+          <w:lang w:val="en-US"/>
+        </w:rPr>
+        <w:t>MIN)</w:t>
       </w:r>
       <w:r>
         <w:rPr>
@@ -5746,7 +6396,7 @@
     </w:p>
     <w:tbl>
       <w:tblPr>
-        <w:tblStyle w:val="TabloKlavuzu"/>
+        <w:tblStyle w:val="TableGrid"/>
         <w:tblW w:w="0" w:type="auto"/>
         <w:tblLook w:val="04A0" w:firstRow="1" w:lastRow="0" w:firstColumn="1" w:lastColumn="0" w:noHBand="0" w:noVBand="1"/>
       </w:tblPr>
@@ -6363,7 +7013,7 @@
     </w:p>
     <w:p>
       <w:pPr>
-        <w:pStyle w:val="Balk3"/>
+        <w:pStyle w:val="Heading3"/>
         <w:numPr>
           <w:ilvl w:val="0"/>
           <w:numId w:val="6"/>
@@ -6374,6 +7024,8 @@
         </w:rPr>
       </w:pPr>
       <w:bookmarkStart w:id="20" w:name="_Toc70883432"/>
+      <w:proofErr w:type="spellStart"/>
+      <w:proofErr w:type="gramStart"/>
       <w:r>
         <w:rPr>
           <w:lang w:val="en-US"/>
@@ -6385,7 +7037,23 @@
           <w:vertAlign w:val="subscript"/>
           <w:lang w:val="en-US"/>
         </w:rPr>
-        <w:t>ON(MIN)</w:t>
+        <w:t>ON</w:t>
+      </w:r>
+      <w:proofErr w:type="spellEnd"/>
+      <w:r>
+        <w:rPr>
+          <w:vertAlign w:val="subscript"/>
+          <w:lang w:val="en-US"/>
+        </w:rPr>
+        <w:t>(</w:t>
+      </w:r>
+      <w:proofErr w:type="gramEnd"/>
+      <w:r>
+        <w:rPr>
+          <w:vertAlign w:val="subscript"/>
+          <w:lang w:val="en-US"/>
+        </w:rPr>
+        <w:t>MIN)</w:t>
       </w:r>
       <w:r>
         <w:rPr>
@@ -6440,7 +7108,18 @@
           <w:szCs w:val="24"/>
           <w:lang w:val="en-US"/>
         </w:rPr>
-        <w:t>, should not be reached for t</w:t>
+        <w:t xml:space="preserve">, should not be reached for </w:t>
+      </w:r>
+      <w:proofErr w:type="spellStart"/>
+      <w:proofErr w:type="gramStart"/>
+      <w:r>
+        <w:rPr>
+          <w:rFonts w:ascii="Times New Roman" w:hAnsi="Times New Roman" w:cs="Times New Roman"/>
+          <w:sz w:val="24"/>
+          <w:szCs w:val="24"/>
+          <w:lang w:val="en-US"/>
+        </w:rPr>
+        <w:t>t</w:t>
       </w:r>
       <w:r>
         <w:rPr>
@@ -6450,7 +7129,29 @@
           <w:vertAlign w:val="subscript"/>
           <w:lang w:val="en-US"/>
         </w:rPr>
-        <w:t>ON(MIN)</w:t>
+        <w:t>ON</w:t>
+      </w:r>
+      <w:proofErr w:type="spellEnd"/>
+      <w:r>
+        <w:rPr>
+          <w:rFonts w:ascii="Times New Roman" w:hAnsi="Times New Roman" w:cs="Times New Roman"/>
+          <w:sz w:val="24"/>
+          <w:szCs w:val="24"/>
+          <w:vertAlign w:val="subscript"/>
+          <w:lang w:val="en-US"/>
+        </w:rPr>
+        <w:t>(</w:t>
+      </w:r>
+      <w:proofErr w:type="gramEnd"/>
+      <w:r>
+        <w:rPr>
+          <w:rFonts w:ascii="Times New Roman" w:hAnsi="Times New Roman" w:cs="Times New Roman"/>
+          <w:sz w:val="24"/>
+          <w:szCs w:val="24"/>
+          <w:vertAlign w:val="subscript"/>
+          <w:lang w:val="en-US"/>
+        </w:rPr>
+        <w:t>MIN)</w:t>
       </w:r>
       <w:r>
         <w:rPr>
@@ -6535,7 +7236,7 @@
     </w:p>
     <w:tbl>
       <w:tblPr>
-        <w:tblStyle w:val="TabloKlavuzu"/>
+        <w:tblStyle w:val="TableGrid"/>
         <w:tblW w:w="0" w:type="auto"/>
         <w:tblLook w:val="04A0" w:firstRow="1" w:lastRow="0" w:firstColumn="1" w:lastColumn="0" w:noHBand="0" w:noVBand="1"/>
       </w:tblPr>
@@ -6840,7 +7541,7 @@
     </w:p>
     <w:p>
       <w:pPr>
-        <w:pStyle w:val="Balk3"/>
+        <w:pStyle w:val="Heading3"/>
         <w:numPr>
           <w:ilvl w:val="0"/>
           <w:numId w:val="6"/>
@@ -7050,7 +7751,7 @@
     </w:p>
     <w:tbl>
       <w:tblPr>
-        <w:tblStyle w:val="TabloKlavuzu"/>
+        <w:tblStyle w:val="TableGrid"/>
         <w:tblW w:w="0" w:type="auto"/>
         <w:tblLook w:val="04A0" w:firstRow="1" w:lastRow="0" w:firstColumn="1" w:lastColumn="0" w:noHBand="0" w:noVBand="1"/>
       </w:tblPr>
@@ -7475,7 +8176,7 @@
     </w:p>
     <w:p>
       <w:pPr>
-        <w:pStyle w:val="Balk3"/>
+        <w:pStyle w:val="Heading3"/>
         <w:numPr>
           <w:ilvl w:val="0"/>
           <w:numId w:val="6"/>
@@ -7615,7 +8316,7 @@
     </w:p>
     <w:tbl>
       <w:tblPr>
-        <w:tblStyle w:val="TabloKlavuzu"/>
+        <w:tblStyle w:val="TableGrid"/>
         <w:tblW w:w="0" w:type="auto"/>
         <w:tblLook w:val="04A0" w:firstRow="1" w:lastRow="0" w:firstColumn="1" w:lastColumn="0" w:noHBand="0" w:noVBand="1"/>
       </w:tblPr>
@@ -7969,7 +8670,14 @@
     </w:tbl>
     <w:p>
       <w:pPr>
-        <w:pStyle w:val="Balk2"/>
+        <w:rPr>
+          <w:lang w:val="en-US"/>
+        </w:rPr>
+      </w:pPr>
+    </w:p>
+    <w:p>
+      <w:pPr>
+        <w:pStyle w:val="Heading2"/>
         <w:numPr>
           <w:ilvl w:val="1"/>
           <w:numId w:val="5"/>
@@ -8153,7 +8861,7 @@
     </w:p>
     <w:p>
       <w:pPr>
-        <w:pStyle w:val="ResimYazs"/>
+        <w:pStyle w:val="Caption"/>
         <w:keepNext/>
         <w:spacing w:line="360" w:lineRule="auto"/>
         <w:jc w:val="center"/>
@@ -8209,7 +8917,7 @@
     </w:p>
     <w:tbl>
       <w:tblPr>
-        <w:tblStyle w:val="TabloKlavuzu"/>
+        <w:tblStyle w:val="TableGrid"/>
         <w:tblW w:w="0" w:type="auto"/>
         <w:tblLook w:val="04A0" w:firstRow="1" w:lastRow="0" w:firstColumn="1" w:lastColumn="0" w:noHBand="0" w:noVBand="1"/>
       </w:tblPr>
@@ -8326,7 +9034,21 @@
               <w:rPr>
                 <w:lang w:val="en-US"/>
               </w:rPr>
-              <w:t xml:space="preserve"> + N(V</w:t>
+              <w:t xml:space="preserve"> + </w:t>
+            </w:r>
+            <w:proofErr w:type="gramStart"/>
+            <w:r>
+              <w:rPr>
+                <w:lang w:val="en-US"/>
+              </w:rPr>
+              <w:t>N(</w:t>
+            </w:r>
+            <w:proofErr w:type="gramEnd"/>
+            <w:r>
+              <w:rPr>
+                <w:lang w:val="en-US"/>
+              </w:rPr>
+              <w:t>V</w:t>
             </w:r>
             <w:r>
               <w:rPr>
@@ -8352,7 +9074,14 @@
               <w:rPr>
                 <w:lang w:val="en-US"/>
               </w:rPr>
-              <w:t>) + V</w:t>
+              <w:t xml:space="preserve">) + </w:t>
+            </w:r>
+            <w:proofErr w:type="spellStart"/>
+            <w:r>
+              <w:rPr>
+                <w:lang w:val="en-US"/>
+              </w:rPr>
+              <w:t>V</w:t>
             </w:r>
             <w:r>
               <w:rPr>
@@ -8361,6 +9090,7 @@
               </w:rPr>
               <w:t>Leakage</w:t>
             </w:r>
+            <w:proofErr w:type="spellEnd"/>
           </w:p>
         </w:tc>
       </w:tr>
@@ -8678,7 +9408,7 @@
     </w:p>
     <w:p>
       <w:pPr>
-        <w:pStyle w:val="ResimYazs"/>
+        <w:pStyle w:val="Caption"/>
         <w:spacing w:line="360" w:lineRule="auto"/>
         <w:jc w:val="center"/>
         <w:rPr>
@@ -8733,7 +9463,7 @@
     </w:p>
     <w:p>
       <w:pPr>
-        <w:pStyle w:val="Balk2"/>
+        <w:pStyle w:val="Heading2"/>
         <w:numPr>
           <w:ilvl w:val="1"/>
           <w:numId w:val="5"/>
@@ -8964,7 +9694,7 @@
     </w:p>
     <w:tbl>
       <w:tblPr>
-        <w:tblStyle w:val="TabloKlavuzu"/>
+        <w:tblStyle w:val="TableGrid"/>
         <w:tblW w:w="0" w:type="auto"/>
         <w:tblLook w:val="04A0" w:firstRow="1" w:lastRow="0" w:firstColumn="1" w:lastColumn="0" w:noHBand="0" w:noVBand="1"/>
       </w:tblPr>
@@ -9665,7 +10395,7 @@
     </w:p>
     <w:tbl>
       <w:tblPr>
-        <w:tblStyle w:val="TabloKlavuzu"/>
+        <w:tblStyle w:val="TableGrid"/>
         <w:tblW w:w="0" w:type="auto"/>
         <w:tblLook w:val="04A0" w:firstRow="1" w:lastRow="0" w:firstColumn="1" w:lastColumn="0" w:noHBand="0" w:noVBand="1"/>
       </w:tblPr>
@@ -10253,7 +10983,17 @@
           <w:szCs w:val="24"/>
           <w:lang w:val="en-US"/>
         </w:rPr>
-        <w:t xml:space="preserve"> shows the inductor current ripple calculation in DCM, which shows that L</w:t>
+        <w:t xml:space="preserve"> shows the inductor current ripple calculation in DCM, which shows that </w:t>
+      </w:r>
+      <w:proofErr w:type="spellStart"/>
+      <w:r>
+        <w:rPr>
+          <w:rFonts w:ascii="Times New Roman" w:hAnsi="Times New Roman" w:cs="Times New Roman"/>
+          <w:sz w:val="24"/>
+          <w:szCs w:val="24"/>
+          <w:lang w:val="en-US"/>
+        </w:rPr>
+        <w:t>L</w:t>
       </w:r>
       <w:r>
         <w:rPr>
@@ -10265,6 +11005,7 @@
         </w:rPr>
         <w:t>m</w:t>
       </w:r>
+      <w:proofErr w:type="spellEnd"/>
       <w:r>
         <w:rPr>
           <w:rFonts w:ascii="Times New Roman" w:hAnsi="Times New Roman" w:cs="Times New Roman"/>
@@ -10296,7 +11037,7 @@
     </w:p>
     <w:tbl>
       <w:tblPr>
-        <w:tblStyle w:val="TabloKlavuzu"/>
+        <w:tblStyle w:val="TableGrid"/>
         <w:tblW w:w="0" w:type="auto"/>
         <w:tblLook w:val="04A0" w:firstRow="1" w:lastRow="0" w:firstColumn="1" w:lastColumn="0" w:noHBand="0" w:noVBand="1"/>
       </w:tblPr>
@@ -10609,15 +11350,217 @@
     <w:p>
       <w:pPr>
         <w:spacing w:line="360" w:lineRule="auto"/>
-        <w:rPr>
-          <w:lang w:val="en-US"/>
-        </w:rPr>
-      </w:pPr>
-      <w:r>
-        <w:rPr>
-          <w:lang w:val="en-US"/>
-        </w:rPr>
-        <w:br w:type="page"/>
+        <w:jc w:val="both"/>
+        <w:rPr>
+          <w:rFonts w:ascii="Times New Roman" w:hAnsi="Times New Roman" w:cs="Times New Roman"/>
+          <w:sz w:val="24"/>
+          <w:szCs w:val="24"/>
+          <w:lang w:val="en-US"/>
+        </w:rPr>
+      </w:pPr>
+      <w:r>
+        <w:rPr>
+          <w:rFonts w:ascii="Times New Roman" w:hAnsi="Times New Roman" w:cs="Times New Roman"/>
+          <w:sz w:val="24"/>
+          <w:szCs w:val="24"/>
+          <w:lang w:val="en-US"/>
+        </w:rPr>
+        <w:t xml:space="preserve">According to analysis of the relation between </w:t>
+      </w:r>
+      <w:proofErr w:type="spellStart"/>
+      <w:r>
+        <w:rPr>
+          <w:rFonts w:ascii="Times New Roman" w:hAnsi="Times New Roman" w:cs="Times New Roman"/>
+          <w:sz w:val="24"/>
+          <w:szCs w:val="24"/>
+          <w:lang w:val="en-US"/>
+        </w:rPr>
+        <w:t>L</w:t>
+      </w:r>
+      <w:r>
+        <w:rPr>
+          <w:rFonts w:ascii="Times New Roman" w:hAnsi="Times New Roman" w:cs="Times New Roman"/>
+          <w:sz w:val="24"/>
+          <w:szCs w:val="24"/>
+          <w:vertAlign w:val="subscript"/>
+          <w:lang w:val="en-US"/>
+        </w:rPr>
+        <w:t>m</w:t>
+      </w:r>
+      <w:proofErr w:type="spellEnd"/>
+      <w:r>
+        <w:rPr>
+          <w:rFonts w:ascii="Times New Roman" w:hAnsi="Times New Roman" w:cs="Times New Roman"/>
+          <w:sz w:val="24"/>
+          <w:szCs w:val="24"/>
+          <w:lang w:val="en-US"/>
+        </w:rPr>
+        <w:t xml:space="preserve"> and f</w:t>
+      </w:r>
+      <w:r>
+        <w:rPr>
+          <w:rFonts w:ascii="Times New Roman" w:hAnsi="Times New Roman" w:cs="Times New Roman"/>
+          <w:sz w:val="24"/>
+          <w:szCs w:val="24"/>
+          <w:vertAlign w:val="subscript"/>
+          <w:lang w:val="en-US"/>
+        </w:rPr>
+        <w:t>s</w:t>
+      </w:r>
+      <w:r>
+        <w:rPr>
+          <w:rFonts w:ascii="Times New Roman" w:hAnsi="Times New Roman" w:cs="Times New Roman"/>
+          <w:sz w:val="24"/>
+          <w:szCs w:val="24"/>
+          <w:lang w:val="en-US"/>
+        </w:rPr>
+        <w:t xml:space="preserve">, increase in </w:t>
+      </w:r>
+      <w:proofErr w:type="spellStart"/>
+      <w:r>
+        <w:rPr>
+          <w:rFonts w:ascii="Times New Roman" w:hAnsi="Times New Roman" w:cs="Times New Roman"/>
+          <w:sz w:val="24"/>
+          <w:szCs w:val="24"/>
+          <w:lang w:val="en-US"/>
+        </w:rPr>
+        <w:t>L</w:t>
+      </w:r>
+      <w:r>
+        <w:rPr>
+          <w:rFonts w:ascii="Times New Roman" w:hAnsi="Times New Roman" w:cs="Times New Roman"/>
+          <w:sz w:val="24"/>
+          <w:szCs w:val="24"/>
+          <w:vertAlign w:val="subscript"/>
+          <w:lang w:val="en-US"/>
+        </w:rPr>
+        <w:t>m</w:t>
+      </w:r>
+      <w:proofErr w:type="spellEnd"/>
+      <w:r>
+        <w:rPr>
+          <w:rFonts w:ascii="Times New Roman" w:hAnsi="Times New Roman" w:cs="Times New Roman"/>
+          <w:sz w:val="24"/>
+          <w:szCs w:val="24"/>
+          <w:lang w:val="en-US"/>
+        </w:rPr>
+        <w:t xml:space="preserve"> results in low switching frequency, hence, low switching loss. On the other hand, boundary mode and DCM </w:t>
+      </w:r>
+      <w:r>
+        <w:rPr>
+          <w:rFonts w:ascii="Times New Roman" w:hAnsi="Times New Roman" w:cs="Times New Roman"/>
+          <w:sz w:val="24"/>
+          <w:szCs w:val="24"/>
+          <w:lang w:val="en-US"/>
+        </w:rPr>
+        <w:t>eliminate</w:t>
+      </w:r>
+      <w:r>
+        <w:rPr>
+          <w:rFonts w:ascii="Times New Roman" w:hAnsi="Times New Roman" w:cs="Times New Roman"/>
+          <w:sz w:val="24"/>
+          <w:szCs w:val="24"/>
+          <w:lang w:val="en-US"/>
+        </w:rPr>
+        <w:t xml:space="preserve"> turn-on loss of the primary switch and reverse recovery of the secondary diode. Even if the increase in </w:t>
+      </w:r>
+      <w:proofErr w:type="spellStart"/>
+      <w:r>
+        <w:rPr>
+          <w:rFonts w:ascii="Times New Roman" w:hAnsi="Times New Roman" w:cs="Times New Roman"/>
+          <w:sz w:val="24"/>
+          <w:szCs w:val="24"/>
+          <w:lang w:val="en-US"/>
+        </w:rPr>
+        <w:t>L</w:t>
+      </w:r>
+      <w:r>
+        <w:rPr>
+          <w:rFonts w:ascii="Times New Roman" w:hAnsi="Times New Roman" w:cs="Times New Roman"/>
+          <w:sz w:val="24"/>
+          <w:szCs w:val="24"/>
+          <w:vertAlign w:val="subscript"/>
+          <w:lang w:val="en-US"/>
+        </w:rPr>
+        <w:t>m</w:t>
+      </w:r>
+      <w:proofErr w:type="spellEnd"/>
+      <w:r>
+        <w:rPr>
+          <w:rFonts w:ascii="Times New Roman" w:hAnsi="Times New Roman" w:cs="Times New Roman"/>
+          <w:sz w:val="24"/>
+          <w:szCs w:val="24"/>
+          <w:lang w:val="en-US"/>
+        </w:rPr>
+        <w:t xml:space="preserve"> can be beneficial for switching losses, the </w:t>
+      </w:r>
+      <w:r>
+        <w:rPr>
+          <w:rFonts w:ascii="Times New Roman" w:hAnsi="Times New Roman" w:cs="Times New Roman"/>
+          <w:sz w:val="24"/>
+          <w:szCs w:val="24"/>
+          <w:lang w:val="en-US"/>
+        </w:rPr>
+        <w:t>tradeoff</w:t>
+      </w:r>
+      <w:r>
+        <w:rPr>
+          <w:rFonts w:ascii="Times New Roman" w:hAnsi="Times New Roman" w:cs="Times New Roman"/>
+          <w:sz w:val="24"/>
+          <w:szCs w:val="24"/>
+          <w:lang w:val="en-US"/>
+        </w:rPr>
+        <w:t xml:space="preserve"> due to increase in </w:t>
+      </w:r>
+      <w:proofErr w:type="spellStart"/>
+      <w:r>
+        <w:rPr>
+          <w:rFonts w:ascii="Times New Roman" w:hAnsi="Times New Roman" w:cs="Times New Roman"/>
+          <w:sz w:val="24"/>
+          <w:szCs w:val="24"/>
+          <w:lang w:val="en-US"/>
+        </w:rPr>
+        <w:t>L</w:t>
+      </w:r>
+      <w:r>
+        <w:rPr>
+          <w:rFonts w:ascii="Times New Roman" w:hAnsi="Times New Roman" w:cs="Times New Roman"/>
+          <w:sz w:val="24"/>
+          <w:szCs w:val="24"/>
+          <w:vertAlign w:val="subscript"/>
+          <w:lang w:val="en-US"/>
+        </w:rPr>
+        <w:t>m</w:t>
+      </w:r>
+      <w:proofErr w:type="spellEnd"/>
+      <w:r>
+        <w:rPr>
+          <w:rFonts w:ascii="Times New Roman" w:hAnsi="Times New Roman" w:cs="Times New Roman"/>
+          <w:sz w:val="24"/>
+          <w:szCs w:val="24"/>
+          <w:lang w:val="en-US"/>
+        </w:rPr>
+        <w:t xml:space="preserve"> is increase in size of flyback transformer and increase in windings, which causes more copper and core losses. The question that there is a relation between copper, core losses and frequency. </w:t>
+      </w:r>
+      <w:proofErr w:type="gramStart"/>
+      <w:r>
+        <w:rPr>
+          <w:rFonts w:ascii="Times New Roman" w:hAnsi="Times New Roman" w:cs="Times New Roman"/>
+          <w:sz w:val="24"/>
+          <w:szCs w:val="24"/>
+          <w:lang w:val="en-US"/>
+        </w:rPr>
+        <w:t>Actually, this</w:t>
+      </w:r>
+      <w:proofErr w:type="gramEnd"/>
+      <w:r>
+        <w:rPr>
+          <w:rFonts w:ascii="Times New Roman" w:hAnsi="Times New Roman" w:cs="Times New Roman"/>
+          <w:sz w:val="24"/>
+          <w:szCs w:val="24"/>
+          <w:lang w:val="en-US"/>
+        </w:rPr>
+        <w:t xml:space="preserve"> type of relations are the signs of need in optimization. </w:t>
       </w:r>
     </w:p>
     <w:p>
@@ -10638,8 +11581,17 @@
           <w:szCs w:val="24"/>
           <w:lang w:val="en-US"/>
         </w:rPr>
-        <w:lastRenderedPageBreak/>
-        <w:t>According to analysis of the relation between L</w:t>
+        <w:t xml:space="preserve">After considering iterative relation between </w:t>
+      </w:r>
+      <w:proofErr w:type="spellStart"/>
+      <w:r>
+        <w:rPr>
+          <w:rFonts w:ascii="Times New Roman" w:hAnsi="Times New Roman" w:cs="Times New Roman"/>
+          <w:sz w:val="24"/>
+          <w:szCs w:val="24"/>
+          <w:lang w:val="en-US"/>
+        </w:rPr>
+        <w:t>L</w:t>
       </w:r>
       <w:r>
         <w:rPr>
@@ -10651,6 +11603,7 @@
         </w:rPr>
         <w:t>m</w:t>
       </w:r>
+      <w:proofErr w:type="spellEnd"/>
       <w:r>
         <w:rPr>
           <w:rFonts w:ascii="Times New Roman" w:hAnsi="Times New Roman" w:cs="Times New Roman"/>
@@ -10677,7 +11630,17 @@
           <w:szCs w:val="24"/>
           <w:lang w:val="en-US"/>
         </w:rPr>
-        <w:t>, increase in L</w:t>
+        <w:t xml:space="preserve">, the </w:t>
+      </w:r>
+      <w:proofErr w:type="spellStart"/>
+      <w:r>
+        <w:rPr>
+          <w:rFonts w:ascii="Times New Roman" w:hAnsi="Times New Roman" w:cs="Times New Roman"/>
+          <w:sz w:val="24"/>
+          <w:szCs w:val="24"/>
+          <w:lang w:val="en-US"/>
+        </w:rPr>
+        <w:t>L</w:t>
       </w:r>
       <w:r>
         <w:rPr>
@@ -10689,182 +11652,31 @@
         </w:rPr>
         <w:t>m</w:t>
       </w:r>
-      <w:r>
-        <w:rPr>
-          <w:rFonts w:ascii="Times New Roman" w:hAnsi="Times New Roman" w:cs="Times New Roman"/>
-          <w:sz w:val="24"/>
-          <w:szCs w:val="24"/>
-          <w:lang w:val="en-US"/>
-        </w:rPr>
-        <w:t xml:space="preserve"> results in low switching frequency, hence, low switching loss. On the other hand, boundary mode and DCM </w:t>
-      </w:r>
-      <w:r>
-        <w:rPr>
-          <w:rFonts w:ascii="Times New Roman" w:hAnsi="Times New Roman" w:cs="Times New Roman"/>
-          <w:sz w:val="24"/>
-          <w:szCs w:val="24"/>
-          <w:lang w:val="en-US"/>
-        </w:rPr>
-        <w:t>eliminate</w:t>
-      </w:r>
-      <w:r>
-        <w:rPr>
-          <w:rFonts w:ascii="Times New Roman" w:hAnsi="Times New Roman" w:cs="Times New Roman"/>
-          <w:sz w:val="24"/>
-          <w:szCs w:val="24"/>
-          <w:lang w:val="en-US"/>
-        </w:rPr>
-        <w:t xml:space="preserve"> turn-on loss of the primary switch and reverse recovery of the secondary diode. Even if the increase in L</w:t>
-      </w:r>
-      <w:r>
-        <w:rPr>
-          <w:rFonts w:ascii="Times New Roman" w:hAnsi="Times New Roman" w:cs="Times New Roman"/>
-          <w:sz w:val="24"/>
-          <w:szCs w:val="24"/>
-          <w:vertAlign w:val="subscript"/>
-          <w:lang w:val="en-US"/>
-        </w:rPr>
-        <w:t>m</w:t>
-      </w:r>
-      <w:r>
-        <w:rPr>
-          <w:rFonts w:ascii="Times New Roman" w:hAnsi="Times New Roman" w:cs="Times New Roman"/>
-          <w:sz w:val="24"/>
-          <w:szCs w:val="24"/>
-          <w:lang w:val="en-US"/>
-        </w:rPr>
-        <w:t xml:space="preserve"> can be beneficial for switching losses, the </w:t>
-      </w:r>
-      <w:r>
-        <w:rPr>
-          <w:rFonts w:ascii="Times New Roman" w:hAnsi="Times New Roman" w:cs="Times New Roman"/>
-          <w:sz w:val="24"/>
-          <w:szCs w:val="24"/>
-          <w:lang w:val="en-US"/>
-        </w:rPr>
-        <w:t>tradeoff</w:t>
-      </w:r>
-      <w:r>
-        <w:rPr>
-          <w:rFonts w:ascii="Times New Roman" w:hAnsi="Times New Roman" w:cs="Times New Roman"/>
-          <w:sz w:val="24"/>
-          <w:szCs w:val="24"/>
-          <w:lang w:val="en-US"/>
-        </w:rPr>
-        <w:t xml:space="preserve"> due to increase in L</w:t>
-      </w:r>
-      <w:r>
-        <w:rPr>
-          <w:rFonts w:ascii="Times New Roman" w:hAnsi="Times New Roman" w:cs="Times New Roman"/>
-          <w:sz w:val="24"/>
-          <w:szCs w:val="24"/>
-          <w:vertAlign w:val="subscript"/>
-          <w:lang w:val="en-US"/>
-        </w:rPr>
-        <w:t>m</w:t>
-      </w:r>
-      <w:r>
-        <w:rPr>
-          <w:rFonts w:ascii="Times New Roman" w:hAnsi="Times New Roman" w:cs="Times New Roman"/>
-          <w:sz w:val="24"/>
-          <w:szCs w:val="24"/>
-          <w:lang w:val="en-US"/>
-        </w:rPr>
-        <w:t xml:space="preserve"> is increase in size of flyback transformer and increase in windings, which causes more copper and core losses. The question that there is a relation between copper, core losses and frequency. Actually, this type of relations are the signs of need in optimization. </w:t>
+      <w:proofErr w:type="spellEnd"/>
+      <w:r>
+        <w:rPr>
+          <w:rFonts w:ascii="Times New Roman" w:hAnsi="Times New Roman" w:cs="Times New Roman"/>
+          <w:sz w:val="24"/>
+          <w:szCs w:val="24"/>
+          <w:lang w:val="en-US"/>
+        </w:rPr>
+        <w:t>, primary inductance, is chosen as 0.4mH.</w:t>
       </w:r>
     </w:p>
     <w:p>
       <w:pPr>
         <w:spacing w:line="360" w:lineRule="auto"/>
-        <w:jc w:val="both"/>
-        <w:rPr>
-          <w:rFonts w:ascii="Times New Roman" w:hAnsi="Times New Roman" w:cs="Times New Roman"/>
-          <w:sz w:val="24"/>
-          <w:szCs w:val="24"/>
-          <w:lang w:val="en-US"/>
-        </w:rPr>
-      </w:pPr>
-      <w:r>
-        <w:rPr>
-          <w:rFonts w:ascii="Times New Roman" w:hAnsi="Times New Roman" w:cs="Times New Roman"/>
-          <w:sz w:val="24"/>
-          <w:szCs w:val="24"/>
-          <w:lang w:val="en-US"/>
-        </w:rPr>
-        <w:t>After considering iterative relation between L</w:t>
-      </w:r>
-      <w:r>
-        <w:rPr>
-          <w:rFonts w:ascii="Times New Roman" w:hAnsi="Times New Roman" w:cs="Times New Roman"/>
-          <w:sz w:val="24"/>
-          <w:szCs w:val="24"/>
-          <w:vertAlign w:val="subscript"/>
-          <w:lang w:val="en-US"/>
-        </w:rPr>
-        <w:t>m</w:t>
-      </w:r>
-      <w:r>
-        <w:rPr>
-          <w:rFonts w:ascii="Times New Roman" w:hAnsi="Times New Roman" w:cs="Times New Roman"/>
-          <w:sz w:val="24"/>
-          <w:szCs w:val="24"/>
-          <w:lang w:val="en-US"/>
-        </w:rPr>
-        <w:t xml:space="preserve"> and f</w:t>
-      </w:r>
-      <w:r>
-        <w:rPr>
-          <w:rFonts w:ascii="Times New Roman" w:hAnsi="Times New Roman" w:cs="Times New Roman"/>
-          <w:sz w:val="24"/>
-          <w:szCs w:val="24"/>
-          <w:vertAlign w:val="subscript"/>
-          <w:lang w:val="en-US"/>
-        </w:rPr>
-        <w:t>s</w:t>
-      </w:r>
-      <w:r>
-        <w:rPr>
-          <w:rFonts w:ascii="Times New Roman" w:hAnsi="Times New Roman" w:cs="Times New Roman"/>
-          <w:sz w:val="24"/>
-          <w:szCs w:val="24"/>
-          <w:lang w:val="en-US"/>
-        </w:rPr>
-        <w:t>, the L</w:t>
-      </w:r>
-      <w:r>
-        <w:rPr>
-          <w:rFonts w:ascii="Times New Roman" w:hAnsi="Times New Roman" w:cs="Times New Roman"/>
-          <w:sz w:val="24"/>
-          <w:szCs w:val="24"/>
-          <w:vertAlign w:val="subscript"/>
-          <w:lang w:val="en-US"/>
-        </w:rPr>
-        <w:t>m</w:t>
-      </w:r>
-      <w:r>
-        <w:rPr>
-          <w:rFonts w:ascii="Times New Roman" w:hAnsi="Times New Roman" w:cs="Times New Roman"/>
-          <w:sz w:val="24"/>
-          <w:szCs w:val="24"/>
-          <w:lang w:val="en-US"/>
-        </w:rPr>
-        <w:t>, primary inductance, is chosen as 0.4mH.</w:t>
-      </w:r>
+        <w:rPr>
+          <w:rFonts w:ascii="Times New Roman" w:hAnsi="Times New Roman" w:cs="Times New Roman"/>
+          <w:sz w:val="24"/>
+          <w:szCs w:val="24"/>
+          <w:lang w:val="en-US"/>
+        </w:rPr>
+      </w:pPr>
     </w:p>
     <w:p>
       <w:pPr>
-        <w:spacing w:line="360" w:lineRule="auto"/>
-        <w:rPr>
-          <w:rFonts w:ascii="Times New Roman" w:hAnsi="Times New Roman" w:cs="Times New Roman"/>
-          <w:sz w:val="24"/>
-          <w:szCs w:val="24"/>
-          <w:lang w:val="en-US"/>
-        </w:rPr>
-      </w:pPr>
-    </w:p>
-    <w:p>
-      <w:pPr>
-        <w:pStyle w:val="Balk2"/>
+        <w:pStyle w:val="Heading2"/>
         <w:numPr>
           <w:ilvl w:val="1"/>
           <w:numId w:val="5"/>
@@ -10878,6 +11690,7 @@
         <w:rPr>
           <w:lang w:val="en-US"/>
         </w:rPr>
+        <w:lastRenderedPageBreak/>
         <w:t xml:space="preserve"> </w:t>
       </w:r>
       <w:bookmarkStart w:id="33" w:name="_Toc70883437"/>
@@ -10926,15 +11739,7 @@
     </w:p>
     <w:p>
       <w:pPr>
-        <w:spacing w:line="360" w:lineRule="auto"/>
-        <w:rPr>
-          <w:lang w:val="en-US"/>
-        </w:rPr>
-      </w:pPr>
-    </w:p>
-    <w:p>
-      <w:pPr>
-        <w:pStyle w:val="Balk3"/>
+        <w:pStyle w:val="Heading3"/>
         <w:numPr>
           <w:ilvl w:val="0"/>
           <w:numId w:val="7"/>
@@ -11082,7 +11887,27 @@
           <w:szCs w:val="24"/>
           <w:lang w:val="en-US"/>
         </w:rPr>
-        <w:t xml:space="preserve"> an efficiency, winding area and mechanical robustness.</w:t>
+        <w:t xml:space="preserve"> an efficiency, winding </w:t>
+      </w:r>
+      <w:proofErr w:type="gramStart"/>
+      <w:r>
+        <w:rPr>
+          <w:rFonts w:ascii="Times New Roman" w:hAnsi="Times New Roman" w:cs="Times New Roman"/>
+          <w:sz w:val="24"/>
+          <w:szCs w:val="24"/>
+          <w:lang w:val="en-US"/>
+        </w:rPr>
+        <w:t>area</w:t>
+      </w:r>
+      <w:proofErr w:type="gramEnd"/>
+      <w:r>
+        <w:rPr>
+          <w:rFonts w:ascii="Times New Roman" w:hAnsi="Times New Roman" w:cs="Times New Roman"/>
+          <w:sz w:val="24"/>
+          <w:szCs w:val="24"/>
+          <w:lang w:val="en-US"/>
+        </w:rPr>
+        <w:t xml:space="preserve"> and mechanical robustness.</w:t>
       </w:r>
     </w:p>
     <w:p>
@@ -11226,7 +12051,6 @@
           <w:noProof/>
           <w:lang w:val="en-US"/>
         </w:rPr>
-        <w:lastRenderedPageBreak/>
         <w:drawing>
           <wp:inline distT="0" distB="0" distL="0" distR="0" wp14:anchorId="11C8057F" wp14:editId="41878E69">
             <wp:extent cx="5760720" cy="2334895"/>
@@ -11279,7 +12103,7 @@
     </w:p>
     <w:p>
       <w:pPr>
-        <w:pStyle w:val="ResimYazs"/>
+        <w:pStyle w:val="Caption"/>
         <w:spacing w:line="360" w:lineRule="auto"/>
         <w:jc w:val="center"/>
         <w:rPr>
@@ -11346,7 +12170,7 @@
     </w:p>
     <w:p>
       <w:pPr>
-        <w:pStyle w:val="Balk3"/>
+        <w:pStyle w:val="Heading3"/>
         <w:numPr>
           <w:ilvl w:val="0"/>
           <w:numId w:val="7"/>
@@ -11439,6 +12263,7 @@
         </w:rPr>
         <w:t xml:space="preserve"> higher Ae, area. Also, the window area may be higher in </w:t>
       </w:r>
+      <w:proofErr w:type="spellStart"/>
       <w:r>
         <w:rPr>
           <w:rFonts w:ascii="Times New Roman" w:hAnsi="Times New Roman" w:cs="Times New Roman"/>
@@ -11448,6 +12273,7 @@
         </w:rPr>
         <w:t>toroids</w:t>
       </w:r>
+      <w:proofErr w:type="spellEnd"/>
       <w:r>
         <w:rPr>
           <w:rFonts w:ascii="Times New Roman" w:hAnsi="Times New Roman" w:cs="Times New Roman"/>
@@ -11460,7 +12286,7 @@
     </w:p>
     <w:p>
       <w:pPr>
-        <w:pStyle w:val="Balk3"/>
+        <w:pStyle w:val="Heading3"/>
         <w:numPr>
           <w:ilvl w:val="0"/>
           <w:numId w:val="7"/>
@@ -11475,6 +12301,7 @@
         <w:rPr>
           <w:lang w:val="en-US"/>
         </w:rPr>
+        <w:lastRenderedPageBreak/>
         <w:t>Size of Core</w:t>
       </w:r>
       <w:bookmarkEnd w:id="37"/>
@@ -11502,7 +12329,7 @@
       <w:hyperlink r:id="rId12" w:history="1">
         <w:r>
           <w:rPr>
-            <w:rStyle w:val="Kpr"/>
+            <w:rStyle w:val="Hyperlink"/>
             <w:rFonts w:ascii="Times New Roman" w:hAnsi="Times New Roman" w:cs="Times New Roman"/>
             <w:sz w:val="24"/>
             <w:szCs w:val="24"/>
@@ -11660,7 +12487,6 @@
           <w:noProof/>
           <w:lang w:val="en-US"/>
         </w:rPr>
-        <w:lastRenderedPageBreak/>
         <w:drawing>
           <wp:inline distT="0" distB="0" distL="0" distR="0" wp14:anchorId="086F319B" wp14:editId="2CCECA85">
             <wp:extent cx="3589020" cy="3630165"/>
@@ -11700,7 +12526,7 @@
     </w:p>
     <w:p>
       <w:pPr>
-        <w:pStyle w:val="ResimYazs"/>
+        <w:pStyle w:val="Caption"/>
         <w:spacing w:line="360" w:lineRule="auto"/>
         <w:jc w:val="center"/>
         <w:rPr>
@@ -11809,7 +12635,27 @@
           <w:szCs w:val="24"/>
           <w:lang w:val="en-US"/>
         </w:rPr>
-        <w:t xml:space="preserve"> that equals to 3.75A with safety margin. Safety margin is determined according to %80 efficiency of converter. The safety margin for saturation current of a core can be taken as %10, since the </w:t>
+        <w:t xml:space="preserve"> that equals to 3.75A with safety margin. Safety margin is determined according to %80 efficiency of converter. The safety margin for saturation current of a core can be taken as %</w:t>
+      </w:r>
+      <w:proofErr w:type="gramStart"/>
+      <w:r>
+        <w:rPr>
+          <w:rFonts w:ascii="Times New Roman" w:hAnsi="Times New Roman" w:cs="Times New Roman"/>
+          <w:sz w:val="24"/>
+          <w:szCs w:val="24"/>
+          <w:lang w:val="en-US"/>
+        </w:rPr>
+        <w:t>10, since</w:t>
+      </w:r>
+      <w:proofErr w:type="gramEnd"/>
+      <w:r>
+        <w:rPr>
+          <w:rFonts w:ascii="Times New Roman" w:hAnsi="Times New Roman" w:cs="Times New Roman"/>
+          <w:sz w:val="24"/>
+          <w:szCs w:val="24"/>
+          <w:lang w:val="en-US"/>
+        </w:rPr>
+        <w:t xml:space="preserve"> the </w:t>
       </w:r>
       <w:r>
         <w:rPr>
@@ -11889,26 +12735,6 @@
           <w:lang w:val="en-US"/>
         </w:rPr>
         <w:t xml:space="preserve">. </w:t>
-      </w:r>
-    </w:p>
-    <w:p>
-      <w:pPr>
-        <w:spacing w:line="360" w:lineRule="auto"/>
-        <w:rPr>
-          <w:rFonts w:ascii="Times New Roman" w:hAnsi="Times New Roman" w:cs="Times New Roman"/>
-          <w:sz w:val="24"/>
-          <w:szCs w:val="24"/>
-          <w:lang w:val="en-US"/>
-        </w:rPr>
-      </w:pPr>
-      <w:r>
-        <w:rPr>
-          <w:rFonts w:ascii="Times New Roman" w:hAnsi="Times New Roman" w:cs="Times New Roman"/>
-          <w:sz w:val="24"/>
-          <w:szCs w:val="24"/>
-          <w:lang w:val="en-US"/>
-        </w:rPr>
-        <w:br w:type="page"/>
       </w:r>
     </w:p>
     <w:p>
@@ -12005,7 +12831,7 @@
     </w:p>
     <w:tbl>
       <w:tblPr>
-        <w:tblStyle w:val="TabloKlavuzu"/>
+        <w:tblStyle w:val="TableGrid"/>
         <w:tblW w:w="0" w:type="auto"/>
         <w:tblLook w:val="04A0" w:firstRow="1" w:lastRow="0" w:firstColumn="1" w:lastColumn="0" w:noHBand="0" w:noVBand="1"/>
       </w:tblPr>
@@ -12630,7 +13456,7 @@
     </w:p>
     <w:p>
       <w:pPr>
-        <w:pStyle w:val="ResimYazs"/>
+        <w:pStyle w:val="Caption"/>
         <w:keepNext/>
         <w:spacing w:line="360" w:lineRule="auto"/>
         <w:jc w:val="center"/>
@@ -12686,7 +13512,7 @@
     </w:p>
     <w:tbl>
       <w:tblPr>
-        <w:tblStyle w:val="TabloKlavuzu"/>
+        <w:tblStyle w:val="TableGrid"/>
         <w:tblW w:w="0" w:type="auto"/>
         <w:tblLook w:val="04A0" w:firstRow="1" w:lastRow="0" w:firstColumn="1" w:lastColumn="0" w:noHBand="0" w:noVBand="1"/>
       </w:tblPr>
@@ -12859,6 +13685,7 @@
                 <w:lang w:val="en-US"/>
               </w:rPr>
             </w:pPr>
+            <w:proofErr w:type="spellStart"/>
             <w:r>
               <w:rPr>
                 <w:b/>
@@ -12876,6 +13703,7 @@
               </w:rPr>
               <w:t>sat</w:t>
             </w:r>
+            <w:proofErr w:type="spellEnd"/>
             <w:r>
               <w:rPr>
                 <w:b/>
@@ -13074,7 +13902,25 @@
                 <w:bCs/>
                 <w:lang w:val="en-US"/>
               </w:rPr>
-              <w:t xml:space="preserve"> – Inductance factor(nH/T^2)</w:t>
+              <w:t xml:space="preserve"> – Inductance factor(</w:t>
+            </w:r>
+            <w:proofErr w:type="spellStart"/>
+            <w:r>
+              <w:rPr>
+                <w:b/>
+                <w:bCs/>
+                <w:lang w:val="en-US"/>
+              </w:rPr>
+              <w:t>nH</w:t>
+            </w:r>
+            <w:proofErr w:type="spellEnd"/>
+            <w:r>
+              <w:rPr>
+                <w:b/>
+                <w:bCs/>
+                <w:lang w:val="en-US"/>
+              </w:rPr>
+              <w:t>/T^2)</w:t>
             </w:r>
           </w:p>
         </w:tc>
@@ -13174,7 +14020,25 @@
                 <w:bCs/>
                 <w:lang w:val="en-US"/>
               </w:rPr>
-              <w:t xml:space="preserve"> – eff length (mm)</w:t>
+              <w:t xml:space="preserve"> – </w:t>
+            </w:r>
+            <w:proofErr w:type="gramStart"/>
+            <w:r>
+              <w:rPr>
+                <w:b/>
+                <w:bCs/>
+                <w:lang w:val="en-US"/>
+              </w:rPr>
+              <w:t>eff</w:t>
+            </w:r>
+            <w:proofErr w:type="gramEnd"/>
+            <w:r>
+              <w:rPr>
+                <w:b/>
+                <w:bCs/>
+                <w:lang w:val="en-US"/>
+              </w:rPr>
+              <w:t xml:space="preserve"> length (mm)</w:t>
             </w:r>
           </w:p>
         </w:tc>
@@ -13351,6 +14215,7 @@
                 <w:lang w:val="en-US"/>
               </w:rPr>
             </w:pPr>
+            <w:proofErr w:type="spellStart"/>
             <w:r>
               <w:rPr>
                 <w:b/>
@@ -13368,6 +14233,7 @@
               </w:rPr>
               <w:t>sat</w:t>
             </w:r>
+            <w:proofErr w:type="spellEnd"/>
             <w:r>
               <w:rPr>
                 <w:b/>
@@ -13451,6 +14317,7 @@
                 <w:lang w:val="en-US"/>
               </w:rPr>
             </w:pPr>
+            <w:proofErr w:type="spellStart"/>
             <w:r>
               <w:rPr>
                 <w:b/>
@@ -13468,6 +14335,7 @@
               </w:rPr>
               <w:t>max</w:t>
             </w:r>
+            <w:proofErr w:type="spellEnd"/>
             <w:r>
               <w:rPr>
                 <w:b/>
@@ -13674,7 +14542,16 @@
                 <w:bCs/>
                 <w:lang w:val="en-US"/>
               </w:rPr>
-              <w:t xml:space="preserve"> and N</w:t>
+              <w:t xml:space="preserve"> and </w:t>
+            </w:r>
+            <w:proofErr w:type="spellStart"/>
+            <w:r>
+              <w:rPr>
+                <w:b/>
+                <w:bCs/>
+                <w:lang w:val="en-US"/>
+              </w:rPr>
+              <w:t>N</w:t>
             </w:r>
             <w:r>
               <w:rPr>
@@ -13685,6 +14562,7 @@
               </w:rPr>
               <w:t>third</w:t>
             </w:r>
+            <w:proofErr w:type="spellEnd"/>
             <w:r>
               <w:rPr>
                 <w:b/>
@@ -13779,7 +14657,7 @@
     </w:p>
     <w:p>
       <w:pPr>
-        <w:pStyle w:val="Balk2"/>
+        <w:pStyle w:val="Heading2"/>
         <w:numPr>
           <w:ilvl w:val="1"/>
           <w:numId w:val="5"/>
@@ -14029,7 +14907,7 @@
     </w:p>
     <w:p>
       <w:pPr>
-        <w:pStyle w:val="ResimYazs"/>
+        <w:pStyle w:val="Caption"/>
         <w:spacing w:line="360" w:lineRule="auto"/>
         <w:jc w:val="center"/>
         <w:rPr>
@@ -14243,7 +15121,7 @@
     </w:p>
     <w:tbl>
       <w:tblPr>
-        <w:tblStyle w:val="TabloKlavuzu"/>
+        <w:tblStyle w:val="TableGrid"/>
         <w:tblW w:w="0" w:type="auto"/>
         <w:tblLook w:val="04A0" w:firstRow="1" w:lastRow="0" w:firstColumn="1" w:lastColumn="0" w:noHBand="0" w:noVBand="1"/>
       </w:tblPr>
@@ -14683,7 +15561,7 @@
     </w:p>
     <w:p>
       <w:pPr>
-        <w:pStyle w:val="ResimYazs"/>
+        <w:pStyle w:val="Caption"/>
         <w:keepNext/>
         <w:spacing w:line="360" w:lineRule="auto"/>
         <w:jc w:val="center"/>
@@ -14739,7 +15617,7 @@
     </w:p>
     <w:tbl>
       <w:tblPr>
-        <w:tblStyle w:val="TabloKlavuzu"/>
+        <w:tblStyle w:val="TableGrid"/>
         <w:tblW w:w="0" w:type="auto"/>
         <w:tblLook w:val="04A0" w:firstRow="1" w:lastRow="0" w:firstColumn="1" w:lastColumn="0" w:noHBand="0" w:noVBand="1"/>
       </w:tblPr>
@@ -15380,7 +16258,7 @@
     </w:p>
     <w:p>
       <w:pPr>
-        <w:pStyle w:val="Balk1"/>
+        <w:pStyle w:val="Heading1"/>
         <w:spacing w:line="360" w:lineRule="auto"/>
         <w:rPr>
           <w:lang w:val="en-US"/>
@@ -15415,7 +16293,51 @@
           <w:szCs w:val="24"/>
           <w:lang w:val="en-US" w:eastAsia="tr-TR"/>
         </w:rPr>
-        <w:t>After finalizing the analytical calculations, the simulation model is constructed and simulated. For simulations we are using LTSpice since we have opted to use controllers manufactured by Analog Devices. LTSpice is a SPICE-based analog electronic circuit simulation software that is produced by the semiconductor manufacturer Analog Devices. It is the most widely used distribution of the SPICE software. Here the LTC3805 and LT8316 designs have been analyzed and the resulting waveforms have been taken. The efficiency report has been added for the LTC3805 design but could not be done for the LT8316. Though from the simulations we observed similar efficiency values for both.</w:t>
+        <w:t xml:space="preserve">After finalizing the analytical calculations, the simulation model is constructed and simulated. For simulations we are using </w:t>
+      </w:r>
+      <w:proofErr w:type="spellStart"/>
+      <w:r>
+        <w:rPr>
+          <w:rFonts w:ascii="Times New Roman" w:eastAsia="Times New Roman" w:hAnsi="Times New Roman" w:cs="Times New Roman"/>
+          <w:color w:val="000000"/>
+          <w:sz w:val="24"/>
+          <w:szCs w:val="24"/>
+          <w:lang w:val="en-US" w:eastAsia="tr-TR"/>
+        </w:rPr>
+        <w:t>LTSpice</w:t>
+      </w:r>
+      <w:proofErr w:type="spellEnd"/>
+      <w:r>
+        <w:rPr>
+          <w:rFonts w:ascii="Times New Roman" w:eastAsia="Times New Roman" w:hAnsi="Times New Roman" w:cs="Times New Roman"/>
+          <w:color w:val="000000"/>
+          <w:sz w:val="24"/>
+          <w:szCs w:val="24"/>
+          <w:lang w:val="en-US" w:eastAsia="tr-TR"/>
+        </w:rPr>
+        <w:t xml:space="preserve"> since we have opted to use controllers manufactured by Analog Devices. </w:t>
+      </w:r>
+      <w:proofErr w:type="spellStart"/>
+      <w:r>
+        <w:rPr>
+          <w:rFonts w:ascii="Times New Roman" w:eastAsia="Times New Roman" w:hAnsi="Times New Roman" w:cs="Times New Roman"/>
+          <w:color w:val="000000"/>
+          <w:sz w:val="24"/>
+          <w:szCs w:val="24"/>
+          <w:lang w:val="en-US" w:eastAsia="tr-TR"/>
+        </w:rPr>
+        <w:t>LTSpice</w:t>
+      </w:r>
+      <w:proofErr w:type="spellEnd"/>
+      <w:r>
+        <w:rPr>
+          <w:rFonts w:ascii="Times New Roman" w:eastAsia="Times New Roman" w:hAnsi="Times New Roman" w:cs="Times New Roman"/>
+          <w:color w:val="000000"/>
+          <w:sz w:val="24"/>
+          <w:szCs w:val="24"/>
+          <w:lang w:val="en-US" w:eastAsia="tr-TR"/>
+        </w:rPr>
+        <w:t xml:space="preserve"> is a SPICE-based analog electronic circuit simulation software that is produced by the semiconductor manufacturer Analog Devices. It is the most widely used distribution of the SPICE software. Here the LTC3805 and LT8316 designs have been analyzed and the resulting waveforms have been taken. The efficiency report has been added for the LTC3805 design but could not be done for the LT8316. Though from the simulations we observed similar efficiency values for both.</w:t>
       </w:r>
     </w:p>
     <w:p>
@@ -15498,7 +16420,7 @@
     </w:p>
     <w:p>
       <w:pPr>
-        <w:pStyle w:val="ResimYazs"/>
+        <w:pStyle w:val="Caption"/>
         <w:spacing w:line="360" w:lineRule="auto"/>
         <w:jc w:val="center"/>
         <w:rPr>
@@ -15549,7 +16471,35 @@
         <w:rPr>
           <w:lang w:val="en-US"/>
         </w:rPr>
-        <w:t xml:space="preserve"> LTSpice schematic for the No Opto Flyback Converter (LT8316)</w:t>
+        <w:t xml:space="preserve"> </w:t>
+      </w:r>
+      <w:proofErr w:type="spellStart"/>
+      <w:r>
+        <w:rPr>
+          <w:lang w:val="en-US"/>
+        </w:rPr>
+        <w:t>LTSpice</w:t>
+      </w:r>
+      <w:proofErr w:type="spellEnd"/>
+      <w:r>
+        <w:rPr>
+          <w:lang w:val="en-US"/>
+        </w:rPr>
+        <w:t xml:space="preserve"> schematic for the No </w:t>
+      </w:r>
+      <w:proofErr w:type="spellStart"/>
+      <w:r>
+        <w:rPr>
+          <w:lang w:val="en-US"/>
+        </w:rPr>
+        <w:t>Opto</w:t>
+      </w:r>
+      <w:proofErr w:type="spellEnd"/>
+      <w:r>
+        <w:rPr>
+          <w:lang w:val="en-US"/>
+        </w:rPr>
+        <w:t xml:space="preserve"> Flyback Converter (LT8316)</w:t>
       </w:r>
     </w:p>
     <w:p>
@@ -15621,7 +16571,7 @@
     </w:p>
     <w:p>
       <w:pPr>
-        <w:pStyle w:val="ResimYazs"/>
+        <w:pStyle w:val="Caption"/>
         <w:spacing w:line="360" w:lineRule="auto"/>
         <w:jc w:val="center"/>
         <w:rPr>
@@ -15745,7 +16695,7 @@
     </w:p>
     <w:p>
       <w:pPr>
-        <w:pStyle w:val="ResimYazs"/>
+        <w:pStyle w:val="Caption"/>
         <w:spacing w:line="360" w:lineRule="auto"/>
         <w:jc w:val="center"/>
         <w:rPr>
@@ -15865,7 +16815,7 @@
     </w:p>
     <w:p>
       <w:pPr>
-        <w:pStyle w:val="ResimYazs"/>
+        <w:pStyle w:val="Caption"/>
         <w:spacing w:line="360" w:lineRule="auto"/>
         <w:jc w:val="center"/>
         <w:rPr>
@@ -15916,7 +16866,21 @@
         <w:rPr>
           <w:lang w:val="en-US"/>
         </w:rPr>
-        <w:t xml:space="preserve"> oltage on the Diode at full load and 400V input (LT8316)</w:t>
+        <w:t xml:space="preserve"> </w:t>
+      </w:r>
+      <w:proofErr w:type="spellStart"/>
+      <w:r>
+        <w:rPr>
+          <w:lang w:val="en-US"/>
+        </w:rPr>
+        <w:t>oltage</w:t>
+      </w:r>
+      <w:proofErr w:type="spellEnd"/>
+      <w:r>
+        <w:rPr>
+          <w:lang w:val="en-US"/>
+        </w:rPr>
+        <w:t xml:space="preserve"> on the Diode at full load and 400V input (LT8316)</w:t>
       </w:r>
     </w:p>
     <w:p>
@@ -15988,7 +16952,7 @@
     </w:p>
     <w:p>
       <w:pPr>
-        <w:pStyle w:val="ResimYazs"/>
+        <w:pStyle w:val="Caption"/>
         <w:spacing w:line="360" w:lineRule="auto"/>
         <w:jc w:val="center"/>
         <w:rPr>
@@ -16149,7 +17113,7 @@
     </w:p>
     <w:p>
       <w:pPr>
-        <w:pStyle w:val="ResimYazs"/>
+        <w:pStyle w:val="Caption"/>
         <w:spacing w:line="360" w:lineRule="auto"/>
         <w:jc w:val="center"/>
         <w:rPr>
@@ -16269,7 +17233,7 @@
     </w:p>
     <w:p>
       <w:pPr>
-        <w:pStyle w:val="ResimYazs"/>
+        <w:pStyle w:val="Caption"/>
         <w:spacing w:line="360" w:lineRule="auto"/>
         <w:jc w:val="center"/>
         <w:rPr>
@@ -16392,7 +17356,7 @@
     </w:p>
     <w:p>
       <w:pPr>
-        <w:pStyle w:val="ResimYazs"/>
+        <w:pStyle w:val="Caption"/>
         <w:spacing w:line="360" w:lineRule="auto"/>
         <w:jc w:val="center"/>
         <w:rPr>
@@ -16516,7 +17480,7 @@
     </w:p>
     <w:p>
       <w:pPr>
-        <w:pStyle w:val="ResimYazs"/>
+        <w:pStyle w:val="Caption"/>
         <w:spacing w:line="360" w:lineRule="auto"/>
         <w:jc w:val="center"/>
         <w:rPr>
@@ -16636,7 +17600,7 @@
     </w:p>
     <w:p>
       <w:pPr>
-        <w:pStyle w:val="ResimYazs"/>
+        <w:pStyle w:val="Caption"/>
         <w:spacing w:line="360" w:lineRule="auto"/>
         <w:jc w:val="center"/>
         <w:rPr>
@@ -16756,7 +17720,7 @@
     </w:p>
     <w:p>
       <w:pPr>
-        <w:pStyle w:val="ResimYazs"/>
+        <w:pStyle w:val="Caption"/>
         <w:spacing w:line="360" w:lineRule="auto"/>
         <w:jc w:val="center"/>
         <w:rPr>
@@ -16908,7 +17872,7 @@
     </w:p>
     <w:p>
       <w:pPr>
-        <w:pStyle w:val="ResimYazs"/>
+        <w:pStyle w:val="Caption"/>
         <w:spacing w:line="360" w:lineRule="auto"/>
         <w:jc w:val="center"/>
         <w:rPr>
@@ -16956,7 +17920,35 @@
         <w:rPr>
           <w:lang w:val="en-US"/>
         </w:rPr>
-        <w:t xml:space="preserve"> LTSpice schematic for the Flyback Converter with Opto (LTC3805)</w:t>
+        <w:t xml:space="preserve"> </w:t>
+      </w:r>
+      <w:proofErr w:type="spellStart"/>
+      <w:r>
+        <w:rPr>
+          <w:lang w:val="en-US"/>
+        </w:rPr>
+        <w:t>LTSpice</w:t>
+      </w:r>
+      <w:proofErr w:type="spellEnd"/>
+      <w:r>
+        <w:rPr>
+          <w:lang w:val="en-US"/>
+        </w:rPr>
+        <w:t xml:space="preserve"> schematic for the Flyback Converter with </w:t>
+      </w:r>
+      <w:proofErr w:type="spellStart"/>
+      <w:r>
+        <w:rPr>
+          <w:lang w:val="en-US"/>
+        </w:rPr>
+        <w:t>Opto</w:t>
+      </w:r>
+      <w:proofErr w:type="spellEnd"/>
+      <w:r>
+        <w:rPr>
+          <w:lang w:val="en-US"/>
+        </w:rPr>
+        <w:t xml:space="preserve"> (LTC3805)</w:t>
       </w:r>
       <w:r>
         <w:rPr>
@@ -17035,7 +18027,7 @@
     </w:p>
     <w:p>
       <w:pPr>
-        <w:pStyle w:val="ResimYazs"/>
+        <w:pStyle w:val="Caption"/>
         <w:spacing w:line="360" w:lineRule="auto"/>
         <w:jc w:val="center"/>
         <w:rPr>
@@ -17158,7 +18150,7 @@
     </w:p>
     <w:p>
       <w:pPr>
-        <w:pStyle w:val="ResimYazs"/>
+        <w:pStyle w:val="Caption"/>
         <w:spacing w:line="360" w:lineRule="auto"/>
         <w:jc w:val="center"/>
         <w:rPr>
@@ -17280,7 +18272,7 @@
     </w:p>
     <w:p>
       <w:pPr>
-        <w:pStyle w:val="ResimYazs"/>
+        <w:pStyle w:val="Caption"/>
         <w:spacing w:line="360" w:lineRule="auto"/>
         <w:jc w:val="center"/>
         <w:rPr>
@@ -17402,7 +18394,7 @@
     </w:p>
     <w:p>
       <w:pPr>
-        <w:pStyle w:val="ResimYazs"/>
+        <w:pStyle w:val="Caption"/>
         <w:spacing w:line="360" w:lineRule="auto"/>
         <w:jc w:val="center"/>
         <w:rPr>
@@ -17526,7 +18518,7 @@
     </w:p>
     <w:p>
       <w:pPr>
-        <w:pStyle w:val="ResimYazs"/>
+        <w:pStyle w:val="Caption"/>
         <w:spacing w:line="360" w:lineRule="auto"/>
         <w:jc w:val="center"/>
         <w:rPr>
@@ -17577,7 +18569,21 @@
         <w:rPr>
           <w:lang w:val="en-US"/>
         </w:rPr>
-        <w:t xml:space="preserve"> Efficiency report from LTSpice for the full load 400V input case (LTC3805)</w:t>
+        <w:t xml:space="preserve"> Efficiency report from </w:t>
+      </w:r>
+      <w:proofErr w:type="spellStart"/>
+      <w:r>
+        <w:rPr>
+          <w:lang w:val="en-US"/>
+        </w:rPr>
+        <w:t>LTSpice</w:t>
+      </w:r>
+      <w:proofErr w:type="spellEnd"/>
+      <w:r>
+        <w:rPr>
+          <w:lang w:val="en-US"/>
+        </w:rPr>
+        <w:t xml:space="preserve"> for the full load 400V input case (LTC3805)</w:t>
       </w:r>
     </w:p>
     <w:p>
@@ -17649,7 +18655,7 @@
     </w:p>
     <w:p>
       <w:pPr>
-        <w:pStyle w:val="ResimYazs"/>
+        <w:pStyle w:val="Caption"/>
         <w:spacing w:line="360" w:lineRule="auto"/>
         <w:jc w:val="center"/>
         <w:rPr>
@@ -17772,7 +18778,7 @@
     </w:p>
     <w:p>
       <w:pPr>
-        <w:pStyle w:val="ResimYazs"/>
+        <w:pStyle w:val="Caption"/>
         <w:spacing w:line="360" w:lineRule="auto"/>
         <w:jc w:val="center"/>
         <w:rPr>
@@ -17894,7 +18900,7 @@
     </w:p>
     <w:p>
       <w:pPr>
-        <w:pStyle w:val="ResimYazs"/>
+        <w:pStyle w:val="Caption"/>
         <w:spacing w:line="360" w:lineRule="auto"/>
         <w:jc w:val="center"/>
         <w:rPr>
@@ -18017,7 +19023,7 @@
     </w:p>
     <w:p>
       <w:pPr>
-        <w:pStyle w:val="ResimYazs"/>
+        <w:pStyle w:val="Caption"/>
         <w:spacing w:line="360" w:lineRule="auto"/>
         <w:jc w:val="center"/>
         <w:rPr>
@@ -18140,7 +19146,7 @@
     </w:p>
     <w:p>
       <w:pPr>
-        <w:pStyle w:val="ResimYazs"/>
+        <w:pStyle w:val="Caption"/>
         <w:spacing w:line="360" w:lineRule="auto"/>
         <w:jc w:val="center"/>
         <w:rPr>
@@ -18191,7 +19197,21 @@
         <w:rPr>
           <w:lang w:val="en-US"/>
         </w:rPr>
-        <w:t xml:space="preserve"> Efficiency report from LTSpice for the 10% load 220V input case (LTC3805)</w:t>
+        <w:t xml:space="preserve"> Efficiency report from </w:t>
+      </w:r>
+      <w:proofErr w:type="spellStart"/>
+      <w:r>
+        <w:rPr>
+          <w:lang w:val="en-US"/>
+        </w:rPr>
+        <w:t>LTSpice</w:t>
+      </w:r>
+      <w:proofErr w:type="spellEnd"/>
+      <w:r>
+        <w:rPr>
+          <w:lang w:val="en-US"/>
+        </w:rPr>
+        <w:t xml:space="preserve"> for the 10% load 220V input case (LTC3805)</w:t>
       </w:r>
     </w:p>
     <w:p>
@@ -18254,7 +19274,7 @@
     </w:p>
     <w:p>
       <w:pPr>
-        <w:pStyle w:val="Balk1"/>
+        <w:pStyle w:val="Heading1"/>
         <w:spacing w:line="360" w:lineRule="auto"/>
         <w:rPr>
           <w:lang w:val="en-US"/>
@@ -18324,7 +19344,51 @@
           <w:szCs w:val="24"/>
           <w:lang w:val="en-US" w:eastAsia="tr-TR"/>
         </w:rPr>
-        <w:t>First, power MOSFET is selected according to the simulation results. At full load, peak voltage between drain and source terminals are approximately 630 V and peak current through the drain terminal is 3A. These values are considered while determining the ratings of the MOSFET. Controller IC can provide switching frequency up to 140kHz, which can create a high switching loss and thermal dissipation. By considering all the limitations above and adding some safety margin, IPA70R600P7S CoolMOS Power MOSFET is selected. Table below shows the ratings of this MOSFET. Detailed datasheet can be found in the Github repository.</w:t>
+        <w:t xml:space="preserve">First, power MOSFET is selected according to the simulation results. At full load, peak voltage between drain and source terminals are approximately 630 V and peak current through the drain terminal is 3A. These values are considered while determining the ratings of the MOSFET. Controller IC can provide switching frequency up to 140kHz, which can create a high switching loss and thermal dissipation. By considering all the limitations above and adding some safety margin, IPA70R600P7S </w:t>
+      </w:r>
+      <w:proofErr w:type="spellStart"/>
+      <w:r>
+        <w:rPr>
+          <w:rFonts w:ascii="Times New Roman" w:eastAsia="Times New Roman" w:hAnsi="Times New Roman" w:cs="Times New Roman"/>
+          <w:color w:val="000000"/>
+          <w:sz w:val="24"/>
+          <w:szCs w:val="24"/>
+          <w:lang w:val="en-US" w:eastAsia="tr-TR"/>
+        </w:rPr>
+        <w:t>CoolMOS</w:t>
+      </w:r>
+      <w:proofErr w:type="spellEnd"/>
+      <w:r>
+        <w:rPr>
+          <w:rFonts w:ascii="Times New Roman" w:eastAsia="Times New Roman" w:hAnsi="Times New Roman" w:cs="Times New Roman"/>
+          <w:color w:val="000000"/>
+          <w:sz w:val="24"/>
+          <w:szCs w:val="24"/>
+          <w:lang w:val="en-US" w:eastAsia="tr-TR"/>
+        </w:rPr>
+        <w:t xml:space="preserve"> Power MOSFET is selected. Table below shows the ratings of this MOSFET. Detailed datasheet can be found in the </w:t>
+      </w:r>
+      <w:proofErr w:type="spellStart"/>
+      <w:r>
+        <w:rPr>
+          <w:rFonts w:ascii="Times New Roman" w:eastAsia="Times New Roman" w:hAnsi="Times New Roman" w:cs="Times New Roman"/>
+          <w:color w:val="000000"/>
+          <w:sz w:val="24"/>
+          <w:szCs w:val="24"/>
+          <w:lang w:val="en-US" w:eastAsia="tr-TR"/>
+        </w:rPr>
+        <w:t>Github</w:t>
+      </w:r>
+      <w:proofErr w:type="spellEnd"/>
+      <w:r>
+        <w:rPr>
+          <w:rFonts w:ascii="Times New Roman" w:eastAsia="Times New Roman" w:hAnsi="Times New Roman" w:cs="Times New Roman"/>
+          <w:color w:val="000000"/>
+          <w:sz w:val="24"/>
+          <w:szCs w:val="24"/>
+          <w:lang w:val="en-US" w:eastAsia="tr-TR"/>
+        </w:rPr>
+        <w:t xml:space="preserve"> repository.</w:t>
       </w:r>
     </w:p>
     <w:p>
@@ -18350,7 +19414,7 @@
     </w:p>
     <w:p>
       <w:pPr>
-        <w:pStyle w:val="ResimYazs"/>
+        <w:pStyle w:val="Caption"/>
         <w:keepNext/>
         <w:spacing w:line="360" w:lineRule="auto"/>
         <w:jc w:val="center"/>
@@ -18659,6 +19723,8 @@
                 <w:lang w:val="en-US" w:eastAsia="tr-TR"/>
               </w:rPr>
             </w:pPr>
+            <w:proofErr w:type="spellStart"/>
+            <w:proofErr w:type="gramStart"/>
             <w:r>
               <w:rPr>
                 <w:rFonts w:ascii="Times New Roman" w:eastAsia="Times New Roman" w:hAnsi="Times New Roman" w:cs="Times New Roman"/>
@@ -18684,6 +19750,8 @@
               </w:rPr>
               <w:t>D,max</w:t>
             </w:r>
+            <w:proofErr w:type="spellEnd"/>
+            <w:proofErr w:type="gramEnd"/>
           </w:p>
         </w:tc>
         <w:tc>
@@ -18761,6 +19829,7 @@
                 <w:lang w:val="en-US" w:eastAsia="tr-TR"/>
               </w:rPr>
             </w:pPr>
+            <w:proofErr w:type="spellStart"/>
             <w:r>
               <w:rPr>
                 <w:rFonts w:ascii="Times New Roman" w:eastAsia="Times New Roman" w:hAnsi="Times New Roman" w:cs="Times New Roman"/>
@@ -18786,6 +19855,7 @@
               </w:rPr>
               <w:t>g</w:t>
             </w:r>
+            <w:proofErr w:type="spellEnd"/>
           </w:p>
         </w:tc>
         <w:tc>
@@ -18824,8 +19894,20 @@
                 <w:szCs w:val="24"/>
                 <w:lang w:val="en-US" w:eastAsia="tr-TR"/>
               </w:rPr>
-              <w:t>10.5 nC</w:t>
-            </w:r>
+              <w:t xml:space="preserve">10.5 </w:t>
+            </w:r>
+            <w:proofErr w:type="spellStart"/>
+            <w:r>
+              <w:rPr>
+                <w:rFonts w:ascii="Times New Roman" w:eastAsia="Times New Roman" w:hAnsi="Times New Roman" w:cs="Times New Roman"/>
+                <w:color w:val="000000"/>
+                <w:sz w:val="24"/>
+                <w:szCs w:val="24"/>
+                <w:lang w:val="en-US" w:eastAsia="tr-TR"/>
+              </w:rPr>
+              <w:t>nC</w:t>
+            </w:r>
+            <w:proofErr w:type="spellEnd"/>
           </w:p>
         </w:tc>
       </w:tr>
@@ -18861,7 +19943,29 @@
           <w:szCs w:val="24"/>
           <w:lang w:val="en-US" w:eastAsia="tr-TR"/>
         </w:rPr>
-        <w:t>Second, the secondary diode is selected. According to the simulation results, peak voltage on the diode is approximately 85V and peak current is approximately 25A. Since this diode can create a large switching loss, a schottky diode is preferred instead of a minority carrier diode. By considering these limitations, SS10PH9 Schottky diode which is manufactured by Vishay Semiconductor is selected. Table below shows the diode ratings.</w:t>
+        <w:t xml:space="preserve">Second, the secondary diode is selected. According to the simulation results, peak voltage on the diode is approximately 85V and peak current is approximately 25A. Since this diode can create a large switching loss, a </w:t>
+      </w:r>
+      <w:proofErr w:type="spellStart"/>
+      <w:r>
+        <w:rPr>
+          <w:rFonts w:ascii="Times New Roman" w:eastAsia="Times New Roman" w:hAnsi="Times New Roman" w:cs="Times New Roman"/>
+          <w:color w:val="000000"/>
+          <w:sz w:val="24"/>
+          <w:szCs w:val="24"/>
+          <w:lang w:val="en-US" w:eastAsia="tr-TR"/>
+        </w:rPr>
+        <w:t>schottky</w:t>
+      </w:r>
+      <w:proofErr w:type="spellEnd"/>
+      <w:r>
+        <w:rPr>
+          <w:rFonts w:ascii="Times New Roman" w:eastAsia="Times New Roman" w:hAnsi="Times New Roman" w:cs="Times New Roman"/>
+          <w:color w:val="000000"/>
+          <w:sz w:val="24"/>
+          <w:szCs w:val="24"/>
+          <w:lang w:val="en-US" w:eastAsia="tr-TR"/>
+        </w:rPr>
+        <w:t xml:space="preserve"> diode is preferred instead of a minority carrier diode. By considering these limitations, SS10PH9 Schottky diode which is manufactured by Vishay Semiconductor is selected. Table below shows the diode ratings.</w:t>
       </w:r>
     </w:p>
     <w:p>
@@ -18889,7 +19993,7 @@
     </w:p>
     <w:p>
       <w:pPr>
-        <w:pStyle w:val="ResimYazs"/>
+        <w:pStyle w:val="Caption"/>
         <w:keepNext/>
         <w:spacing w:line="360" w:lineRule="auto"/>
         <w:jc w:val="center"/>
@@ -19085,6 +20189,8 @@
                 <w:lang w:val="en-US" w:eastAsia="tr-TR"/>
               </w:rPr>
             </w:pPr>
+            <w:proofErr w:type="spellStart"/>
+            <w:proofErr w:type="gramStart"/>
             <w:r>
               <w:rPr>
                 <w:rFonts w:ascii="Times New Roman" w:eastAsia="Times New Roman" w:hAnsi="Times New Roman" w:cs="Times New Roman"/>
@@ -19110,6 +20216,8 @@
               </w:rPr>
               <w:t>F,average</w:t>
             </w:r>
+            <w:proofErr w:type="spellEnd"/>
+            <w:proofErr w:type="gramEnd"/>
           </w:p>
         </w:tc>
         <w:tc>
@@ -19182,6 +20290,8 @@
                 <w:lang w:val="en-US" w:eastAsia="tr-TR"/>
               </w:rPr>
             </w:pPr>
+            <w:proofErr w:type="spellStart"/>
+            <w:proofErr w:type="gramStart"/>
             <w:r>
               <w:rPr>
                 <w:rFonts w:ascii="Times New Roman" w:eastAsia="Times New Roman" w:hAnsi="Times New Roman" w:cs="Times New Roman"/>
@@ -19207,6 +20317,8 @@
               </w:rPr>
               <w:t>F,peak</w:t>
             </w:r>
+            <w:proofErr w:type="spellEnd"/>
+            <w:proofErr w:type="gramEnd"/>
           </w:p>
         </w:tc>
         <w:tc>
@@ -19457,7 +20569,7 @@
     </w:p>
     <w:p>
       <w:pPr>
-        <w:pStyle w:val="ResimYazs"/>
+        <w:pStyle w:val="Caption"/>
         <w:keepNext/>
         <w:spacing w:line="360" w:lineRule="auto"/>
         <w:jc w:val="center"/>
@@ -19704,7 +20816,29 @@
                 <w:szCs w:val="24"/>
                 <w:lang w:val="en-US" w:eastAsia="tr-TR"/>
               </w:rPr>
-              <w:t>470 uF </w:t>
+              <w:t xml:space="preserve">470 </w:t>
+            </w:r>
+            <w:proofErr w:type="spellStart"/>
+            <w:r>
+              <w:rPr>
+                <w:rFonts w:ascii="Times New Roman" w:eastAsia="Times New Roman" w:hAnsi="Times New Roman" w:cs="Times New Roman"/>
+                <w:color w:val="000000"/>
+                <w:sz w:val="24"/>
+                <w:szCs w:val="24"/>
+                <w:lang w:val="en-US" w:eastAsia="tr-TR"/>
+              </w:rPr>
+              <w:t>uF</w:t>
+            </w:r>
+            <w:proofErr w:type="spellEnd"/>
+            <w:r>
+              <w:rPr>
+                <w:rFonts w:ascii="Times New Roman" w:eastAsia="Times New Roman" w:hAnsi="Times New Roman" w:cs="Times New Roman"/>
+                <w:color w:val="000000"/>
+                <w:sz w:val="24"/>
+                <w:szCs w:val="24"/>
+                <w:lang w:val="en-US" w:eastAsia="tr-TR"/>
+              </w:rPr>
+              <w:t> </w:t>
             </w:r>
           </w:p>
         </w:tc>
@@ -19927,7 +21061,7 @@
     </w:p>
     <w:p>
       <w:pPr>
-        <w:pStyle w:val="ResimYazs"/>
+        <w:pStyle w:val="Caption"/>
         <w:keepNext/>
         <w:spacing w:line="360" w:lineRule="auto"/>
         <w:jc w:val="center"/>
@@ -20071,8 +21205,20 @@
                 <w:szCs w:val="24"/>
                 <w:lang w:val="en-US" w:eastAsia="tr-TR"/>
               </w:rPr>
-              <w:t>600 nH</w:t>
-            </w:r>
+              <w:t xml:space="preserve">600 </w:t>
+            </w:r>
+            <w:proofErr w:type="spellStart"/>
+            <w:r>
+              <w:rPr>
+                <w:rFonts w:ascii="Times New Roman" w:eastAsia="Times New Roman" w:hAnsi="Times New Roman" w:cs="Times New Roman"/>
+                <w:color w:val="000000"/>
+                <w:sz w:val="24"/>
+                <w:szCs w:val="24"/>
+                <w:lang w:val="en-US" w:eastAsia="tr-TR"/>
+              </w:rPr>
+              <w:t>nH</w:t>
+            </w:r>
+            <w:proofErr w:type="spellEnd"/>
           </w:p>
         </w:tc>
       </w:tr>
@@ -20410,7 +21556,95 @@
           <w:szCs w:val="24"/>
           <w:lang w:val="en-US" w:eastAsia="tr-TR"/>
         </w:rPr>
-        <w:t>Finally, clamper circuit diodes are selected. Note that there is a schottky diode at the bias pin of the controller and snubbers for the MOSFET and secondary diodes. Since these parts face less stress than the ones are discussed here, they are selected in the future. In the clamper circuit, two zener (in series) and one normal diode are used. During the simulations, voltage and current stress on them are observed and selections are made according to the measurements. RFN1L7SSD is selected for the minority carrier diode and 1N5378B is selected for the zener diodes. Tables below show their ratings.</w:t>
+        <w:t xml:space="preserve">Finally, clamper circuit diodes are selected. Note that there is a </w:t>
+      </w:r>
+      <w:proofErr w:type="spellStart"/>
+      <w:r>
+        <w:rPr>
+          <w:rFonts w:ascii="Times New Roman" w:eastAsia="Times New Roman" w:hAnsi="Times New Roman" w:cs="Times New Roman"/>
+          <w:color w:val="000000"/>
+          <w:sz w:val="24"/>
+          <w:szCs w:val="24"/>
+          <w:lang w:val="en-US" w:eastAsia="tr-TR"/>
+        </w:rPr>
+        <w:t>schottky</w:t>
+      </w:r>
+      <w:proofErr w:type="spellEnd"/>
+      <w:r>
+        <w:rPr>
+          <w:rFonts w:ascii="Times New Roman" w:eastAsia="Times New Roman" w:hAnsi="Times New Roman" w:cs="Times New Roman"/>
+          <w:color w:val="000000"/>
+          <w:sz w:val="24"/>
+          <w:szCs w:val="24"/>
+          <w:lang w:val="en-US" w:eastAsia="tr-TR"/>
+        </w:rPr>
+        <w:t xml:space="preserve"> diode at the bias pin of the controller and snubbers for the MOSFET and secondary diodes. Since these parts face less stress than the ones are discussed here, they are selected in the future. In the clamper circuit, two </w:t>
+      </w:r>
+      <w:proofErr w:type="spellStart"/>
+      <w:r>
+        <w:rPr>
+          <w:rFonts w:ascii="Times New Roman" w:eastAsia="Times New Roman" w:hAnsi="Times New Roman" w:cs="Times New Roman"/>
+          <w:color w:val="000000"/>
+          <w:sz w:val="24"/>
+          <w:szCs w:val="24"/>
+          <w:lang w:val="en-US" w:eastAsia="tr-TR"/>
+        </w:rPr>
+        <w:t>zener</w:t>
+      </w:r>
+      <w:proofErr w:type="spellEnd"/>
+      <w:r>
+        <w:rPr>
+          <w:rFonts w:ascii="Times New Roman" w:eastAsia="Times New Roman" w:hAnsi="Times New Roman" w:cs="Times New Roman"/>
+          <w:color w:val="000000"/>
+          <w:sz w:val="24"/>
+          <w:szCs w:val="24"/>
+          <w:lang w:val="en-US" w:eastAsia="tr-TR"/>
+        </w:rPr>
+        <w:t xml:space="preserve"> (in series) and one normal diode are used. During the simulations, </w:t>
+      </w:r>
+      <w:proofErr w:type="gramStart"/>
+      <w:r>
+        <w:rPr>
+          <w:rFonts w:ascii="Times New Roman" w:eastAsia="Times New Roman" w:hAnsi="Times New Roman" w:cs="Times New Roman"/>
+          <w:color w:val="000000"/>
+          <w:sz w:val="24"/>
+          <w:szCs w:val="24"/>
+          <w:lang w:val="en-US" w:eastAsia="tr-TR"/>
+        </w:rPr>
+        <w:t>voltage</w:t>
+      </w:r>
+      <w:proofErr w:type="gramEnd"/>
+      <w:r>
+        <w:rPr>
+          <w:rFonts w:ascii="Times New Roman" w:eastAsia="Times New Roman" w:hAnsi="Times New Roman" w:cs="Times New Roman"/>
+          <w:color w:val="000000"/>
+          <w:sz w:val="24"/>
+          <w:szCs w:val="24"/>
+          <w:lang w:val="en-US" w:eastAsia="tr-TR"/>
+        </w:rPr>
+        <w:t xml:space="preserve"> and current stress on them are observed and selections are made according to the measurements. RFN1L7SSD is selected for the minority carrier diode and 1N5378B is selected for the </w:t>
+      </w:r>
+      <w:proofErr w:type="spellStart"/>
+      <w:r>
+        <w:rPr>
+          <w:rFonts w:ascii="Times New Roman" w:eastAsia="Times New Roman" w:hAnsi="Times New Roman" w:cs="Times New Roman"/>
+          <w:color w:val="000000"/>
+          <w:sz w:val="24"/>
+          <w:szCs w:val="24"/>
+          <w:lang w:val="en-US" w:eastAsia="tr-TR"/>
+        </w:rPr>
+        <w:t>zener</w:t>
+      </w:r>
+      <w:proofErr w:type="spellEnd"/>
+      <w:r>
+        <w:rPr>
+          <w:rFonts w:ascii="Times New Roman" w:eastAsia="Times New Roman" w:hAnsi="Times New Roman" w:cs="Times New Roman"/>
+          <w:color w:val="000000"/>
+          <w:sz w:val="24"/>
+          <w:szCs w:val="24"/>
+          <w:lang w:val="en-US" w:eastAsia="tr-TR"/>
+        </w:rPr>
+        <w:t xml:space="preserve"> diodes. Tables below show their ratings.</w:t>
       </w:r>
     </w:p>
     <w:p>
@@ -20437,7 +21671,7 @@
     </w:p>
     <w:p>
       <w:pPr>
-        <w:pStyle w:val="ResimYazs"/>
+        <w:pStyle w:val="Caption"/>
         <w:keepNext/>
         <w:spacing w:line="360" w:lineRule="auto"/>
         <w:jc w:val="center"/>
@@ -20866,7 +22100,7 @@
     </w:p>
     <w:p>
       <w:pPr>
-        <w:pStyle w:val="ResimYazs"/>
+        <w:pStyle w:val="Caption"/>
         <w:keepNext/>
         <w:spacing w:line="360" w:lineRule="auto"/>
         <w:jc w:val="center"/>
@@ -21229,7 +22463,7 @@
     </w:p>
     <w:p>
       <w:pPr>
-        <w:pStyle w:val="ResimYazs"/>
+        <w:pStyle w:val="Caption"/>
         <w:keepNext/>
         <w:spacing w:line="360" w:lineRule="auto"/>
         <w:jc w:val="center"/>
@@ -21421,7 +22655,33 @@
                 <w:szCs w:val="24"/>
                 <w:lang w:val="en-US" w:eastAsia="tr-TR"/>
               </w:rPr>
-              <w:t>IPA70R600P7S CoolMOS Power MOSFET</w:t>
+              <w:t xml:space="preserve">IPA70R600P7S </w:t>
+            </w:r>
+            <w:proofErr w:type="spellStart"/>
+            <w:r>
+              <w:rPr>
+                <w:rFonts w:ascii="Times New Roman" w:eastAsia="Times New Roman" w:hAnsi="Times New Roman" w:cs="Times New Roman"/>
+                <w:i/>
+                <w:iCs/>
+                <w:color w:val="000000"/>
+                <w:sz w:val="24"/>
+                <w:szCs w:val="24"/>
+                <w:lang w:val="en-US" w:eastAsia="tr-TR"/>
+              </w:rPr>
+              <w:t>CoolMOS</w:t>
+            </w:r>
+            <w:proofErr w:type="spellEnd"/>
+            <w:r>
+              <w:rPr>
+                <w:rFonts w:ascii="Times New Roman" w:eastAsia="Times New Roman" w:hAnsi="Times New Roman" w:cs="Times New Roman"/>
+                <w:i/>
+                <w:iCs/>
+                <w:color w:val="000000"/>
+                <w:sz w:val="24"/>
+                <w:szCs w:val="24"/>
+                <w:lang w:val="en-US" w:eastAsia="tr-TR"/>
+              </w:rPr>
+              <w:t xml:space="preserve"> Power MOSFET</w:t>
             </w:r>
           </w:p>
         </w:tc>
@@ -22068,7 +23328,7 @@
     </w:p>
     <w:p>
       <w:pPr>
-        <w:pStyle w:val="Balk1"/>
+        <w:pStyle w:val="Heading1"/>
         <w:spacing w:line="360" w:lineRule="auto"/>
         <w:rPr>
           <w:lang w:val="en-US"/>
@@ -22136,7 +23396,51 @@
           <w:szCs w:val="24"/>
           <w:lang w:val="en-US" w:eastAsia="tr-TR"/>
         </w:rPr>
-        <w:t>LT8316 is selected among some other alternative controllers such as PowiGan - InnoSwitch3-EP by Power Integrations, which is restricted by requirement of controller simulation. Since Analog Devices has LTSpice models of controllers, LT8316 is easily implemented on the simulation tool. </w:t>
+        <w:t xml:space="preserve">LT8316 is selected among some other alternative controllers such as </w:t>
+      </w:r>
+      <w:proofErr w:type="spellStart"/>
+      <w:r>
+        <w:rPr>
+          <w:rFonts w:ascii="Times New Roman" w:eastAsia="Times New Roman" w:hAnsi="Times New Roman" w:cs="Times New Roman"/>
+          <w:color w:val="000000"/>
+          <w:sz w:val="24"/>
+          <w:szCs w:val="24"/>
+          <w:lang w:val="en-US" w:eastAsia="tr-TR"/>
+        </w:rPr>
+        <w:t>PowiGan</w:t>
+      </w:r>
+      <w:proofErr w:type="spellEnd"/>
+      <w:r>
+        <w:rPr>
+          <w:rFonts w:ascii="Times New Roman" w:eastAsia="Times New Roman" w:hAnsi="Times New Roman" w:cs="Times New Roman"/>
+          <w:color w:val="000000"/>
+          <w:sz w:val="24"/>
+          <w:szCs w:val="24"/>
+          <w:lang w:val="en-US" w:eastAsia="tr-TR"/>
+        </w:rPr>
+        <w:t xml:space="preserve"> - InnoSwitch3-EP by Power Integrations, which is restricted by requirement of controller simulation. Since Analog Devices has </w:t>
+      </w:r>
+      <w:proofErr w:type="spellStart"/>
+      <w:r>
+        <w:rPr>
+          <w:rFonts w:ascii="Times New Roman" w:eastAsia="Times New Roman" w:hAnsi="Times New Roman" w:cs="Times New Roman"/>
+          <w:color w:val="000000"/>
+          <w:sz w:val="24"/>
+          <w:szCs w:val="24"/>
+          <w:lang w:val="en-US" w:eastAsia="tr-TR"/>
+        </w:rPr>
+        <w:t>LTSpice</w:t>
+      </w:r>
+      <w:proofErr w:type="spellEnd"/>
+      <w:r>
+        <w:rPr>
+          <w:rFonts w:ascii="Times New Roman" w:eastAsia="Times New Roman" w:hAnsi="Times New Roman" w:cs="Times New Roman"/>
+          <w:color w:val="000000"/>
+          <w:sz w:val="24"/>
+          <w:szCs w:val="24"/>
+          <w:lang w:val="en-US" w:eastAsia="tr-TR"/>
+        </w:rPr>
+        <w:t xml:space="preserve"> models of controllers, LT8316 is easily implemented on the simulation tool. </w:t>
       </w:r>
     </w:p>
     <w:p>
@@ -22169,7 +23473,51 @@
           <w:szCs w:val="24"/>
           <w:lang w:val="en-US" w:eastAsia="tr-TR"/>
         </w:rPr>
-        <w:t>Determination of the topology and the controller have took us to design the transformer and clamp circuit, select semiconductor and output filter. Clamp circuits and semiconductor ratings depends on each other and they have been selected with that consideration. On the other hand, even if the transformer design have rule of thumbs and requirements, there is a huge gap for optimization in terms of core loss, copper loss and size. Thus, selection of turns ratio, primary inductance and winding have been explained in detail. </w:t>
+        <w:t xml:space="preserve">Determination of the topology and the controller have </w:t>
+      </w:r>
+      <w:proofErr w:type="gramStart"/>
+      <w:r>
+        <w:rPr>
+          <w:rFonts w:ascii="Times New Roman" w:eastAsia="Times New Roman" w:hAnsi="Times New Roman" w:cs="Times New Roman"/>
+          <w:color w:val="000000"/>
+          <w:sz w:val="24"/>
+          <w:szCs w:val="24"/>
+          <w:lang w:val="en-US" w:eastAsia="tr-TR"/>
+        </w:rPr>
+        <w:t>took</w:t>
+      </w:r>
+      <w:proofErr w:type="gramEnd"/>
+      <w:r>
+        <w:rPr>
+          <w:rFonts w:ascii="Times New Roman" w:eastAsia="Times New Roman" w:hAnsi="Times New Roman" w:cs="Times New Roman"/>
+          <w:color w:val="000000"/>
+          <w:sz w:val="24"/>
+          <w:szCs w:val="24"/>
+          <w:lang w:val="en-US" w:eastAsia="tr-TR"/>
+        </w:rPr>
+        <w:t xml:space="preserve"> us to design the transformer and clamp circuit, select semiconductor and output filter. Clamp circuits and semiconductor ratings depends on each other and they have been selected with that consideration. On the other hand, even if the transformer design </w:t>
+      </w:r>
+      <w:proofErr w:type="gramStart"/>
+      <w:r>
+        <w:rPr>
+          <w:rFonts w:ascii="Times New Roman" w:eastAsia="Times New Roman" w:hAnsi="Times New Roman" w:cs="Times New Roman"/>
+          <w:color w:val="000000"/>
+          <w:sz w:val="24"/>
+          <w:szCs w:val="24"/>
+          <w:lang w:val="en-US" w:eastAsia="tr-TR"/>
+        </w:rPr>
+        <w:t>have</w:t>
+      </w:r>
+      <w:proofErr w:type="gramEnd"/>
+      <w:r>
+        <w:rPr>
+          <w:rFonts w:ascii="Times New Roman" w:eastAsia="Times New Roman" w:hAnsi="Times New Roman" w:cs="Times New Roman"/>
+          <w:color w:val="000000"/>
+          <w:sz w:val="24"/>
+          <w:szCs w:val="24"/>
+          <w:lang w:val="en-US" w:eastAsia="tr-TR"/>
+        </w:rPr>
+        <w:t xml:space="preserve"> rule of thumbs and requirements, there is a huge gap for optimization in terms of core loss, copper loss and size. Thus, selection of turns ratio, primary inductance and winding have been explained in detail. </w:t>
       </w:r>
     </w:p>
     <w:p>
@@ -22202,7 +23550,73 @@
           <w:szCs w:val="24"/>
           <w:lang w:val="en-US" w:eastAsia="tr-TR"/>
         </w:rPr>
-        <w:t>Finally, simulation report will be enhanced with further improvents on efficiency, thermal simulations and PCB design. Also, constructed GUI shown in Figure xxx will be used to optimize the converter in terms of efficiency, size and cost.</w:t>
+        <w:t xml:space="preserve">Finally, simulation report will be enhanced with further </w:t>
+      </w:r>
+      <w:proofErr w:type="spellStart"/>
+      <w:r>
+        <w:rPr>
+          <w:rFonts w:ascii="Times New Roman" w:eastAsia="Times New Roman" w:hAnsi="Times New Roman" w:cs="Times New Roman"/>
+          <w:color w:val="000000"/>
+          <w:sz w:val="24"/>
+          <w:szCs w:val="24"/>
+          <w:lang w:val="en-US" w:eastAsia="tr-TR"/>
+        </w:rPr>
+        <w:t>improvents</w:t>
+      </w:r>
+      <w:proofErr w:type="spellEnd"/>
+      <w:r>
+        <w:rPr>
+          <w:rFonts w:ascii="Times New Roman" w:eastAsia="Times New Roman" w:hAnsi="Times New Roman" w:cs="Times New Roman"/>
+          <w:color w:val="000000"/>
+          <w:sz w:val="24"/>
+          <w:szCs w:val="24"/>
+          <w:lang w:val="en-US" w:eastAsia="tr-TR"/>
+        </w:rPr>
+        <w:t xml:space="preserve"> on efficiency, thermal </w:t>
+      </w:r>
+      <w:proofErr w:type="gramStart"/>
+      <w:r>
+        <w:rPr>
+          <w:rFonts w:ascii="Times New Roman" w:eastAsia="Times New Roman" w:hAnsi="Times New Roman" w:cs="Times New Roman"/>
+          <w:color w:val="000000"/>
+          <w:sz w:val="24"/>
+          <w:szCs w:val="24"/>
+          <w:lang w:val="en-US" w:eastAsia="tr-TR"/>
+        </w:rPr>
+        <w:t>simulations</w:t>
+      </w:r>
+      <w:proofErr w:type="gramEnd"/>
+      <w:r>
+        <w:rPr>
+          <w:rFonts w:ascii="Times New Roman" w:eastAsia="Times New Roman" w:hAnsi="Times New Roman" w:cs="Times New Roman"/>
+          <w:color w:val="000000"/>
+          <w:sz w:val="24"/>
+          <w:szCs w:val="24"/>
+          <w:lang w:val="en-US" w:eastAsia="tr-TR"/>
+        </w:rPr>
+        <w:t xml:space="preserve"> and PCB design. Also, constructed GUI shown in Figure xxx will be used to optimize the converter in terms of efficiency, </w:t>
+      </w:r>
+      <w:proofErr w:type="gramStart"/>
+      <w:r>
+        <w:rPr>
+          <w:rFonts w:ascii="Times New Roman" w:eastAsia="Times New Roman" w:hAnsi="Times New Roman" w:cs="Times New Roman"/>
+          <w:color w:val="000000"/>
+          <w:sz w:val="24"/>
+          <w:szCs w:val="24"/>
+          <w:lang w:val="en-US" w:eastAsia="tr-TR"/>
+        </w:rPr>
+        <w:t>size</w:t>
+      </w:r>
+      <w:proofErr w:type="gramEnd"/>
+      <w:r>
+        <w:rPr>
+          <w:rFonts w:ascii="Times New Roman" w:eastAsia="Times New Roman" w:hAnsi="Times New Roman" w:cs="Times New Roman"/>
+          <w:color w:val="000000"/>
+          <w:sz w:val="24"/>
+          <w:szCs w:val="24"/>
+          <w:lang w:val="en-US" w:eastAsia="tr-TR"/>
+        </w:rPr>
+        <w:t xml:space="preserve"> and cost.</w:t>
       </w:r>
     </w:p>
     <w:p>
@@ -22229,7 +23643,7 @@
     </w:p>
     <w:p>
       <w:pPr>
-        <w:pStyle w:val="Balk1"/>
+        <w:pStyle w:val="Heading1"/>
         <w:spacing w:line="360" w:lineRule="auto"/>
         <w:rPr>
           <w:lang w:val="en-US"/>
@@ -22307,7 +23721,7 @@
       <w:hyperlink r:id="rId37" w:history="1">
         <w:r>
           <w:rPr>
-            <w:rStyle w:val="Kpr"/>
+            <w:rStyle w:val="Hyperlink"/>
             <w:rFonts w:ascii="Times New Roman" w:hAnsi="Times New Roman" w:cs="Times New Roman"/>
             <w:lang w:val="en-US"/>
           </w:rPr>
@@ -22357,7 +23771,7 @@
       <w:hyperlink r:id="rId38" w:history="1">
         <w:r>
           <w:rPr>
-            <w:rStyle w:val="Kpr"/>
+            <w:rStyle w:val="Hyperlink"/>
             <w:rFonts w:ascii="Times New Roman" w:hAnsi="Times New Roman" w:cs="Times New Roman"/>
             <w:lang w:val="en-US"/>
           </w:rPr>
@@ -22416,7 +23830,7 @@
 <w:ftr xmlns:wpc="http://schemas.microsoft.com/office/word/2010/wordprocessingCanvas" xmlns:cx="http://schemas.microsoft.com/office/drawing/2014/chartex" xmlns:cx1="http://schemas.microsoft.com/office/drawing/2015/9/8/chartex" xmlns:cx2="http://schemas.microsoft.com/office/drawing/2015/10/21/chartex" xmlns:cx3="http://schemas.microsoft.com/office/drawing/2016/5/9/chartex" xmlns:cx4="http://schemas.microsoft.com/office/drawing/2016/5/10/chartex" xmlns:cx5="http://schemas.microsoft.com/office/drawing/2016/5/11/chartex" xmlns:cx6="http://schemas.microsoft.com/office/drawing/2016/5/12/chartex" xmlns:cx7="http://schemas.microsoft.com/office/drawing/2016/5/13/chartex" xmlns:cx8="http://schemas.microsoft.com/office/drawing/2016/5/14/chartex" xmlns:mc="http://schemas.openxmlformats.org/markup-compatibility/2006" xmlns:aink="http://schemas.microsoft.com/office/drawing/2016/ink" xmlns:am3d="http://schemas.microsoft.com/office/drawing/2017/model3d" xmlns:o="urn:schemas-microsoft-com:office:office" xmlns:r="http://schemas.openxmlformats.org/officeDocument/2006/relationships" xmlns:m="http://schemas.openxmlformats.org/officeDocument/2006/math" xmlns:v="urn:schemas-microsoft-com:vml" xmlns:wp14="http://schemas.microsoft.com/office/word/2010/wordprocessingDrawing" xmlns:wp="http://schemas.openxmlformats.org/drawingml/2006/wordprocessingDrawing" xmlns:w10="urn:schemas-microsoft-com:office:word" xmlns:w="http://schemas.openxmlformats.org/wordprocessingml/2006/main" xmlns:w14="http://schemas.microsoft.com/office/word/2010/wordml" xmlns:w15="http://schemas.microsoft.com/office/word/2012/wordml" xmlns:w16cex="http://schemas.microsoft.com/office/word/2018/wordml/cex" xmlns:w16cid="http://schemas.microsoft.com/office/word/2016/wordml/cid" xmlns:w16="http://schemas.microsoft.com/office/word/2018/wordml" xmlns:w16sdtdh="http://schemas.microsoft.com/office/word/2020/wordml/sdtdatahash" xmlns:w16se="http://schemas.microsoft.com/office/word/2015/wordml/symex" xmlns:wpg="http://schemas.microsoft.com/office/word/2010/wordprocessingGroup" xmlns:wpi="http://schemas.microsoft.com/office/word/2010/wordprocessingInk" xmlns:wne="http://schemas.microsoft.com/office/word/2006/wordml" xmlns:wps="http://schemas.microsoft.com/office/word/2010/wordprocessingShape" mc:Ignorable="w14 w15 w16se w16cid w16 w16cex w16sdtdh wp14">
   <w:p>
     <w:pPr>
-      <w:pStyle w:val="AltBilgi"/>
+      <w:pStyle w:val="Footer"/>
     </w:pPr>
     <w:r>
       <w:rPr>
@@ -22544,7 +23958,7 @@
     <w:sdtContent>
       <w:p>
         <w:pPr>
-          <w:pStyle w:val="AltBilgi"/>
+          <w:pStyle w:val="Footer"/>
           <w:jc w:val="center"/>
         </w:pPr>
         <w:r>
@@ -22567,7 +23981,7 @@
   </w:sdt>
   <w:p>
     <w:pPr>
-      <w:pStyle w:val="AltBilgi"/>
+      <w:pStyle w:val="Footer"/>
     </w:pPr>
   </w:p>
 </w:ftr>
@@ -22779,7 +24193,7 @@
     <w:lvl w:ilvl="0">
       <w:start w:val="1"/>
       <w:numFmt w:val="decimal"/>
-      <w:pStyle w:val="Balk2"/>
+      <w:pStyle w:val="Heading2"/>
       <w:lvlText w:val="%1."/>
       <w:lvlJc w:val="left"/>
       <w:pPr>
@@ -23015,7 +24429,7 @@
     <w:lvl w:ilvl="0" w:tplc="EEC80FEC">
       <w:start w:val="1"/>
       <w:numFmt w:val="decimal"/>
-      <w:pStyle w:val="Balk1"/>
+      <w:pStyle w:val="Heading1"/>
       <w:lvlText w:val="%1."/>
       <w:lvlJc w:val="left"/>
       <w:pPr>
@@ -23738,10 +25152,10 @@
     <w:name w:val="Normal"/>
     <w:qFormat/>
   </w:style>
-  <w:style w:type="paragraph" w:styleId="Balk1">
+  <w:style w:type="paragraph" w:styleId="Heading1">
     <w:name w:val="heading 1"/>
     <w:basedOn w:val="Normal"/>
-    <w:link w:val="Balk1Char"/>
+    <w:link w:val="Heading1Char"/>
     <w:autoRedefine/>
     <w:uiPriority w:val="9"/>
     <w:qFormat/>
@@ -23763,11 +25177,11 @@
       <w:lang w:eastAsia="tr-TR"/>
     </w:rPr>
   </w:style>
-  <w:style w:type="paragraph" w:styleId="Balk2">
+  <w:style w:type="paragraph" w:styleId="Heading2">
     <w:name w:val="heading 2"/>
     <w:basedOn w:val="Normal"/>
     <w:next w:val="Normal"/>
-    <w:link w:val="Balk2Char"/>
+    <w:link w:val="Heading2Char"/>
     <w:autoRedefine/>
     <w:uiPriority w:val="9"/>
     <w:unhideWhenUsed/>
@@ -23789,11 +25203,11 @@
       <w:szCs w:val="26"/>
     </w:rPr>
   </w:style>
-  <w:style w:type="paragraph" w:styleId="Balk3">
+  <w:style w:type="paragraph" w:styleId="Heading3">
     <w:name w:val="heading 3"/>
     <w:basedOn w:val="Normal"/>
     <w:next w:val="Normal"/>
-    <w:link w:val="Balk3Char"/>
+    <w:link w:val="Heading3Char"/>
     <w:autoRedefine/>
     <w:uiPriority w:val="9"/>
     <w:unhideWhenUsed/>
@@ -23812,13 +25226,13 @@
       <w:szCs w:val="24"/>
     </w:rPr>
   </w:style>
-  <w:style w:type="character" w:default="1" w:styleId="VarsaylanParagrafYazTipi">
+  <w:style w:type="character" w:default="1" w:styleId="DefaultParagraphFont">
     <w:name w:val="Default Paragraph Font"/>
     <w:uiPriority w:val="1"/>
     <w:semiHidden/>
     <w:unhideWhenUsed/>
   </w:style>
-  <w:style w:type="table" w:default="1" w:styleId="NormalTablo">
+  <w:style w:type="table" w:default="1" w:styleId="TableNormal">
     <w:name w:val="Normal Table"/>
     <w:uiPriority w:val="99"/>
     <w:semiHidden/>
@@ -23833,16 +25247,16 @@
       </w:tblCellMar>
     </w:tblPr>
   </w:style>
-  <w:style w:type="numbering" w:default="1" w:styleId="ListeYok">
+  <w:style w:type="numbering" w:default="1" w:styleId="NoList">
     <w:name w:val="No List"/>
     <w:uiPriority w:val="99"/>
     <w:semiHidden/>
     <w:unhideWhenUsed/>
   </w:style>
-  <w:style w:type="paragraph" w:styleId="stBilgi">
+  <w:style w:type="paragraph" w:styleId="Header">
     <w:name w:val="header"/>
     <w:basedOn w:val="Normal"/>
-    <w:link w:val="stBilgiChar"/>
+    <w:link w:val="HeaderChar"/>
     <w:uiPriority w:val="99"/>
     <w:unhideWhenUsed/>
     <w:rsid w:val="006D7997"/>
@@ -23854,17 +25268,17 @@
       <w:spacing w:after="0" w:line="240" w:lineRule="auto"/>
     </w:pPr>
   </w:style>
-  <w:style w:type="character" w:customStyle="1" w:styleId="stBilgiChar">
-    <w:name w:val="Üst Bilgi Char"/>
-    <w:basedOn w:val="VarsaylanParagrafYazTipi"/>
-    <w:link w:val="stBilgi"/>
+  <w:style w:type="character" w:customStyle="1" w:styleId="HeaderChar">
+    <w:name w:val="Header Char"/>
+    <w:basedOn w:val="DefaultParagraphFont"/>
+    <w:link w:val="Header"/>
     <w:uiPriority w:val="99"/>
     <w:rsid w:val="006D7997"/>
   </w:style>
-  <w:style w:type="paragraph" w:styleId="AltBilgi">
+  <w:style w:type="paragraph" w:styleId="Footer">
     <w:name w:val="footer"/>
     <w:basedOn w:val="Normal"/>
-    <w:link w:val="AltBilgiChar"/>
+    <w:link w:val="FooterChar"/>
     <w:uiPriority w:val="99"/>
     <w:unhideWhenUsed/>
     <w:rsid w:val="006D7997"/>
@@ -23876,17 +25290,17 @@
       <w:spacing w:after="0" w:line="240" w:lineRule="auto"/>
     </w:pPr>
   </w:style>
-  <w:style w:type="character" w:customStyle="1" w:styleId="AltBilgiChar">
-    <w:name w:val="Alt Bilgi Char"/>
-    <w:basedOn w:val="VarsaylanParagrafYazTipi"/>
-    <w:link w:val="AltBilgi"/>
+  <w:style w:type="character" w:customStyle="1" w:styleId="FooterChar">
+    <w:name w:val="Footer Char"/>
+    <w:basedOn w:val="DefaultParagraphFont"/>
+    <w:link w:val="Footer"/>
     <w:uiPriority w:val="99"/>
     <w:rsid w:val="006D7997"/>
   </w:style>
-  <w:style w:type="character" w:customStyle="1" w:styleId="Balk1Char">
-    <w:name w:val="Başlık 1 Char"/>
-    <w:basedOn w:val="VarsaylanParagrafYazTipi"/>
-    <w:link w:val="Balk1"/>
+  <w:style w:type="character" w:customStyle="1" w:styleId="Heading1Char">
+    <w:name w:val="Heading 1 Char"/>
+    <w:basedOn w:val="DefaultParagraphFont"/>
+    <w:link w:val="Heading1"/>
     <w:uiPriority w:val="9"/>
     <w:rsid w:val="00844199"/>
     <w:rPr>
@@ -23918,12 +25332,12 @@
   </w:style>
   <w:style w:type="character" w:customStyle="1" w:styleId="apple-tab-span">
     <w:name w:val="apple-tab-span"/>
-    <w:basedOn w:val="VarsaylanParagrafYazTipi"/>
+    <w:basedOn w:val="DefaultParagraphFont"/>
     <w:rsid w:val="006D7997"/>
   </w:style>
-  <w:style w:type="character" w:styleId="Kpr">
+  <w:style w:type="character" w:styleId="Hyperlink">
     <w:name w:val="Hyperlink"/>
-    <w:basedOn w:val="VarsaylanParagrafYazTipi"/>
+    <w:basedOn w:val="DefaultParagraphFont"/>
     <w:uiPriority w:val="99"/>
     <w:unhideWhenUsed/>
     <w:rsid w:val="006D7997"/>
@@ -23932,7 +25346,7 @@
       <w:u w:val="single"/>
     </w:rPr>
   </w:style>
-  <w:style w:type="paragraph" w:styleId="ListeParagraf">
+  <w:style w:type="paragraph" w:styleId="ListParagraph">
     <w:name w:val="List Paragraph"/>
     <w:basedOn w:val="Normal"/>
     <w:uiPriority w:val="34"/>
@@ -23943,7 +25357,7 @@
       <w:contextualSpacing/>
     </w:pPr>
   </w:style>
-  <w:style w:type="paragraph" w:styleId="ResimYazs">
+  <w:style w:type="paragraph" w:styleId="Caption">
     <w:name w:val="caption"/>
     <w:basedOn w:val="Normal"/>
     <w:next w:val="Normal"/>
@@ -23962,9 +25376,9 @@
       <w:szCs w:val="18"/>
     </w:rPr>
   </w:style>
-  <w:style w:type="table" w:styleId="TabloKlavuzu">
+  <w:style w:type="table" w:styleId="TableGrid">
     <w:name w:val="Table Grid"/>
-    <w:basedOn w:val="NormalTablo"/>
+    <w:basedOn w:val="TableNormal"/>
     <w:uiPriority w:val="39"/>
     <w:rsid w:val="005F22AC"/>
     <w:pPr>
@@ -23981,10 +25395,10 @@
       </w:tblBorders>
     </w:tblPr>
   </w:style>
-  <w:style w:type="character" w:customStyle="1" w:styleId="Balk2Char">
-    <w:name w:val="Başlık 2 Char"/>
-    <w:basedOn w:val="VarsaylanParagrafYazTipi"/>
-    <w:link w:val="Balk2"/>
+  <w:style w:type="character" w:customStyle="1" w:styleId="Heading2Char">
+    <w:name w:val="Heading 2 Char"/>
+    <w:basedOn w:val="DefaultParagraphFont"/>
+    <w:link w:val="Heading2"/>
     <w:uiPriority w:val="9"/>
     <w:rsid w:val="00844199"/>
     <w:rPr>
@@ -23994,10 +25408,10 @@
       <w:szCs w:val="26"/>
     </w:rPr>
   </w:style>
-  <w:style w:type="character" w:customStyle="1" w:styleId="Balk3Char">
-    <w:name w:val="Başlık 3 Char"/>
-    <w:basedOn w:val="VarsaylanParagrafYazTipi"/>
-    <w:link w:val="Balk3"/>
+  <w:style w:type="character" w:customStyle="1" w:styleId="Heading3Char">
+    <w:name w:val="Heading 3 Char"/>
+    <w:basedOn w:val="DefaultParagraphFont"/>
+    <w:link w:val="Heading3"/>
     <w:uiPriority w:val="9"/>
     <w:rsid w:val="00844199"/>
     <w:rPr>
@@ -24007,9 +25421,9 @@
       <w:szCs w:val="24"/>
     </w:rPr>
   </w:style>
-  <w:style w:type="paragraph" w:styleId="TBal">
+  <w:style w:type="paragraph" w:styleId="TOCHeading">
     <w:name w:val="TOC Heading"/>
-    <w:basedOn w:val="Balk1"/>
+    <w:basedOn w:val="Heading1"/>
     <w:next w:val="Normal"/>
     <w:uiPriority w:val="39"/>
     <w:unhideWhenUsed/>
@@ -24035,7 +25449,7 @@
       <w:lang w:val="en-US" w:eastAsia="en-US"/>
     </w:rPr>
   </w:style>
-  <w:style w:type="paragraph" w:styleId="T1">
+  <w:style w:type="paragraph" w:styleId="TOC1">
     <w:name w:val="toc 1"/>
     <w:basedOn w:val="Normal"/>
     <w:next w:val="Normal"/>
@@ -24047,7 +25461,7 @@
       <w:spacing w:after="100"/>
     </w:pPr>
   </w:style>
-  <w:style w:type="paragraph" w:styleId="T2">
+  <w:style w:type="paragraph" w:styleId="TOC2">
     <w:name w:val="toc 2"/>
     <w:basedOn w:val="Normal"/>
     <w:next w:val="Normal"/>
@@ -24060,7 +25474,7 @@
       <w:ind w:left="220"/>
     </w:pPr>
   </w:style>
-  <w:style w:type="paragraph" w:styleId="T3">
+  <w:style w:type="paragraph" w:styleId="TOC3">
     <w:name w:val="toc 3"/>
     <w:basedOn w:val="Normal"/>
     <w:next w:val="Normal"/>
@@ -24073,9 +25487,9 @@
       <w:ind w:left="440"/>
     </w:pPr>
   </w:style>
-  <w:style w:type="character" w:styleId="zmlenmeyenBahsetme">
+  <w:style w:type="character" w:styleId="UnresolvedMention">
     <w:name w:val="Unresolved Mention"/>
-    <w:basedOn w:val="VarsaylanParagrafYazTipi"/>
+    <w:basedOn w:val="DefaultParagraphFont"/>
     <w:uiPriority w:val="99"/>
     <w:semiHidden/>
     <w:unhideWhenUsed/>
@@ -24085,9 +25499,9 @@
       <w:shd w:val="clear" w:color="auto" w:fill="E1DFDD"/>
     </w:rPr>
   </w:style>
-  <w:style w:type="character" w:styleId="zlenenKpr">
+  <w:style w:type="character" w:styleId="FollowedHyperlink">
     <w:name w:val="FollowedHyperlink"/>
-    <w:basedOn w:val="VarsaylanParagrafYazTipi"/>
+    <w:basedOn w:val="DefaultParagraphFont"/>
     <w:uiPriority w:val="99"/>
     <w:semiHidden/>
     <w:unhideWhenUsed/>

</xml_diff>

<commit_message>
Equation boundaries made unvisible
</commit_message>
<xml_diff>
--- a/Reports/Simulation Report/SimulationReportCombined.docx
+++ b/Reports/Simulation Report/SimulationReportCombined.docx
@@ -3747,6 +3747,14 @@
       <w:tblPr>
         <w:tblStyle w:val="TableGrid"/>
         <w:tblW w:w="0" w:type="auto"/>
+        <w:tblBorders>
+          <w:top w:val="none" w:sz="0" w:space="0" w:color="auto"/>
+          <w:left w:val="none" w:sz="0" w:space="0" w:color="auto"/>
+          <w:bottom w:val="none" w:sz="0" w:space="0" w:color="auto"/>
+          <w:right w:val="none" w:sz="0" w:space="0" w:color="auto"/>
+          <w:insideH w:val="none" w:sz="0" w:space="0" w:color="auto"/>
+          <w:insideV w:val="none" w:sz="0" w:space="0" w:color="auto"/>
+        </w:tblBorders>
         <w:tblLook w:val="04A0" w:firstRow="1" w:lastRow="0" w:firstColumn="1" w:lastColumn="0" w:noHBand="0" w:noVBand="1"/>
       </w:tblPr>
       <w:tblGrid>
@@ -5303,6 +5311,14 @@
       <w:tblPr>
         <w:tblStyle w:val="TableGrid"/>
         <w:tblW w:w="0" w:type="auto"/>
+        <w:tblBorders>
+          <w:top w:val="none" w:sz="0" w:space="0" w:color="auto"/>
+          <w:left w:val="none" w:sz="0" w:space="0" w:color="auto"/>
+          <w:bottom w:val="none" w:sz="0" w:space="0" w:color="auto"/>
+          <w:right w:val="none" w:sz="0" w:space="0" w:color="auto"/>
+          <w:insideH w:val="none" w:sz="0" w:space="0" w:color="auto"/>
+          <w:insideV w:val="none" w:sz="0" w:space="0" w:color="auto"/>
+        </w:tblBorders>
         <w:tblLook w:val="04A0" w:firstRow="1" w:lastRow="0" w:firstColumn="1" w:lastColumn="0" w:noHBand="0" w:noVBand="1"/>
       </w:tblPr>
       <w:tblGrid>
@@ -5626,6 +5642,14 @@
       <w:tblPr>
         <w:tblStyle w:val="TableGrid"/>
         <w:tblW w:w="0" w:type="auto"/>
+        <w:tblBorders>
+          <w:top w:val="none" w:sz="0" w:space="0" w:color="auto"/>
+          <w:left w:val="none" w:sz="0" w:space="0" w:color="auto"/>
+          <w:bottom w:val="none" w:sz="0" w:space="0" w:color="auto"/>
+          <w:right w:val="none" w:sz="0" w:space="0" w:color="auto"/>
+          <w:insideH w:val="none" w:sz="0" w:space="0" w:color="auto"/>
+          <w:insideV w:val="none" w:sz="0" w:space="0" w:color="auto"/>
+        </w:tblBorders>
         <w:tblLook w:val="04A0" w:firstRow="1" w:lastRow="0" w:firstColumn="1" w:lastColumn="0" w:noHBand="0" w:noVBand="1"/>
       </w:tblPr>
       <w:tblGrid>
@@ -6398,6 +6422,14 @@
       <w:tblPr>
         <w:tblStyle w:val="TableGrid"/>
         <w:tblW w:w="0" w:type="auto"/>
+        <w:tblBorders>
+          <w:top w:val="none" w:sz="0" w:space="0" w:color="auto"/>
+          <w:left w:val="none" w:sz="0" w:space="0" w:color="auto"/>
+          <w:bottom w:val="none" w:sz="0" w:space="0" w:color="auto"/>
+          <w:right w:val="none" w:sz="0" w:space="0" w:color="auto"/>
+          <w:insideH w:val="none" w:sz="0" w:space="0" w:color="auto"/>
+          <w:insideV w:val="none" w:sz="0" w:space="0" w:color="auto"/>
+        </w:tblBorders>
         <w:tblLook w:val="04A0" w:firstRow="1" w:lastRow="0" w:firstColumn="1" w:lastColumn="0" w:noHBand="0" w:noVBand="1"/>
       </w:tblPr>
       <w:tblGrid>
@@ -7238,6 +7270,14 @@
       <w:tblPr>
         <w:tblStyle w:val="TableGrid"/>
         <w:tblW w:w="0" w:type="auto"/>
+        <w:tblBorders>
+          <w:top w:val="none" w:sz="0" w:space="0" w:color="auto"/>
+          <w:left w:val="none" w:sz="0" w:space="0" w:color="auto"/>
+          <w:bottom w:val="none" w:sz="0" w:space="0" w:color="auto"/>
+          <w:right w:val="none" w:sz="0" w:space="0" w:color="auto"/>
+          <w:insideH w:val="none" w:sz="0" w:space="0" w:color="auto"/>
+          <w:insideV w:val="none" w:sz="0" w:space="0" w:color="auto"/>
+        </w:tblBorders>
         <w:tblLook w:val="04A0" w:firstRow="1" w:lastRow="0" w:firstColumn="1" w:lastColumn="0" w:noHBand="0" w:noVBand="1"/>
       </w:tblPr>
       <w:tblGrid>
@@ -7753,6 +7793,14 @@
       <w:tblPr>
         <w:tblStyle w:val="TableGrid"/>
         <w:tblW w:w="0" w:type="auto"/>
+        <w:tblBorders>
+          <w:top w:val="none" w:sz="0" w:space="0" w:color="auto"/>
+          <w:left w:val="none" w:sz="0" w:space="0" w:color="auto"/>
+          <w:bottom w:val="none" w:sz="0" w:space="0" w:color="auto"/>
+          <w:right w:val="none" w:sz="0" w:space="0" w:color="auto"/>
+          <w:insideH w:val="none" w:sz="0" w:space="0" w:color="auto"/>
+          <w:insideV w:val="none" w:sz="0" w:space="0" w:color="auto"/>
+        </w:tblBorders>
         <w:tblLook w:val="04A0" w:firstRow="1" w:lastRow="0" w:firstColumn="1" w:lastColumn="0" w:noHBand="0" w:noVBand="1"/>
       </w:tblPr>
       <w:tblGrid>
@@ -8318,6 +8366,14 @@
       <w:tblPr>
         <w:tblStyle w:val="TableGrid"/>
         <w:tblW w:w="0" w:type="auto"/>
+        <w:tblBorders>
+          <w:top w:val="none" w:sz="0" w:space="0" w:color="auto"/>
+          <w:left w:val="none" w:sz="0" w:space="0" w:color="auto"/>
+          <w:bottom w:val="none" w:sz="0" w:space="0" w:color="auto"/>
+          <w:right w:val="none" w:sz="0" w:space="0" w:color="auto"/>
+          <w:insideH w:val="none" w:sz="0" w:space="0" w:color="auto"/>
+          <w:insideV w:val="none" w:sz="0" w:space="0" w:color="auto"/>
+        </w:tblBorders>
         <w:tblLook w:val="04A0" w:firstRow="1" w:lastRow="0" w:firstColumn="1" w:lastColumn="0" w:noHBand="0" w:noVBand="1"/>
       </w:tblPr>
       <w:tblGrid>
@@ -9696,6 +9752,14 @@
       <w:tblPr>
         <w:tblStyle w:val="TableGrid"/>
         <w:tblW w:w="0" w:type="auto"/>
+        <w:tblBorders>
+          <w:top w:val="none" w:sz="0" w:space="0" w:color="auto"/>
+          <w:left w:val="none" w:sz="0" w:space="0" w:color="auto"/>
+          <w:bottom w:val="none" w:sz="0" w:space="0" w:color="auto"/>
+          <w:right w:val="none" w:sz="0" w:space="0" w:color="auto"/>
+          <w:insideH w:val="none" w:sz="0" w:space="0" w:color="auto"/>
+          <w:insideV w:val="none" w:sz="0" w:space="0" w:color="auto"/>
+        </w:tblBorders>
         <w:tblLook w:val="04A0" w:firstRow="1" w:lastRow="0" w:firstColumn="1" w:lastColumn="0" w:noHBand="0" w:noVBand="1"/>
       </w:tblPr>
       <w:tblGrid>
@@ -10397,6 +10461,14 @@
       <w:tblPr>
         <w:tblStyle w:val="TableGrid"/>
         <w:tblW w:w="0" w:type="auto"/>
+        <w:tblBorders>
+          <w:top w:val="none" w:sz="0" w:space="0" w:color="auto"/>
+          <w:left w:val="none" w:sz="0" w:space="0" w:color="auto"/>
+          <w:bottom w:val="none" w:sz="0" w:space="0" w:color="auto"/>
+          <w:right w:val="none" w:sz="0" w:space="0" w:color="auto"/>
+          <w:insideH w:val="none" w:sz="0" w:space="0" w:color="auto"/>
+          <w:insideV w:val="none" w:sz="0" w:space="0" w:color="auto"/>
+        </w:tblBorders>
         <w:tblLook w:val="04A0" w:firstRow="1" w:lastRow="0" w:firstColumn="1" w:lastColumn="0" w:noHBand="0" w:noVBand="1"/>
       </w:tblPr>
       <w:tblGrid>
@@ -11039,6 +11111,14 @@
       <w:tblPr>
         <w:tblStyle w:val="TableGrid"/>
         <w:tblW w:w="0" w:type="auto"/>
+        <w:tblBorders>
+          <w:top w:val="none" w:sz="0" w:space="0" w:color="auto"/>
+          <w:left w:val="none" w:sz="0" w:space="0" w:color="auto"/>
+          <w:bottom w:val="none" w:sz="0" w:space="0" w:color="auto"/>
+          <w:right w:val="none" w:sz="0" w:space="0" w:color="auto"/>
+          <w:insideH w:val="none" w:sz="0" w:space="0" w:color="auto"/>
+          <w:insideV w:val="none" w:sz="0" w:space="0" w:color="auto"/>
+        </w:tblBorders>
         <w:tblLook w:val="04A0" w:firstRow="1" w:lastRow="0" w:firstColumn="1" w:lastColumn="0" w:noHBand="0" w:noVBand="1"/>
       </w:tblPr>
       <w:tblGrid>
@@ -12833,6 +12913,14 @@
       <w:tblPr>
         <w:tblStyle w:val="TableGrid"/>
         <w:tblW w:w="0" w:type="auto"/>
+        <w:tblBorders>
+          <w:top w:val="none" w:sz="0" w:space="0" w:color="auto"/>
+          <w:left w:val="none" w:sz="0" w:space="0" w:color="auto"/>
+          <w:bottom w:val="none" w:sz="0" w:space="0" w:color="auto"/>
+          <w:right w:val="none" w:sz="0" w:space="0" w:color="auto"/>
+          <w:insideH w:val="none" w:sz="0" w:space="0" w:color="auto"/>
+          <w:insideV w:val="none" w:sz="0" w:space="0" w:color="auto"/>
+        </w:tblBorders>
         <w:tblLook w:val="04A0" w:firstRow="1" w:lastRow="0" w:firstColumn="1" w:lastColumn="0" w:noHBand="0" w:noVBand="1"/>
       </w:tblPr>
       <w:tblGrid>
@@ -15123,6 +15211,14 @@
       <w:tblPr>
         <w:tblStyle w:val="TableGrid"/>
         <w:tblW w:w="0" w:type="auto"/>
+        <w:tblBorders>
+          <w:top w:val="none" w:sz="0" w:space="0" w:color="auto"/>
+          <w:left w:val="none" w:sz="0" w:space="0" w:color="auto"/>
+          <w:bottom w:val="none" w:sz="0" w:space="0" w:color="auto"/>
+          <w:right w:val="none" w:sz="0" w:space="0" w:color="auto"/>
+          <w:insideH w:val="none" w:sz="0" w:space="0" w:color="auto"/>
+          <w:insideV w:val="none" w:sz="0" w:space="0" w:color="auto"/>
+        </w:tblBorders>
         <w:tblLook w:val="04A0" w:firstRow="1" w:lastRow="0" w:firstColumn="1" w:lastColumn="0" w:noHBand="0" w:noVBand="1"/>
       </w:tblPr>
       <w:tblGrid>

</xml_diff>